<commit_message>
LUI 2.45: Manual Steps
</commit_message>
<xml_diff>
--- a/Rootstock Lightning Packages/Lightning ERP Manual Steps.docx
+++ b/Rootstock Lightning Packages/Lightning ERP Manual Steps.docx
@@ -416,8 +416,9 @@
           <w:u w:val="single"/>
           <w:lang w:eastAsia="en-IN"/>
         </w:rPr>
-        <w:t>Rootstock ERP Lightning Native Experience</w:t>
-      </w:r>
+        <w:t xml:space="preserve">Rootstock ERP Lightning Native </w:t>
+      </w:r>
+      <w:proofErr w:type="gramStart"/>
       <w:r>
         <w:rPr>
           <w:rFonts w:ascii="Calibri" w:eastAsia="Times New Roman" w:hAnsi="Calibri" w:cs="Times New Roman"/>
@@ -429,7 +430,34 @@
           <w:u w:val="single"/>
           <w:lang w:eastAsia="en-IN"/>
         </w:rPr>
-        <w:t>(LUI)</w:t>
+        <w:t>Experience</w:t>
+      </w:r>
+      <w:r>
+        <w:rPr>
+          <w:rFonts w:ascii="Calibri" w:eastAsia="Times New Roman" w:hAnsi="Calibri" w:cs="Times New Roman"/>
+          <w:b/>
+          <w:bCs/>
+          <w:color w:val="000000"/>
+          <w:sz w:val="24"/>
+          <w:szCs w:val="24"/>
+          <w:u w:val="single"/>
+          <w:lang w:eastAsia="en-IN"/>
+        </w:rPr>
+        <w:t>(</w:t>
+      </w:r>
+      <w:proofErr w:type="gramEnd"/>
+      <w:r>
+        <w:rPr>
+          <w:rFonts w:ascii="Calibri" w:eastAsia="Times New Roman" w:hAnsi="Calibri" w:cs="Times New Roman"/>
+          <w:b/>
+          <w:bCs/>
+          <w:color w:val="000000"/>
+          <w:sz w:val="24"/>
+          <w:szCs w:val="24"/>
+          <w:u w:val="single"/>
+          <w:lang w:eastAsia="en-IN"/>
+        </w:rPr>
+        <w:t>LUI)</w:t>
       </w:r>
       <w:r>
         <w:rPr>
@@ -647,7 +675,31 @@
           <w:szCs w:val="24"/>
           <w:lang w:eastAsia="en-IN"/>
         </w:rPr>
-        <w:t>Override standard "New" and "Edit" buttons to use "rootstock:RecordEdit" lightning component for the following objects:</w:t>
+        <w:t>Override standard "New" and "Edit" buttons to use "</w:t>
+      </w:r>
+      <w:proofErr w:type="spellStart"/>
+      <w:proofErr w:type="gramStart"/>
+      <w:r>
+        <w:rPr>
+          <w:rFonts w:ascii="Calibri" w:eastAsia="Times New Roman" w:hAnsi="Calibri" w:cs="Times New Roman"/>
+          <w:color w:val="000000"/>
+          <w:sz w:val="24"/>
+          <w:szCs w:val="24"/>
+          <w:lang w:eastAsia="en-IN"/>
+        </w:rPr>
+        <w:t>rootstock:RecordEdit</w:t>
+      </w:r>
+      <w:proofErr w:type="spellEnd"/>
+      <w:proofErr w:type="gramEnd"/>
+      <w:r>
+        <w:rPr>
+          <w:rFonts w:ascii="Calibri" w:eastAsia="Times New Roman" w:hAnsi="Calibri" w:cs="Times New Roman"/>
+          <w:color w:val="000000"/>
+          <w:sz w:val="24"/>
+          <w:szCs w:val="24"/>
+          <w:lang w:eastAsia="en-IN"/>
+        </w:rPr>
+        <w:t>" lightning component for the following objects:</w:t>
       </w:r>
       <w:r>
         <w:rPr>
@@ -759,7 +811,33 @@
           <w:highlight w:val="yellow"/>
           <w:shd w:val="clear" w:color="auto" w:fill="F8F8F8"/>
         </w:rPr>
-        <w:t>LUI 2.34 –  Minimum ERP 21.90 is needed</w:t>
+        <w:t xml:space="preserve">LUI 2.34 </w:t>
+      </w:r>
+      <w:proofErr w:type="gramStart"/>
+      <w:r>
+        <w:rPr>
+          <w:rFonts w:ascii="Arial" w:hAnsi="Arial" w:cs="Arial"/>
+          <w:b/>
+          <w:bCs/>
+          <w:sz w:val="23"/>
+          <w:szCs w:val="23"/>
+          <w:highlight w:val="yellow"/>
+          <w:shd w:val="clear" w:color="auto" w:fill="F8F8F8"/>
+        </w:rPr>
+        <w:t>–  Minimum</w:t>
+      </w:r>
+      <w:proofErr w:type="gramEnd"/>
+      <w:r>
+        <w:rPr>
+          <w:rFonts w:ascii="Arial" w:hAnsi="Arial" w:cs="Arial"/>
+          <w:b/>
+          <w:bCs/>
+          <w:sz w:val="23"/>
+          <w:szCs w:val="23"/>
+          <w:highlight w:val="yellow"/>
+          <w:shd w:val="clear" w:color="auto" w:fill="F8F8F8"/>
+        </w:rPr>
+        <w:t xml:space="preserve"> ERP 21.90 is needed</w:t>
       </w:r>
       <w:r>
         <w:rPr>
@@ -856,19 +934,45 @@
           <w:highlight w:val="yellow"/>
           <w:shd w:val="clear" w:color="auto" w:fill="F8F8F8"/>
         </w:rPr>
-        <w:t xml:space="preserve"> –  Minimum ERP 21.90 is needed</w:t>
-      </w:r>
-      <w:r>
-        <w:rPr>
-          <w:rFonts w:ascii="Arial" w:hAnsi="Arial" w:cs="Arial"/>
-          <w:b/>
-          <w:bCs/>
-          <w:sz w:val="23"/>
-          <w:szCs w:val="23"/>
-          <w:shd w:val="clear" w:color="auto" w:fill="F8F8F8"/>
-        </w:rPr>
         <w:t xml:space="preserve"> </w:t>
       </w:r>
+      <w:proofErr w:type="gramStart"/>
+      <w:r>
+        <w:rPr>
+          <w:rFonts w:ascii="Arial" w:hAnsi="Arial" w:cs="Arial"/>
+          <w:b/>
+          <w:bCs/>
+          <w:sz w:val="23"/>
+          <w:szCs w:val="23"/>
+          <w:highlight w:val="yellow"/>
+          <w:shd w:val="clear" w:color="auto" w:fill="F8F8F8"/>
+        </w:rPr>
+        <w:t>–  Minimum</w:t>
+      </w:r>
+      <w:proofErr w:type="gramEnd"/>
+      <w:r>
+        <w:rPr>
+          <w:rFonts w:ascii="Arial" w:hAnsi="Arial" w:cs="Arial"/>
+          <w:b/>
+          <w:bCs/>
+          <w:sz w:val="23"/>
+          <w:szCs w:val="23"/>
+          <w:highlight w:val="yellow"/>
+          <w:shd w:val="clear" w:color="auto" w:fill="F8F8F8"/>
+        </w:rPr>
+        <w:t xml:space="preserve"> ERP 21.90 is needed</w:t>
+      </w:r>
+      <w:r>
+        <w:rPr>
+          <w:rFonts w:ascii="Arial" w:hAnsi="Arial" w:cs="Arial"/>
+          <w:b/>
+          <w:bCs/>
+          <w:sz w:val="23"/>
+          <w:szCs w:val="23"/>
+          <w:shd w:val="clear" w:color="auto" w:fill="F8F8F8"/>
+        </w:rPr>
+        <w:t xml:space="preserve"> </w:t>
+      </w:r>
     </w:p>
     <w:p>
       <w:pPr>
@@ -891,23 +995,6 @@
     </w:p>
     <w:p>
       <w:pPr>
-        <w:rPr>
-          <w:rFonts w:ascii="Arial" w:hAnsi="Arial" w:cs="Arial"/>
-          <w:sz w:val="23"/>
-          <w:szCs w:val="23"/>
-          <w:shd w:val="clear" w:color="auto" w:fill="F8F8F8"/>
-        </w:rPr>
-      </w:pPr>
-      <w:r>
-        <w:rPr>
-          <w:rFonts w:ascii="Arial" w:hAnsi="Arial" w:cs="Arial"/>
-          <w:sz w:val="23"/>
-          <w:szCs w:val="23"/>
-          <w:shd w:val="clear" w:color="auto" w:fill="F8F8F8"/>
-        </w:rPr>
-        <w:t>Run Script: “</w:t>
-      </w:r>
-      <w:r>
         <w:rPr>
           <w:rStyle w:val="Strong"/>
           <w:rFonts w:ascii="Segoe UI" w:hAnsi="Segoe UI" w:cs="Segoe UI"/>
@@ -917,6 +1004,26 @@
           <w:szCs w:val="21"/>
           <w:shd w:val="clear" w:color="auto" w:fill="FFFFFF"/>
         </w:rPr>
+      </w:pPr>
+      <w:r>
+        <w:rPr>
+          <w:rFonts w:ascii="Arial" w:hAnsi="Arial" w:cs="Arial"/>
+          <w:sz w:val="23"/>
+          <w:szCs w:val="23"/>
+          <w:shd w:val="clear" w:color="auto" w:fill="F8F8F8"/>
+        </w:rPr>
+        <w:t>Run Script: “</w:t>
+      </w:r>
+      <w:r>
+        <w:rPr>
+          <w:rStyle w:val="Strong"/>
+          <w:rFonts w:ascii="Segoe UI" w:hAnsi="Segoe UI" w:cs="Segoe UI"/>
+          <w:color w:val="172B4D"/>
+          <w:spacing w:val="-1"/>
+          <w:sz w:val="21"/>
+          <w:szCs w:val="21"/>
+          <w:shd w:val="clear" w:color="auto" w:fill="FFFFFF"/>
+        </w:rPr>
         <w:t>FauxLookupConfig-rstk__syacc__c-Script.txt”</w:t>
       </w:r>
     </w:p>
@@ -924,6 +1031,16 @@
       <w:pPr>
         <w:rPr>
           <w:rFonts w:ascii="Arial" w:hAnsi="Arial" w:cs="Arial"/>
+          <w:sz w:val="23"/>
+          <w:szCs w:val="23"/>
+          <w:shd w:val="clear" w:color="auto" w:fill="F8F8F8"/>
+        </w:rPr>
+      </w:pPr>
+    </w:p>
+    <w:p>
+      <w:pPr>
+        <w:rPr>
+          <w:rFonts w:ascii="Arial" w:hAnsi="Arial" w:cs="Arial"/>
           <w:b/>
           <w:bCs/>
           <w:sz w:val="23"/>
@@ -941,7 +1058,33 @@
           <w:highlight w:val="yellow"/>
           <w:shd w:val="clear" w:color="auto" w:fill="F8F8F8"/>
         </w:rPr>
-        <w:t>LUI 2.43 –  Minimum ERP 21.90 is needed</w:t>
+        <w:t xml:space="preserve">LUI 2.43 </w:t>
+      </w:r>
+      <w:proofErr w:type="gramStart"/>
+      <w:r>
+        <w:rPr>
+          <w:rFonts w:ascii="Arial" w:hAnsi="Arial" w:cs="Arial"/>
+          <w:b/>
+          <w:bCs/>
+          <w:sz w:val="23"/>
+          <w:szCs w:val="23"/>
+          <w:highlight w:val="yellow"/>
+          <w:shd w:val="clear" w:color="auto" w:fill="F8F8F8"/>
+        </w:rPr>
+        <w:t>–  Minimum</w:t>
+      </w:r>
+      <w:proofErr w:type="gramEnd"/>
+      <w:r>
+        <w:rPr>
+          <w:rFonts w:ascii="Arial" w:hAnsi="Arial" w:cs="Arial"/>
+          <w:b/>
+          <w:bCs/>
+          <w:sz w:val="23"/>
+          <w:szCs w:val="23"/>
+          <w:highlight w:val="yellow"/>
+          <w:shd w:val="clear" w:color="auto" w:fill="F8F8F8"/>
+        </w:rPr>
+        <w:t xml:space="preserve"> ERP 21.90 is needed</w:t>
       </w:r>
       <w:r>
         <w:rPr>
@@ -1077,8 +1220,9 @@
           <w:szCs w:val="24"/>
           <w:shd w:val="clear" w:color="auto" w:fill="F8F8F8"/>
         </w:rPr>
-        <w:t>Import UI Rules and UI Actions</w:t>
-      </w:r>
+        <w:t xml:space="preserve">Import UI Rules and UI </w:t>
+      </w:r>
+      <w:proofErr w:type="gramStart"/>
       <w:r>
         <w:rPr>
           <w:rFonts w:cs="Arial"/>
@@ -1086,6 +1230,15 @@
           <w:szCs w:val="24"/>
           <w:shd w:val="clear" w:color="auto" w:fill="F8F8F8"/>
         </w:rPr>
+        <w:t>Actions</w:t>
+      </w:r>
+      <w:r>
+        <w:rPr>
+          <w:rFonts w:cs="Arial"/>
+          <w:sz w:val="24"/>
+          <w:szCs w:val="24"/>
+          <w:shd w:val="clear" w:color="auto" w:fill="F8F8F8"/>
+        </w:rPr>
         <w:t xml:space="preserve"> </w:t>
       </w:r>
       <w:r>
@@ -1095,23 +1248,14 @@
           <w:szCs w:val="24"/>
           <w:shd w:val="clear" w:color="auto" w:fill="F8F8F8"/>
         </w:rPr>
-        <w:t xml:space="preserve"> - </w:t>
-      </w:r>
-    </w:p>
-    <w:p>
-      <w:pPr>
-        <w:rPr>
-          <w:rFonts w:ascii="Arial" w:hAnsi="Arial" w:cs="Arial"/>
-          <w:sz w:val="23"/>
-          <w:szCs w:val="23"/>
-          <w:shd w:val="clear" w:color="auto" w:fill="F8F8F8"/>
-        </w:rPr>
-      </w:pPr>
-      <w:r>
-        <w:rPr>
-          <w:rFonts w:ascii="Arial" w:hAnsi="Arial" w:cs="Arial"/>
-          <w:sz w:val="23"/>
-          <w:szCs w:val="23"/>
+        <w:t xml:space="preserve"> -</w:t>
+      </w:r>
+      <w:proofErr w:type="gramEnd"/>
+      <w:r>
+        <w:rPr>
+          <w:rFonts w:cs="Arial"/>
+          <w:sz w:val="24"/>
+          <w:szCs w:val="24"/>
           <w:shd w:val="clear" w:color="auto" w:fill="F8F8F8"/>
         </w:rPr>
         <w:t xml:space="preserve"> </w:t>
@@ -1119,25 +1263,81 @@
     </w:p>
     <w:p>
       <w:pPr>
+        <w:rPr>
+          <w:rFonts w:ascii="Arial" w:hAnsi="Arial" w:cs="Arial"/>
+          <w:sz w:val="23"/>
+          <w:szCs w:val="23"/>
+          <w:shd w:val="clear" w:color="auto" w:fill="F8F8F8"/>
+        </w:rPr>
+      </w:pPr>
+      <w:r>
+        <w:rPr>
+          <w:rFonts w:ascii="Arial" w:hAnsi="Arial" w:cs="Arial"/>
+          <w:sz w:val="23"/>
+          <w:szCs w:val="23"/>
+          <w:shd w:val="clear" w:color="auto" w:fill="F8F8F8"/>
+        </w:rPr>
+        <w:t xml:space="preserve"> </w:t>
+      </w:r>
+    </w:p>
+    <w:p>
+      <w:pPr>
         <w:pStyle w:val="Heading3"/>
       </w:pPr>
       <w:bookmarkStart w:id="1" w:name="_Toc81302490"/>
-      <w:r>
-        <w:t>Dataload Custom UI Rules and Custom UI Actions</w:t>
+      <w:proofErr w:type="spellStart"/>
+      <w:r>
+        <w:t>Dataload</w:t>
+      </w:r>
+      <w:proofErr w:type="spellEnd"/>
+      <w:r>
+        <w:t xml:space="preserve"> Custom UI Rules and Custom UI Actions</w:t>
       </w:r>
       <w:bookmarkEnd w:id="1"/>
     </w:p>
     <w:p/>
     <w:p>
       <w:r>
-        <w:t xml:space="preserve">We maintain two separate CSV data load files contains all UI rules and actions that we release. We have an external Id field in both objects which will be helpful for easier dataloading into customer orgs. Using this external Id upsert mechanism we can create new records, update existing records (for example, deactivating a rule/action). </w:t>
-      </w:r>
-      <w:r>
-        <w:rPr>
-          <w:b/>
-          <w:bCs/>
-        </w:rPr>
-        <w:t>These rules and actions will be dataloaded in customer orgs for the first install and/or each package upgrade</w:t>
+        <w:t xml:space="preserve">We maintain two separate CSV data load files contains all UI rules and actions that we release. We have an external Id field in both objects which will be helpful for easier </w:t>
+      </w:r>
+      <w:proofErr w:type="spellStart"/>
+      <w:r>
+        <w:t>dataloading</w:t>
+      </w:r>
+      <w:proofErr w:type="spellEnd"/>
+      <w:r>
+        <w:t xml:space="preserve"> into customer orgs. Using this external Id </w:t>
+      </w:r>
+      <w:proofErr w:type="spellStart"/>
+      <w:r>
+        <w:t>upsert</w:t>
+      </w:r>
+      <w:proofErr w:type="spellEnd"/>
+      <w:r>
+        <w:t xml:space="preserve"> mechanism we can create new records, update existing records (for example, deactivating a rule/action). </w:t>
+      </w:r>
+      <w:r>
+        <w:rPr>
+          <w:b/>
+          <w:bCs/>
+        </w:rPr>
+        <w:t xml:space="preserve">These rules and actions will be </w:t>
+      </w:r>
+      <w:proofErr w:type="spellStart"/>
+      <w:r>
+        <w:rPr>
+          <w:b/>
+          <w:bCs/>
+        </w:rPr>
+        <w:t>dataloaded</w:t>
+      </w:r>
+      <w:proofErr w:type="spellEnd"/>
+      <w:r>
+        <w:rPr>
+          <w:b/>
+          <w:bCs/>
+        </w:rPr>
+        <w:t xml:space="preserve"> in customer orgs for the first install and/or each package upgrade</w:t>
       </w:r>
       <w:r>
         <w:t xml:space="preserve"> </w:t>
@@ -1188,7 +1388,7 @@
           <v:shape id="_x0000_i1025" type="#_x0000_t75" style="width:77.25pt;height:49.5pt" o:ole="">
             <v:imagedata r:id="rId10" o:title=""/>
           </v:shape>
-          <o:OLEObject Type="Embed" ProgID="Excel.SheetMacroEnabled.12" ShapeID="_x0000_i1025" DrawAspect="Icon" ObjectID="_1694855795" r:id="rId11"/>
+          <o:OLEObject Type="Embed" ProgID="Excel.SheetMacroEnabled.12" ShapeID="_x0000_i1025" DrawAspect="Icon" ObjectID="_1694879801" r:id="rId11"/>
         </w:object>
       </w:r>
       <w:r>
@@ -1199,7 +1399,7 @@
           <v:shape id="_x0000_i1026" type="#_x0000_t75" style="width:77.25pt;height:49.5pt" o:ole="">
             <v:imagedata r:id="rId12" o:title=""/>
           </v:shape>
-          <o:OLEObject Type="Embed" ProgID="Excel.SheetMacroEnabled.12" ShapeID="_x0000_i1026" DrawAspect="Icon" ObjectID="_1694855796" r:id="rId13"/>
+          <o:OLEObject Type="Embed" ProgID="Excel.SheetMacroEnabled.12" ShapeID="_x0000_i1026" DrawAspect="Icon" ObjectID="_1694879802" r:id="rId13"/>
         </w:object>
       </w:r>
     </w:p>
@@ -1231,7 +1431,15 @@
     <w:p/>
     <w:p>
       <w:r>
-        <w:t>1.Open Salesforce Data Loader, click Upsert and login into your salesforce org.</w:t>
+        <w:t xml:space="preserve">1.Open Salesforce Data Loader, click </w:t>
+      </w:r>
+      <w:proofErr w:type="spellStart"/>
+      <w:r>
+        <w:t>Upsert</w:t>
+      </w:r>
+      <w:proofErr w:type="spellEnd"/>
+      <w:r>
+        <w:t xml:space="preserve"> and login into your salesforce org.</w:t>
       </w:r>
     </w:p>
     <w:p>
@@ -1242,7 +1450,15 @@
         <w:t xml:space="preserve"> </w:t>
       </w:r>
       <w:r>
-        <w:t>Select the custom object as “Custom_UI_Rule__c” as below to import the data into and choose the CSV file to be loaded.</w:t>
+        <w:t>Select the custom object as “</w:t>
+      </w:r>
+      <w:proofErr w:type="spellStart"/>
+      <w:r>
+        <w:t>Custom_UI_Rule__c</w:t>
+      </w:r>
+      <w:proofErr w:type="spellEnd"/>
+      <w:r>
+        <w:t>” as below to import the data into and choose the CSV file to be loaded.</w:t>
       </w:r>
     </w:p>
     <w:p>
@@ -1253,11 +1469,28 @@
         <w:t xml:space="preserve"> </w:t>
       </w:r>
       <w:r>
-        <w:t>Select “Unique_Key__c” as the external ID field as below for the upsert action to work.</w:t>
-      </w:r>
-    </w:p>
-    <w:p>
-      <w:r>
+        <w:t>Select “</w:t>
+      </w:r>
+      <w:proofErr w:type="spellStart"/>
+      <w:r>
+        <w:t>Unique_Key__c</w:t>
+      </w:r>
+      <w:proofErr w:type="spellEnd"/>
+      <w:r>
+        <w:t xml:space="preserve">” as the external ID field as below for the </w:t>
+      </w:r>
+      <w:proofErr w:type="spellStart"/>
+      <w:r>
+        <w:t>upsert</w:t>
+      </w:r>
+      <w:proofErr w:type="spellEnd"/>
+      <w:r>
+        <w:t xml:space="preserve"> action to work.</w:t>
+      </w:r>
+    </w:p>
+    <w:p>
+      <w:r>
+        <w:lastRenderedPageBreak/>
         <w:t>4.</w:t>
       </w:r>
       <w:r>
@@ -1269,7 +1502,6 @@
     </w:p>
     <w:p>
       <w:r>
-        <w:lastRenderedPageBreak/>
         <w:t>5.</w:t>
       </w:r>
       <w:r>
@@ -1287,7 +1519,15 @@
         <w:t xml:space="preserve"> </w:t>
       </w:r>
       <w:r>
-        <w:t>Click “Next” button on the below screen and proceed – Dataloader will import the UI rule records into your org.</w:t>
+        <w:t xml:space="preserve">Click “Next” button on the below screen and proceed – </w:t>
+      </w:r>
+      <w:proofErr w:type="spellStart"/>
+      <w:r>
+        <w:t>Dataloader</w:t>
+      </w:r>
+      <w:proofErr w:type="spellEnd"/>
+      <w:r>
+        <w:t xml:space="preserve"> will import the UI rule records into your org.</w:t>
       </w:r>
     </w:p>
     <w:p/>
@@ -1323,7 +1563,15 @@
         <w:t xml:space="preserve"> </w:t>
       </w:r>
       <w:r>
-        <w:t>Open Salesforce Data Loader, click Upsert and login into your salesforce org.</w:t>
+        <w:t xml:space="preserve">Open Salesforce Data Loader, click </w:t>
+      </w:r>
+      <w:proofErr w:type="spellStart"/>
+      <w:r>
+        <w:t>Upsert</w:t>
+      </w:r>
+      <w:proofErr w:type="spellEnd"/>
+      <w:r>
+        <w:t xml:space="preserve"> and login into your salesforce org.</w:t>
       </w:r>
     </w:p>
     <w:p>
@@ -1337,7 +1585,15 @@
         <w:t xml:space="preserve"> </w:t>
       </w:r>
       <w:r>
-        <w:t>Select the custom object as “Custom_UI_Action__c” as below to import the data into and choose the CSV file to be loaded.</w:t>
+        <w:t>Select the custom object as “</w:t>
+      </w:r>
+      <w:proofErr w:type="spellStart"/>
+      <w:r>
+        <w:t>Custom_UI_Action__c</w:t>
+      </w:r>
+      <w:proofErr w:type="spellEnd"/>
+      <w:r>
+        <w:t>” as below to import the data into and choose the CSV file to be loaded.</w:t>
       </w:r>
     </w:p>
     <w:p>
@@ -1353,11 +1609,24 @@
       <w:r>
         <w:t>Select “</w:t>
       </w:r>
+      <w:proofErr w:type="spellStart"/>
       <w:r>
         <w:t>rootstock_</w:t>
       </w:r>
       <w:r>
-        <w:t>Unique_Key__c” as the external ID field for the upsert action to work.</w:t>
+        <w:t>Unique_Key__c</w:t>
+      </w:r>
+      <w:proofErr w:type="spellEnd"/>
+      <w:r>
+        <w:t xml:space="preserve">” as the external ID field for the </w:t>
+      </w:r>
+      <w:proofErr w:type="spellStart"/>
+      <w:r>
+        <w:t>upsert</w:t>
+      </w:r>
+      <w:proofErr w:type="spellEnd"/>
+      <w:r>
+        <w:t xml:space="preserve"> action to work.</w:t>
       </w:r>
     </w:p>
     <w:p>
@@ -1368,13 +1637,29 @@
         <w:t xml:space="preserve"> </w:t>
       </w:r>
       <w:r>
-        <w:t xml:space="preserve">Select “rootstock_Unique_Key__c” as </w:t>
+        <w:t>Select “</w:t>
+      </w:r>
+      <w:proofErr w:type="spellStart"/>
+      <w:r>
+        <w:t>rootstock_Unique_Key__c</w:t>
+      </w:r>
+      <w:proofErr w:type="spellEnd"/>
+      <w:r>
+        <w:t xml:space="preserve">” as </w:t>
       </w:r>
       <w:r>
         <w:t>the external ID field to use for matching</w:t>
       </w:r>
       <w:r>
-        <w:t xml:space="preserve"> UI_Rule_r.</w:t>
+        <w:t xml:space="preserve"> </w:t>
+      </w:r>
+      <w:proofErr w:type="spellStart"/>
+      <w:r>
+        <w:t>UI_Rule_r</w:t>
+      </w:r>
+      <w:proofErr w:type="spellEnd"/>
+      <w:r>
+        <w:t>.</w:t>
       </w:r>
     </w:p>
     <w:p>
@@ -1416,19 +1701,50 @@
         <w:t xml:space="preserve"> </w:t>
       </w:r>
       <w:r>
-        <w:t>Though the field mappings are correctly auto mapped, still the UI Rule parent field mapping is not mapped correctly with the Unique_Key__c field. So drag</w:t>
+        <w:t xml:space="preserve">Though the field mappings are correctly auto mapped, still the UI Rule parent field mapping is not mapped correctly with the </w:t>
+      </w:r>
+      <w:proofErr w:type="spellStart"/>
+      <w:r>
+        <w:t>Unique_Key__c</w:t>
+      </w:r>
+      <w:proofErr w:type="spellEnd"/>
+      <w:r>
+        <w:t xml:space="preserve"> field. So drag</w:t>
       </w:r>
       <w:r>
         <w:t xml:space="preserve"> </w:t>
       </w:r>
       <w:r>
-        <w:t>rootstock__UI_Rule__r:rootstock__Unique_Key__c</w:t>
-      </w:r>
+        <w:t>rootstock__UI_Rule__</w:t>
+      </w:r>
+      <w:proofErr w:type="spellStart"/>
+      <w:proofErr w:type="gramStart"/>
+      <w:r>
+        <w:t>r:rootstock</w:t>
+      </w:r>
+      <w:proofErr w:type="spellEnd"/>
+      <w:proofErr w:type="gramEnd"/>
+      <w:r>
+        <w:t>__</w:t>
+      </w:r>
+      <w:proofErr w:type="spellStart"/>
+      <w:r>
+        <w:t>Unique_Key__c</w:t>
+      </w:r>
+      <w:proofErr w:type="spellEnd"/>
       <w:r>
         <w:t xml:space="preserve"> </w:t>
       </w:r>
       <w:r>
-        <w:t xml:space="preserve">field from the top section to the botton </w:t>
+        <w:t xml:space="preserve">field from the top section to the </w:t>
+      </w:r>
+      <w:proofErr w:type="spellStart"/>
+      <w:r>
+        <w:t>botton</w:t>
+      </w:r>
+      <w:proofErr w:type="spellEnd"/>
+      <w:r>
+        <w:t xml:space="preserve"> </w:t>
       </w:r>
       <w:r>
         <w:t xml:space="preserve">ROOTSTOCK__UI_RULE__R.ROOTSTOCK__UNIQUE_KEY__C </w:t>
@@ -1453,11 +1769,16 @@
       <w:r>
         <w:t xml:space="preserve">Make sure </w:t>
       </w:r>
+      <w:proofErr w:type="gramStart"/>
       <w:r>
         <w:t xml:space="preserve">the </w:t>
       </w:r>
       <w:r>
-        <w:t xml:space="preserve"> ROOTSTOCK__UI_RULE__R.ROOTSTOCK__UNIQUE_KEY__C</w:t>
+        <w:t xml:space="preserve"> ROOTSTOCK</w:t>
+      </w:r>
+      <w:proofErr w:type="gramEnd"/>
+      <w:r>
+        <w:t>__UI_RULE__R.ROOTSTOCK__UNIQUE_KEY__C</w:t>
       </w:r>
       <w:r>
         <w:t xml:space="preserve"> </w:t>
@@ -1467,8 +1788,21 @@
       </w:r>
       <w:bookmarkStart w:id="2" w:name="_Hlk83748109"/>
       <w:r>
-        <w:t>rootstock__UI_Rule__r:rootstock__Unique_Key__c</w:t>
-      </w:r>
+        <w:t>rootstock__UI_Rule__</w:t>
+      </w:r>
+      <w:proofErr w:type="spellStart"/>
+      <w:r>
+        <w:t>r:rootstock</w:t>
+      </w:r>
+      <w:proofErr w:type="spellEnd"/>
+      <w:r>
+        <w:t>__</w:t>
+      </w:r>
+      <w:proofErr w:type="spellStart"/>
+      <w:r>
+        <w:t>Unique_Key__c</w:t>
+      </w:r>
+      <w:proofErr w:type="spellEnd"/>
       <w:r>
         <w:t>.</w:t>
       </w:r>
@@ -1485,7 +1819,15 @@
         <w:t xml:space="preserve"> </w:t>
       </w:r>
       <w:r>
-        <w:t xml:space="preserve">Click “Next” button on the below screen and proceed – Dataloader will import the UI </w:t>
+        <w:t xml:space="preserve">Click “Next” button on the below screen and proceed – </w:t>
+      </w:r>
+      <w:proofErr w:type="spellStart"/>
+      <w:r>
+        <w:t>Dataloader</w:t>
+      </w:r>
+      <w:proofErr w:type="spellEnd"/>
+      <w:r>
+        <w:t xml:space="preserve"> will import the UI </w:t>
       </w:r>
       <w:r>
         <w:t>Action</w:t>
@@ -1503,16 +1845,32 @@
         <w:t>IMPORTANT</w:t>
       </w:r>
       <w:r>
-        <w:t>: Do not open &amp; save the exported CSV file(s) in Microsoft Excel software as it will corrupt the csv data format(quote, line ending characters, etc) which will cause issues while importing the csv back into org.</w:t>
+        <w:t xml:space="preserve">: Do not open &amp; save the exported CSV file(s) in Microsoft Excel software as it will corrupt the csv data </w:t>
+      </w:r>
+      <w:proofErr w:type="gramStart"/>
+      <w:r>
+        <w:t>format(</w:t>
+      </w:r>
+      <w:proofErr w:type="gramEnd"/>
+      <w:r>
+        <w:t>quote, line ending characters, etc) which will cause issues while importing the csv back into org.</w:t>
       </w:r>
     </w:p>
     <w:p/>
     <w:p>
-      <w:r>
+      <w:pPr>
         <w:rPr>
           <w:rFonts w:cs="Arial"/>
           <w:sz w:val="24"/>
           <w:szCs w:val="24"/>
+          <w:shd w:val="clear" w:color="auto" w:fill="F8F8F8"/>
+        </w:rPr>
+      </w:pPr>
+      <w:r>
+        <w:rPr>
+          <w:rFonts w:cs="Arial"/>
+          <w:sz w:val="24"/>
+          <w:szCs w:val="24"/>
           <w:highlight w:val="yellow"/>
           <w:shd w:val="clear" w:color="auto" w:fill="F8F8F8"/>
         </w:rPr>
@@ -1539,6 +1897,229 @@
         <w:t>with screenshots can be found in “Rootstock Custom UI Rules and Actions – Design.doc” document</w:t>
       </w:r>
     </w:p>
+    <w:p>
+      <w:pPr>
+        <w:rPr>
+          <w:rFonts w:cs="Arial"/>
+          <w:sz w:val="24"/>
+          <w:szCs w:val="24"/>
+          <w:shd w:val="clear" w:color="auto" w:fill="F8F8F8"/>
+        </w:rPr>
+      </w:pPr>
+    </w:p>
+    <w:p>
+      <w:pPr>
+        <w:rPr>
+          <w:rFonts w:ascii="Arial" w:hAnsi="Arial" w:cs="Arial"/>
+          <w:b/>
+          <w:bCs/>
+          <w:sz w:val="23"/>
+          <w:szCs w:val="23"/>
+          <w:shd w:val="clear" w:color="auto" w:fill="F8F8F8"/>
+        </w:rPr>
+      </w:pPr>
+      <w:r>
+        <w:rPr>
+          <w:rFonts w:ascii="Arial" w:hAnsi="Arial" w:cs="Arial"/>
+          <w:b/>
+          <w:bCs/>
+          <w:sz w:val="23"/>
+          <w:szCs w:val="23"/>
+          <w:highlight w:val="yellow"/>
+          <w:shd w:val="clear" w:color="auto" w:fill="F8F8F8"/>
+        </w:rPr>
+        <w:t>LUI 2.</w:t>
+      </w:r>
+      <w:r>
+        <w:rPr>
+          <w:rFonts w:ascii="Arial" w:hAnsi="Arial" w:cs="Arial"/>
+          <w:b/>
+          <w:bCs/>
+          <w:sz w:val="23"/>
+          <w:szCs w:val="23"/>
+          <w:highlight w:val="yellow"/>
+          <w:shd w:val="clear" w:color="auto" w:fill="F8F8F8"/>
+        </w:rPr>
+        <w:t>45</w:t>
+      </w:r>
+      <w:r>
+        <w:rPr>
+          <w:rFonts w:ascii="Arial" w:hAnsi="Arial" w:cs="Arial"/>
+          <w:b/>
+          <w:bCs/>
+          <w:sz w:val="23"/>
+          <w:szCs w:val="23"/>
+          <w:highlight w:val="yellow"/>
+          <w:shd w:val="clear" w:color="auto" w:fill="F8F8F8"/>
+        </w:rPr>
+        <w:t xml:space="preserve"> </w:t>
+      </w:r>
+      <w:proofErr w:type="gramStart"/>
+      <w:r>
+        <w:rPr>
+          <w:rFonts w:ascii="Arial" w:hAnsi="Arial" w:cs="Arial"/>
+          <w:b/>
+          <w:bCs/>
+          <w:sz w:val="23"/>
+          <w:szCs w:val="23"/>
+          <w:highlight w:val="yellow"/>
+          <w:shd w:val="clear" w:color="auto" w:fill="F8F8F8"/>
+        </w:rPr>
+        <w:t>–  Minimum</w:t>
+      </w:r>
+      <w:proofErr w:type="gramEnd"/>
+      <w:r>
+        <w:rPr>
+          <w:rFonts w:ascii="Arial" w:hAnsi="Arial" w:cs="Arial"/>
+          <w:b/>
+          <w:bCs/>
+          <w:sz w:val="23"/>
+          <w:szCs w:val="23"/>
+          <w:highlight w:val="yellow"/>
+          <w:shd w:val="clear" w:color="auto" w:fill="F8F8F8"/>
+        </w:rPr>
+        <w:t xml:space="preserve"> ERP 21.90 is needed</w:t>
+      </w:r>
+      <w:r>
+        <w:rPr>
+          <w:rFonts w:ascii="Arial" w:hAnsi="Arial" w:cs="Arial"/>
+          <w:b/>
+          <w:bCs/>
+          <w:sz w:val="23"/>
+          <w:szCs w:val="23"/>
+          <w:shd w:val="clear" w:color="auto" w:fill="F8F8F8"/>
+        </w:rPr>
+        <w:t xml:space="preserve"> </w:t>
+      </w:r>
+    </w:p>
+    <w:p>
+      <w:pPr>
+        <w:rPr>
+          <w:rFonts w:ascii="Arial" w:hAnsi="Arial" w:cs="Arial"/>
+          <w:sz w:val="23"/>
+          <w:szCs w:val="23"/>
+          <w:shd w:val="clear" w:color="auto" w:fill="F8F8F8"/>
+        </w:rPr>
+      </w:pPr>
+      <w:r>
+        <w:rPr>
+          <w:rFonts w:ascii="Arial" w:hAnsi="Arial" w:cs="Arial"/>
+          <w:sz w:val="23"/>
+          <w:szCs w:val="23"/>
+          <w:shd w:val="clear" w:color="auto" w:fill="F8F8F8"/>
+        </w:rPr>
+        <w:t xml:space="preserve">Custom UI </w:t>
+      </w:r>
+      <w:proofErr w:type="spellStart"/>
+      <w:r>
+        <w:rPr>
+          <w:rFonts w:ascii="Arial" w:hAnsi="Arial" w:cs="Arial"/>
+          <w:sz w:val="23"/>
+          <w:szCs w:val="23"/>
+          <w:shd w:val="clear" w:color="auto" w:fill="F8F8F8"/>
+        </w:rPr>
+        <w:t>Action</w:t>
+      </w:r>
+      <w:r>
+        <w:rPr>
+          <w:rFonts w:ascii="Arial" w:hAnsi="Arial" w:cs="Arial"/>
+          <w:sz w:val="23"/>
+          <w:szCs w:val="23"/>
+          <w:shd w:val="clear" w:color="auto" w:fill="F8F8F8"/>
+        </w:rPr>
+        <w:t>.object</w:t>
+      </w:r>
+      <w:proofErr w:type="spellEnd"/>
+      <w:r>
+        <w:rPr>
+          <w:rFonts w:ascii="Arial" w:hAnsi="Arial" w:cs="Arial"/>
+          <w:sz w:val="23"/>
+          <w:szCs w:val="23"/>
+          <w:shd w:val="clear" w:color="auto" w:fill="F8F8F8"/>
+        </w:rPr>
+        <w:t xml:space="preserve"> – new picklist value</w:t>
+      </w:r>
+    </w:p>
+    <w:p>
+      <w:pPr>
+        <w:pStyle w:val="ListParagraph"/>
+        <w:numPr>
+          <w:ilvl w:val="0"/>
+          <w:numId w:val="4"/>
+        </w:numPr>
+        <w:rPr>
+          <w:rFonts w:ascii="Arial" w:hAnsi="Arial" w:cs="Arial"/>
+          <w:sz w:val="23"/>
+          <w:szCs w:val="23"/>
+          <w:shd w:val="clear" w:color="auto" w:fill="F8F8F8"/>
+        </w:rPr>
+      </w:pPr>
+      <w:r>
+        <w:rPr>
+          <w:rFonts w:ascii="Arial" w:hAnsi="Arial" w:cs="Arial"/>
+          <w:sz w:val="23"/>
+          <w:szCs w:val="23"/>
+          <w:shd w:val="clear" w:color="auto" w:fill="F8F8F8"/>
+        </w:rPr>
+        <w:t>‘</w:t>
+      </w:r>
+      <w:proofErr w:type="spellStart"/>
+      <w:proofErr w:type="gramStart"/>
+      <w:r>
+        <w:rPr>
+          <w:rFonts w:ascii="Arial" w:hAnsi="Arial" w:cs="Arial"/>
+          <w:sz w:val="23"/>
+          <w:szCs w:val="23"/>
+          <w:shd w:val="clear" w:color="auto" w:fill="F8F8F8"/>
+        </w:rPr>
+        <w:t>rootstock</w:t>
+      </w:r>
+      <w:proofErr w:type="gramEnd"/>
+      <w:r>
+        <w:rPr>
+          <w:rFonts w:ascii="Arial" w:hAnsi="Arial" w:cs="Arial"/>
+          <w:sz w:val="23"/>
+          <w:szCs w:val="23"/>
+          <w:shd w:val="clear" w:color="auto" w:fill="F8F8F8"/>
+        </w:rPr>
+        <w:t>__Action__c</w:t>
+      </w:r>
+      <w:proofErr w:type="spellEnd"/>
+    </w:p>
+    <w:p>
+      <w:pPr>
+        <w:pStyle w:val="ListParagraph"/>
+        <w:numPr>
+          <w:ilvl w:val="1"/>
+          <w:numId w:val="4"/>
+        </w:numPr>
+        <w:rPr>
+          <w:rFonts w:ascii="Arial" w:hAnsi="Arial" w:cs="Arial"/>
+          <w:sz w:val="23"/>
+          <w:szCs w:val="23"/>
+          <w:shd w:val="clear" w:color="auto" w:fill="F8F8F8"/>
+        </w:rPr>
+      </w:pPr>
+      <w:r>
+        <w:rPr>
+          <w:rFonts w:ascii="Arial" w:hAnsi="Arial" w:cs="Arial"/>
+          <w:sz w:val="23"/>
+          <w:szCs w:val="23"/>
+          <w:shd w:val="clear" w:color="auto" w:fill="F8F8F8"/>
+        </w:rPr>
+        <w:t>‘</w:t>
+      </w:r>
+      <w:r>
+        <w:rPr>
+          <w:rFonts w:ascii="Arial" w:hAnsi="Arial" w:cs="Arial"/>
+          <w:sz w:val="23"/>
+          <w:szCs w:val="23"/>
+          <w:shd w:val="clear" w:color="auto" w:fill="F8F8F8"/>
+        </w:rPr>
+        <w:t>Execute Apex</w:t>
+      </w:r>
+    </w:p>
+    <w:p/>
     <w:p/>
     <w:p/>
     <w:p/>
@@ -1561,6 +2142,95 @@
 <file path=word/numbering.xml><?xml version="1.0" encoding="utf-8"?>
 <w:numbering xmlns:wpc="http://schemas.microsoft.com/office/word/2010/wordprocessingCanvas" xmlns:cx="http://schemas.microsoft.com/office/drawing/2014/chartex" xmlns:cx1="http://schemas.microsoft.com/office/drawing/2015/9/8/chartex" xmlns:cx2="http://schemas.microsoft.com/office/drawing/2015/10/21/chartex" xmlns:cx3="http://schemas.microsoft.com/office/drawing/2016/5/9/chartex" xmlns:cx4="http://schemas.microsoft.com/office/drawing/2016/5/10/chartex" xmlns:cx5="http://schemas.microsoft.com/office/drawing/2016/5/11/chartex" xmlns:cx6="http://schemas.microsoft.com/office/drawing/2016/5/12/chartex" xmlns:cx7="http://schemas.microsoft.com/office/drawing/2016/5/13/chartex" xmlns:cx8="http://schemas.microsoft.com/office/drawing/2016/5/14/chartex" xmlns:mc="http://schemas.openxmlformats.org/markup-compatibility/2006" xmlns:aink="http://schemas.microsoft.com/office/drawing/2016/ink" xmlns:am3d="http://schemas.microsoft.com/office/drawing/2017/model3d" xmlns:o="urn:schemas-microsoft-com:office:office" xmlns:r="http://schemas.openxmlformats.org/officeDocument/2006/relationships" xmlns:m="http://schemas.openxmlformats.org/officeDocument/2006/math" xmlns:v="urn:schemas-microsoft-com:vml" xmlns:wp14="http://schemas.microsoft.com/office/word/2010/wordprocessingDrawing" xmlns:wp="http://schemas.openxmlformats.org/drawingml/2006/wordprocessingDrawing" xmlns:w10="urn:schemas-microsoft-com:office:word" xmlns:w="http://schemas.openxmlformats.org/wordprocessingml/2006/main" xmlns:w14="http://schemas.microsoft.com/office/word/2010/wordml" xmlns:w15="http://schemas.microsoft.com/office/word/2012/wordml" xmlns:w16cex="http://schemas.microsoft.com/office/word/2018/wordml/cex" xmlns:w16cid="http://schemas.microsoft.com/office/word/2016/wordml/cid" xmlns:w16="http://schemas.microsoft.com/office/word/2018/wordml" xmlns:w16sdtdh="http://schemas.microsoft.com/office/word/2020/wordml/sdtdatahash" xmlns:w16se="http://schemas.microsoft.com/office/word/2015/wordml/symex" xmlns:wpg="http://schemas.microsoft.com/office/word/2010/wordprocessingGroup" xmlns:wpi="http://schemas.microsoft.com/office/word/2010/wordprocessingInk" xmlns:wne="http://schemas.microsoft.com/office/word/2006/wordml" xmlns:wps="http://schemas.microsoft.com/office/word/2010/wordprocessingShape" mc:Ignorable="w14 w15 w16se w16cid w16 w16cex w16sdtdh wp14">
   <w:abstractNum w:abstractNumId="0" w15:restartNumberingAfterBreak="0">
+    <w:nsid w:val="1C285EE2"/>
+    <w:multiLevelType w:val="hybridMultilevel"/>
+    <w:tmpl w:val="355442E6"/>
+    <w:lvl w:ilvl="0" w:tplc="072ED782">
+      <w:start w:val="1"/>
+      <w:numFmt w:val="decimal"/>
+      <w:lvlText w:val="%1."/>
+      <w:lvlJc w:val="left"/>
+      <w:pPr>
+        <w:ind w:left="1080" w:hanging="360"/>
+      </w:pPr>
+      <w:rPr>
+        <w:rFonts w:hint="default"/>
+      </w:rPr>
+    </w:lvl>
+    <w:lvl w:ilvl="1" w:tplc="40090019">
+      <w:start w:val="1"/>
+      <w:numFmt w:val="lowerLetter"/>
+      <w:lvlText w:val="%2."/>
+      <w:lvlJc w:val="left"/>
+      <w:pPr>
+        <w:ind w:left="1800" w:hanging="360"/>
+      </w:pPr>
+    </w:lvl>
+    <w:lvl w:ilvl="2" w:tplc="4009001B" w:tentative="1">
+      <w:start w:val="1"/>
+      <w:numFmt w:val="lowerRoman"/>
+      <w:lvlText w:val="%3."/>
+      <w:lvlJc w:val="right"/>
+      <w:pPr>
+        <w:ind w:left="2520" w:hanging="180"/>
+      </w:pPr>
+    </w:lvl>
+    <w:lvl w:ilvl="3" w:tplc="4009000F" w:tentative="1">
+      <w:start w:val="1"/>
+      <w:numFmt w:val="decimal"/>
+      <w:lvlText w:val="%4."/>
+      <w:lvlJc w:val="left"/>
+      <w:pPr>
+        <w:ind w:left="3240" w:hanging="360"/>
+      </w:pPr>
+    </w:lvl>
+    <w:lvl w:ilvl="4" w:tplc="40090019" w:tentative="1">
+      <w:start w:val="1"/>
+      <w:numFmt w:val="lowerLetter"/>
+      <w:lvlText w:val="%5."/>
+      <w:lvlJc w:val="left"/>
+      <w:pPr>
+        <w:ind w:left="3960" w:hanging="360"/>
+      </w:pPr>
+    </w:lvl>
+    <w:lvl w:ilvl="5" w:tplc="4009001B" w:tentative="1">
+      <w:start w:val="1"/>
+      <w:numFmt w:val="lowerRoman"/>
+      <w:lvlText w:val="%6."/>
+      <w:lvlJc w:val="right"/>
+      <w:pPr>
+        <w:ind w:left="4680" w:hanging="180"/>
+      </w:pPr>
+    </w:lvl>
+    <w:lvl w:ilvl="6" w:tplc="4009000F" w:tentative="1">
+      <w:start w:val="1"/>
+      <w:numFmt w:val="decimal"/>
+      <w:lvlText w:val="%7."/>
+      <w:lvlJc w:val="left"/>
+      <w:pPr>
+        <w:ind w:left="5400" w:hanging="360"/>
+      </w:pPr>
+    </w:lvl>
+    <w:lvl w:ilvl="7" w:tplc="40090019" w:tentative="1">
+      <w:start w:val="1"/>
+      <w:numFmt w:val="lowerLetter"/>
+      <w:lvlText w:val="%8."/>
+      <w:lvlJc w:val="left"/>
+      <w:pPr>
+        <w:ind w:left="6120" w:hanging="360"/>
+      </w:pPr>
+    </w:lvl>
+    <w:lvl w:ilvl="8" w:tplc="4009001B" w:tentative="1">
+      <w:start w:val="1"/>
+      <w:numFmt w:val="lowerRoman"/>
+      <w:lvlText w:val="%9."/>
+      <w:lvlJc w:val="right"/>
+      <w:pPr>
+        <w:ind w:left="6840" w:hanging="180"/>
+      </w:pPr>
+    </w:lvl>
+  </w:abstractNum>
+  <w:abstractNum w:abstractNumId="1" w15:restartNumberingAfterBreak="0">
     <w:nsid w:val="31CD4A28"/>
     <w:multiLevelType w:val="multilevel"/>
     <w:tmpl w:val="568E2018"/>
@@ -1673,7 +2343,7 @@
       </w:pPr>
     </w:lvl>
   </w:abstractNum>
-  <w:abstractNum w:abstractNumId="1" w15:restartNumberingAfterBreak="0">
+  <w:abstractNum w:abstractNumId="2" w15:restartNumberingAfterBreak="0">
     <w:nsid w:val="65820378"/>
     <w:multiLevelType w:val="hybridMultilevel"/>
     <w:tmpl w:val="E16813BE"/>
@@ -1762,7 +2432,7 @@
       </w:pPr>
     </w:lvl>
   </w:abstractNum>
-  <w:abstractNum w:abstractNumId="2" w15:restartNumberingAfterBreak="0">
+  <w:abstractNum w:abstractNumId="3" w15:restartNumberingAfterBreak="0">
     <w:nsid w:val="7EE01F10"/>
     <w:multiLevelType w:val="multilevel"/>
     <w:tmpl w:val="C0DC44AA"/>
@@ -1876,13 +2546,16 @@
     </w:lvl>
   </w:abstractNum>
   <w:num w:numId="1">
-    <w:abstractNumId w:val="0"/>
+    <w:abstractNumId w:val="1"/>
   </w:num>
   <w:num w:numId="2">
+    <w:abstractNumId w:val="3"/>
+  </w:num>
+  <w:num w:numId="3">
     <w:abstractNumId w:val="2"/>
   </w:num>
-  <w:num w:numId="3">
-    <w:abstractNumId w:val="1"/>
+  <w:num w:numId="4">
+    <w:abstractNumId w:val="0"/>
   </w:num>
 </w:numbering>
 </file>

</xml_diff>

<commit_message>
added LUI 2.46 manual steps
</commit_message>
<xml_diff>
--- a/Rootstock Lightning Packages/Lightning ERP Manual Steps.docx
+++ b/Rootstock Lightning Packages/Lightning ERP Manual Steps.docx
@@ -416,9 +416,8 @@
           <w:u w:val="single"/>
           <w:lang w:eastAsia="en-IN"/>
         </w:rPr>
-        <w:t xml:space="preserve">Rootstock ERP Lightning Native </w:t>
-      </w:r>
-      <w:proofErr w:type="gramStart"/>
+        <w:t>Rootstock ERP Lightning Native Experience</w:t>
+      </w:r>
       <w:r>
         <w:rPr>
           <w:rFonts w:ascii="Calibri" w:eastAsia="Times New Roman" w:hAnsi="Calibri" w:cs="Times New Roman"/>
@@ -430,34 +429,7 @@
           <w:u w:val="single"/>
           <w:lang w:eastAsia="en-IN"/>
         </w:rPr>
-        <w:t>Experience</w:t>
-      </w:r>
-      <w:r>
-        <w:rPr>
-          <w:rFonts w:ascii="Calibri" w:eastAsia="Times New Roman" w:hAnsi="Calibri" w:cs="Times New Roman"/>
-          <w:b/>
-          <w:bCs/>
-          <w:color w:val="000000"/>
-          <w:sz w:val="24"/>
-          <w:szCs w:val="24"/>
-          <w:u w:val="single"/>
-          <w:lang w:eastAsia="en-IN"/>
-        </w:rPr>
-        <w:t>(</w:t>
-      </w:r>
-      <w:proofErr w:type="gramEnd"/>
-      <w:r>
-        <w:rPr>
-          <w:rFonts w:ascii="Calibri" w:eastAsia="Times New Roman" w:hAnsi="Calibri" w:cs="Times New Roman"/>
-          <w:b/>
-          <w:bCs/>
-          <w:color w:val="000000"/>
-          <w:sz w:val="24"/>
-          <w:szCs w:val="24"/>
-          <w:u w:val="single"/>
-          <w:lang w:eastAsia="en-IN"/>
-        </w:rPr>
-        <w:t>LUI)</w:t>
+        <w:t>(LUI)</w:t>
       </w:r>
       <w:r>
         <w:rPr>
@@ -675,31 +647,7 @@
           <w:szCs w:val="24"/>
           <w:lang w:eastAsia="en-IN"/>
         </w:rPr>
-        <w:t>Override standard "New" and "Edit" buttons to use "</w:t>
-      </w:r>
-      <w:proofErr w:type="spellStart"/>
-      <w:proofErr w:type="gramStart"/>
-      <w:r>
-        <w:rPr>
-          <w:rFonts w:ascii="Calibri" w:eastAsia="Times New Roman" w:hAnsi="Calibri" w:cs="Times New Roman"/>
-          <w:color w:val="000000"/>
-          <w:sz w:val="24"/>
-          <w:szCs w:val="24"/>
-          <w:lang w:eastAsia="en-IN"/>
-        </w:rPr>
-        <w:t>rootstock:RecordEdit</w:t>
-      </w:r>
-      <w:proofErr w:type="spellEnd"/>
-      <w:proofErr w:type="gramEnd"/>
-      <w:r>
-        <w:rPr>
-          <w:rFonts w:ascii="Calibri" w:eastAsia="Times New Roman" w:hAnsi="Calibri" w:cs="Times New Roman"/>
-          <w:color w:val="000000"/>
-          <w:sz w:val="24"/>
-          <w:szCs w:val="24"/>
-          <w:lang w:eastAsia="en-IN"/>
-        </w:rPr>
-        <w:t>" lightning component for the following objects:</w:t>
+        <w:t>Override standard "New" and "Edit" buttons to use "rootstock:RecordEdit" lightning component for the following objects:</w:t>
       </w:r>
       <w:r>
         <w:rPr>
@@ -811,33 +759,7 @@
           <w:highlight w:val="yellow"/>
           <w:shd w:val="clear" w:color="auto" w:fill="F8F8F8"/>
         </w:rPr>
-        <w:t xml:space="preserve">LUI 2.34 </w:t>
-      </w:r>
-      <w:proofErr w:type="gramStart"/>
-      <w:r>
-        <w:rPr>
-          <w:rFonts w:ascii="Arial" w:hAnsi="Arial" w:cs="Arial"/>
-          <w:b/>
-          <w:bCs/>
-          <w:sz w:val="23"/>
-          <w:szCs w:val="23"/>
-          <w:highlight w:val="yellow"/>
-          <w:shd w:val="clear" w:color="auto" w:fill="F8F8F8"/>
-        </w:rPr>
-        <w:t>–  Minimum</w:t>
-      </w:r>
-      <w:proofErr w:type="gramEnd"/>
-      <w:r>
-        <w:rPr>
-          <w:rFonts w:ascii="Arial" w:hAnsi="Arial" w:cs="Arial"/>
-          <w:b/>
-          <w:bCs/>
-          <w:sz w:val="23"/>
-          <w:szCs w:val="23"/>
-          <w:highlight w:val="yellow"/>
-          <w:shd w:val="clear" w:color="auto" w:fill="F8F8F8"/>
-        </w:rPr>
-        <w:t xml:space="preserve"> ERP 21.90 is needed</w:t>
+        <w:t>LUI 2.34 –  Minimum ERP 21.90 is needed</w:t>
       </w:r>
       <w:r>
         <w:rPr>
@@ -934,33 +856,7 @@
           <w:highlight w:val="yellow"/>
           <w:shd w:val="clear" w:color="auto" w:fill="F8F8F8"/>
         </w:rPr>
-        <w:t xml:space="preserve"> </w:t>
-      </w:r>
-      <w:proofErr w:type="gramStart"/>
-      <w:r>
-        <w:rPr>
-          <w:rFonts w:ascii="Arial" w:hAnsi="Arial" w:cs="Arial"/>
-          <w:b/>
-          <w:bCs/>
-          <w:sz w:val="23"/>
-          <w:szCs w:val="23"/>
-          <w:highlight w:val="yellow"/>
-          <w:shd w:val="clear" w:color="auto" w:fill="F8F8F8"/>
-        </w:rPr>
-        <w:t>–  Minimum</w:t>
-      </w:r>
-      <w:proofErr w:type="gramEnd"/>
-      <w:r>
-        <w:rPr>
-          <w:rFonts w:ascii="Arial" w:hAnsi="Arial" w:cs="Arial"/>
-          <w:b/>
-          <w:bCs/>
-          <w:sz w:val="23"/>
-          <w:szCs w:val="23"/>
-          <w:highlight w:val="yellow"/>
-          <w:shd w:val="clear" w:color="auto" w:fill="F8F8F8"/>
-        </w:rPr>
-        <w:t xml:space="preserve"> ERP 21.90 is needed</w:t>
+        <w:t xml:space="preserve"> –  Minimum ERP 21.90 is needed</w:t>
       </w:r>
       <w:r>
         <w:rPr>
@@ -1058,33 +954,7 @@
           <w:highlight w:val="yellow"/>
           <w:shd w:val="clear" w:color="auto" w:fill="F8F8F8"/>
         </w:rPr>
-        <w:t xml:space="preserve">LUI 2.43 </w:t>
-      </w:r>
-      <w:proofErr w:type="gramStart"/>
-      <w:r>
-        <w:rPr>
-          <w:rFonts w:ascii="Arial" w:hAnsi="Arial" w:cs="Arial"/>
-          <w:b/>
-          <w:bCs/>
-          <w:sz w:val="23"/>
-          <w:szCs w:val="23"/>
-          <w:highlight w:val="yellow"/>
-          <w:shd w:val="clear" w:color="auto" w:fill="F8F8F8"/>
-        </w:rPr>
-        <w:t>–  Minimum</w:t>
-      </w:r>
-      <w:proofErr w:type="gramEnd"/>
-      <w:r>
-        <w:rPr>
-          <w:rFonts w:ascii="Arial" w:hAnsi="Arial" w:cs="Arial"/>
-          <w:b/>
-          <w:bCs/>
-          <w:sz w:val="23"/>
-          <w:szCs w:val="23"/>
-          <w:highlight w:val="yellow"/>
-          <w:shd w:val="clear" w:color="auto" w:fill="F8F8F8"/>
-        </w:rPr>
-        <w:t xml:space="preserve"> ERP 21.90 is needed</w:t>
+        <w:t>LUI 2.43 –  Minimum ERP 21.90 is needed</w:t>
       </w:r>
       <w:r>
         <w:rPr>
@@ -1220,9 +1090,8 @@
           <w:szCs w:val="24"/>
           <w:shd w:val="clear" w:color="auto" w:fill="F8F8F8"/>
         </w:rPr>
-        <w:t xml:space="preserve">Import UI Rules and UI </w:t>
-      </w:r>
-      <w:proofErr w:type="gramStart"/>
+        <w:t>Import UI Rules and UI Actions</w:t>
+      </w:r>
       <w:r>
         <w:rPr>
           <w:rFonts w:cs="Arial"/>
@@ -1230,7 +1099,7 @@
           <w:szCs w:val="24"/>
           <w:shd w:val="clear" w:color="auto" w:fill="F8F8F8"/>
         </w:rPr>
-        <w:t>Actions</w:t>
+        <w:t xml:space="preserve"> </w:t>
       </w:r>
       <w:r>
         <w:rPr>
@@ -1239,105 +1108,49 @@
           <w:szCs w:val="24"/>
           <w:shd w:val="clear" w:color="auto" w:fill="F8F8F8"/>
         </w:rPr>
+        <w:t xml:space="preserve"> - </w:t>
+      </w:r>
+    </w:p>
+    <w:p>
+      <w:pPr>
+        <w:rPr>
+          <w:rFonts w:ascii="Arial" w:hAnsi="Arial" w:cs="Arial"/>
+          <w:sz w:val="23"/>
+          <w:szCs w:val="23"/>
+          <w:shd w:val="clear" w:color="auto" w:fill="F8F8F8"/>
+        </w:rPr>
+      </w:pPr>
+      <w:r>
+        <w:rPr>
+          <w:rFonts w:ascii="Arial" w:hAnsi="Arial" w:cs="Arial"/>
+          <w:sz w:val="23"/>
+          <w:szCs w:val="23"/>
+          <w:shd w:val="clear" w:color="auto" w:fill="F8F8F8"/>
+        </w:rPr>
         <w:t xml:space="preserve"> </w:t>
       </w:r>
-      <w:r>
-        <w:rPr>
-          <w:rFonts w:cs="Arial"/>
-          <w:sz w:val="24"/>
-          <w:szCs w:val="24"/>
-          <w:shd w:val="clear" w:color="auto" w:fill="F8F8F8"/>
-        </w:rPr>
-        <w:t xml:space="preserve"> -</w:t>
-      </w:r>
-      <w:proofErr w:type="gramEnd"/>
-      <w:r>
-        <w:rPr>
-          <w:rFonts w:cs="Arial"/>
-          <w:sz w:val="24"/>
-          <w:szCs w:val="24"/>
-          <w:shd w:val="clear" w:color="auto" w:fill="F8F8F8"/>
-        </w:rPr>
-        <w:t xml:space="preserve"> </w:t>
-      </w:r>
-    </w:p>
-    <w:p>
-      <w:pPr>
-        <w:rPr>
-          <w:rFonts w:ascii="Arial" w:hAnsi="Arial" w:cs="Arial"/>
-          <w:sz w:val="23"/>
-          <w:szCs w:val="23"/>
-          <w:shd w:val="clear" w:color="auto" w:fill="F8F8F8"/>
-        </w:rPr>
-      </w:pPr>
-      <w:r>
-        <w:rPr>
-          <w:rFonts w:ascii="Arial" w:hAnsi="Arial" w:cs="Arial"/>
-          <w:sz w:val="23"/>
-          <w:szCs w:val="23"/>
-          <w:shd w:val="clear" w:color="auto" w:fill="F8F8F8"/>
-        </w:rPr>
-        <w:t xml:space="preserve"> </w:t>
-      </w:r>
     </w:p>
     <w:p>
       <w:pPr>
         <w:pStyle w:val="Heading3"/>
       </w:pPr>
       <w:bookmarkStart w:id="1" w:name="_Toc81302490"/>
-      <w:proofErr w:type="spellStart"/>
-      <w:r>
-        <w:t>Dataload</w:t>
-      </w:r>
-      <w:proofErr w:type="spellEnd"/>
-      <w:r>
-        <w:t xml:space="preserve"> Custom UI Rules and Custom UI Actions</w:t>
+      <w:r>
+        <w:t>Dataload Custom UI Rules and Custom UI Actions</w:t>
       </w:r>
       <w:bookmarkEnd w:id="1"/>
     </w:p>
     <w:p/>
     <w:p>
       <w:r>
-        <w:t xml:space="preserve">We maintain two separate CSV data load files contains all UI rules and actions that we release. We have an external Id field in both objects which will be helpful for easier </w:t>
-      </w:r>
-      <w:proofErr w:type="spellStart"/>
-      <w:r>
-        <w:t>dataloading</w:t>
-      </w:r>
-      <w:proofErr w:type="spellEnd"/>
-      <w:r>
-        <w:t xml:space="preserve"> into customer orgs. Using this external Id </w:t>
-      </w:r>
-      <w:proofErr w:type="spellStart"/>
-      <w:r>
-        <w:t>upsert</w:t>
-      </w:r>
-      <w:proofErr w:type="spellEnd"/>
-      <w:r>
-        <w:t xml:space="preserve"> mechanism we can create new records, update existing records (for example, deactivating a rule/action). </w:t>
-      </w:r>
-      <w:r>
-        <w:rPr>
-          <w:b/>
-          <w:bCs/>
-        </w:rPr>
-        <w:t xml:space="preserve">These rules and actions will be </w:t>
-      </w:r>
-      <w:proofErr w:type="spellStart"/>
-      <w:r>
-        <w:rPr>
-          <w:b/>
-          <w:bCs/>
-        </w:rPr>
-        <w:t>dataloaded</w:t>
-      </w:r>
-      <w:proofErr w:type="spellEnd"/>
-      <w:r>
-        <w:rPr>
-          <w:b/>
-          <w:bCs/>
-        </w:rPr>
-        <w:t xml:space="preserve"> in customer orgs for the first install and/or each package upgrade</w:t>
+        <w:t xml:space="preserve">We maintain two separate CSV data load files contains all UI rules and actions that we release. We have an external Id field in both objects which will be helpful for easier dataloading into customer orgs. Using this external Id upsert mechanism we can create new records, update existing records (for example, deactivating a rule/action). </w:t>
+      </w:r>
+      <w:r>
+        <w:rPr>
+          <w:b/>
+          <w:bCs/>
+        </w:rPr>
+        <w:t>These rules and actions will be dataloaded in customer orgs for the first install and/or each package upgrade</w:t>
       </w:r>
       <w:r>
         <w:t xml:space="preserve"> </w:t>
@@ -1385,10 +1198,10 @@
             <v:path o:extrusionok="f" gradientshapeok="t" o:connecttype="rect"/>
             <o:lock v:ext="edit" aspectratio="t"/>
           </v:shapetype>
-          <v:shape id="_x0000_i1025" type="#_x0000_t75" style="width:77.25pt;height:49.5pt" o:ole="">
+          <v:shape id="_x0000_i1025" type="#_x0000_t75" style="width:77pt;height:49.4pt" o:ole="">
             <v:imagedata r:id="rId10" o:title=""/>
           </v:shape>
-          <o:OLEObject Type="Embed" ProgID="Excel.SheetMacroEnabled.12" ShapeID="_x0000_i1025" DrawAspect="Icon" ObjectID="_1694879971" r:id="rId11"/>
+          <o:OLEObject Type="Embed" ProgID="Excel.SheetMacroEnabled.12" ShapeID="_x0000_i1025" DrawAspect="Icon" ObjectID="_1696953653" r:id="rId11"/>
         </w:object>
       </w:r>
       <w:r>
@@ -1396,10 +1209,10 @@
       </w:r>
       <w:r>
         <w:object w:dxaOrig="1538" w:dyaOrig="993" w14:anchorId="34C17108">
-          <v:shape id="_x0000_i1026" type="#_x0000_t75" style="width:77.25pt;height:49.5pt" o:ole="">
+          <v:shape id="_x0000_i1026" type="#_x0000_t75" style="width:77pt;height:49.4pt" o:ole="">
             <v:imagedata r:id="rId12" o:title=""/>
           </v:shape>
-          <o:OLEObject Type="Embed" ProgID="Excel.SheetMacroEnabled.12" ShapeID="_x0000_i1026" DrawAspect="Icon" ObjectID="_1694879972" r:id="rId13"/>
+          <o:OLEObject Type="Embed" ProgID="Excel.SheetMacroEnabled.12" ShapeID="_x0000_i1026" DrawAspect="Icon" ObjectID="_1696953654" r:id="rId13"/>
         </w:object>
       </w:r>
     </w:p>
@@ -1431,15 +1244,7 @@
     <w:p/>
     <w:p>
       <w:r>
-        <w:t xml:space="preserve">1.Open Salesforce Data Loader, click </w:t>
-      </w:r>
-      <w:proofErr w:type="spellStart"/>
-      <w:r>
-        <w:t>Upsert</w:t>
-      </w:r>
-      <w:proofErr w:type="spellEnd"/>
-      <w:r>
-        <w:t xml:space="preserve"> and login into your salesforce org.</w:t>
+        <w:t>1.Open Salesforce Data Loader, click Upsert and login into your salesforce org.</w:t>
       </w:r>
     </w:p>
     <w:p>
@@ -1450,15 +1255,7 @@
         <w:t xml:space="preserve"> </w:t>
       </w:r>
       <w:r>
-        <w:t>Select the custom object as “</w:t>
-      </w:r>
-      <w:proofErr w:type="spellStart"/>
-      <w:r>
-        <w:t>Custom_UI_Rule__c</w:t>
-      </w:r>
-      <w:proofErr w:type="spellEnd"/>
-      <w:r>
-        <w:t>” as below to import the data into and choose the CSV file to be loaded.</w:t>
+        <w:t>Select the custom object as “Custom_UI_Rule__c” as below to import the data into and choose the CSV file to be loaded.</w:t>
       </w:r>
     </w:p>
     <w:p>
@@ -1469,23 +1266,7 @@
         <w:t xml:space="preserve"> </w:t>
       </w:r>
       <w:r>
-        <w:t>Select “</w:t>
-      </w:r>
-      <w:proofErr w:type="spellStart"/>
-      <w:r>
-        <w:t>Unique_Key__c</w:t>
-      </w:r>
-      <w:proofErr w:type="spellEnd"/>
-      <w:r>
-        <w:t xml:space="preserve">” as the external ID field as below for the </w:t>
-      </w:r>
-      <w:proofErr w:type="spellStart"/>
-      <w:r>
-        <w:t>upsert</w:t>
-      </w:r>
-      <w:proofErr w:type="spellEnd"/>
-      <w:r>
-        <w:t xml:space="preserve"> action to work.</w:t>
+        <w:t>Select “Unique_Key__c” as the external ID field as below for the upsert action to work.</w:t>
       </w:r>
     </w:p>
     <w:p>
@@ -1519,15 +1300,7 @@
         <w:t xml:space="preserve"> </w:t>
       </w:r>
       <w:r>
-        <w:t xml:space="preserve">Click “Next” button on the below screen and proceed – </w:t>
-      </w:r>
-      <w:proofErr w:type="spellStart"/>
-      <w:r>
-        <w:t>Dataloader</w:t>
-      </w:r>
-      <w:proofErr w:type="spellEnd"/>
-      <w:r>
-        <w:t xml:space="preserve"> will import the UI rule records into your org.</w:t>
+        <w:t>Click “Next” button on the below screen and proceed – Dataloader will import the UI rule records into your org.</w:t>
       </w:r>
     </w:p>
     <w:p/>
@@ -1563,15 +1336,7 @@
         <w:t xml:space="preserve"> </w:t>
       </w:r>
       <w:r>
-        <w:t xml:space="preserve">Open Salesforce Data Loader, click </w:t>
-      </w:r>
-      <w:proofErr w:type="spellStart"/>
-      <w:r>
-        <w:t>Upsert</w:t>
-      </w:r>
-      <w:proofErr w:type="spellEnd"/>
-      <w:r>
-        <w:t xml:space="preserve"> and login into your salesforce org.</w:t>
+        <w:t>Open Salesforce Data Loader, click Upsert and login into your salesforce org.</w:t>
       </w:r>
     </w:p>
     <w:p>
@@ -1585,15 +1350,7 @@
         <w:t xml:space="preserve"> </w:t>
       </w:r>
       <w:r>
-        <w:t>Select the custom object as “</w:t>
-      </w:r>
-      <w:proofErr w:type="spellStart"/>
-      <w:r>
-        <w:t>Custom_UI_Action__c</w:t>
-      </w:r>
-      <w:proofErr w:type="spellEnd"/>
-      <w:r>
-        <w:t>” as below to import the data into and choose the CSV file to be loaded.</w:t>
+        <w:t>Select the custom object as “Custom_UI_Action__c” as below to import the data into and choose the CSV file to be loaded.</w:t>
       </w:r>
     </w:p>
     <w:p>
@@ -1609,24 +1366,11 @@
       <w:r>
         <w:t>Select “</w:t>
       </w:r>
-      <w:proofErr w:type="spellStart"/>
       <w:r>
         <w:t>rootstock_</w:t>
       </w:r>
       <w:r>
-        <w:t>Unique_Key__c</w:t>
-      </w:r>
-      <w:proofErr w:type="spellEnd"/>
-      <w:r>
-        <w:t xml:space="preserve">” as the external ID field for the </w:t>
-      </w:r>
-      <w:proofErr w:type="spellStart"/>
-      <w:r>
-        <w:t>upsert</w:t>
-      </w:r>
-      <w:proofErr w:type="spellEnd"/>
-      <w:r>
-        <w:t xml:space="preserve"> action to work.</w:t>
+        <w:t>Unique_Key__c” as the external ID field for the upsert action to work.</w:t>
       </w:r>
     </w:p>
     <w:p>
@@ -1637,439 +1381,300 @@
         <w:t xml:space="preserve"> </w:t>
       </w:r>
       <w:r>
-        <w:t>Select “</w:t>
-      </w:r>
-      <w:proofErr w:type="spellStart"/>
-      <w:r>
-        <w:t>rootstock_Unique_Key__c</w:t>
-      </w:r>
-      <w:proofErr w:type="spellEnd"/>
-      <w:r>
-        <w:t xml:space="preserve">” as </w:t>
+        <w:t xml:space="preserve">Select “rootstock_Unique_Key__c” as </w:t>
       </w:r>
       <w:r>
         <w:t>the external ID field to use for matching</w:t>
       </w:r>
       <w:r>
+        <w:t xml:space="preserve"> UI_Rule_r.</w:t>
+      </w:r>
+    </w:p>
+    <w:p>
+      <w:r>
+        <w:rPr>
+          <w:lang w:val="en-US"/>
+        </w:rPr>
+        <w:t>4.</w:t>
+      </w:r>
+      <w:r>
         <w:t xml:space="preserve"> </w:t>
       </w:r>
-      <w:proofErr w:type="spellStart"/>
-      <w:r>
-        <w:t>UI_Rule_r</w:t>
-      </w:r>
-      <w:proofErr w:type="spellEnd"/>
+      <w:r>
+        <w:t>Click on “Create or Edit a Map” button.</w:t>
+      </w:r>
+    </w:p>
+    <w:p>
+      <w:r>
+        <w:rPr>
+          <w:lang w:val="en-US"/>
+        </w:rPr>
+        <w:t>5.</w:t>
+      </w:r>
+      <w:r>
+        <w:t xml:space="preserve"> </w:t>
+      </w:r>
+      <w:r>
+        <w:t>Click on the “Auto-Match Fields to Columns” button on the below mapping dialog and verify all the fields being imported are mapped correctly. Click on “Ok” after verifying the field mappings.</w:t>
+      </w:r>
+    </w:p>
+    <w:p>
+      <w:r>
+        <w:rPr>
+          <w:lang w:val="en-US"/>
+        </w:rPr>
+        <w:t>6.</w:t>
+      </w:r>
+      <w:r>
+        <w:t xml:space="preserve"> </w:t>
+      </w:r>
+      <w:r>
+        <w:t>Though the field mappings are correctly auto mapped, still the UI Rule parent field mapping is not mapped correctly with the Unique_Key__c field. So drag</w:t>
+      </w:r>
+      <w:r>
+        <w:t xml:space="preserve"> </w:t>
+      </w:r>
+      <w:r>
+        <w:t>rootstock__UI_Rule__r:rootstock__Unique_Key__c</w:t>
+      </w:r>
+      <w:r>
+        <w:t xml:space="preserve"> </w:t>
+      </w:r>
+      <w:r>
+        <w:t xml:space="preserve">field from the top section to the botton </w:t>
+      </w:r>
+      <w:r>
+        <w:t xml:space="preserve">ROOTSTOCK__UI_RULE__R.ROOTSTOCK__UNIQUE_KEY__C </w:t>
+      </w:r>
+      <w:r>
+        <w:t xml:space="preserve"> </w:t>
+      </w:r>
+      <w:r>
+        <w:t>field mapping.</w:t>
+      </w:r>
+    </w:p>
+    <w:p>
+      <w:r>
+        <w:rPr>
+          <w:lang w:val="en-US"/>
+        </w:rPr>
+        <w:t>7.</w:t>
+      </w:r>
+      <w:r>
+        <w:t xml:space="preserve"> </w:t>
+      </w:r>
+      <w:r>
+        <w:t xml:space="preserve">Make sure </w:t>
+      </w:r>
+      <w:r>
+        <w:t xml:space="preserve">the </w:t>
+      </w:r>
+      <w:r>
+        <w:t xml:space="preserve"> ROOTSTOCK__UI_RULE__R.ROOTSTOCK__UNIQUE_KEY__C</w:t>
+      </w:r>
+      <w:r>
+        <w:t xml:space="preserve"> </w:t>
+      </w:r>
+      <w:r>
+        <w:t xml:space="preserve">column is mapped with </w:t>
+      </w:r>
+      <w:bookmarkStart w:id="2" w:name="_Hlk83748109"/>
+      <w:r>
+        <w:t>rootstock__UI_Rule__r:rootstock__Unique_Key__c</w:t>
+      </w:r>
       <w:r>
         <w:t>.</w:t>
       </w:r>
+      <w:bookmarkEnd w:id="2"/>
     </w:p>
     <w:p>
       <w:r>
         <w:rPr>
           <w:lang w:val="en-US"/>
         </w:rPr>
-        <w:t>4.</w:t>
+        <w:t>8.</w:t>
       </w:r>
       <w:r>
         <w:t xml:space="preserve"> </w:t>
       </w:r>
       <w:r>
-        <w:t>Click on “Create or Edit a Map” button.</w:t>
-      </w:r>
-    </w:p>
-    <w:p>
-      <w:r>
-        <w:rPr>
-          <w:lang w:val="en-US"/>
-        </w:rPr>
-        <w:t>5.</w:t>
-      </w:r>
-      <w:r>
+        <w:t xml:space="preserve">Click “Next” button on the below screen and proceed – Dataloader will import the UI </w:t>
+      </w:r>
+      <w:r>
+        <w:t>Action</w:t>
+      </w:r>
+      <w:r>
+        <w:t xml:space="preserve"> records into your org.</w:t>
+      </w:r>
+    </w:p>
+    <w:p>
+      <w:r>
+        <w:rPr>
+          <w:b/>
+          <w:bCs/>
+        </w:rPr>
+        <w:t>IMPORTANT</w:t>
+      </w:r>
+      <w:r>
+        <w:t>: Do not open &amp; save the exported CSV file(s) in Microsoft Excel software as it will corrupt the csv data format(quote, line ending characters, etc) which will cause issues while importing the csv back into org.</w:t>
+      </w:r>
+    </w:p>
+    <w:p/>
+    <w:p>
+      <w:pPr>
+        <w:rPr>
+          <w:rFonts w:cs="Arial"/>
+          <w:sz w:val="24"/>
+          <w:szCs w:val="24"/>
+          <w:shd w:val="clear" w:color="auto" w:fill="F8F8F8"/>
+        </w:rPr>
+      </w:pPr>
+      <w:r>
+        <w:rPr>
+          <w:rFonts w:cs="Arial"/>
+          <w:sz w:val="24"/>
+          <w:szCs w:val="24"/>
+          <w:highlight w:val="yellow"/>
+          <w:shd w:val="clear" w:color="auto" w:fill="F8F8F8"/>
+        </w:rPr>
+        <w:t xml:space="preserve">Detailed information </w:t>
+      </w:r>
+      <w:r>
+        <w:rPr>
+          <w:rFonts w:cs="Arial"/>
+          <w:sz w:val="24"/>
+          <w:szCs w:val="24"/>
+          <w:highlight w:val="yellow"/>
+          <w:shd w:val="clear" w:color="auto" w:fill="F8F8F8"/>
+        </w:rPr>
+        <w:t xml:space="preserve">for importing UI Rules and UI actions </w:t>
+      </w:r>
+      <w:r>
+        <w:rPr>
+          <w:rFonts w:cs="Arial"/>
+          <w:sz w:val="24"/>
+          <w:szCs w:val="24"/>
+          <w:highlight w:val="yellow"/>
+          <w:shd w:val="clear" w:color="auto" w:fill="F8F8F8"/>
+        </w:rPr>
+        <w:t>with screenshots can be found in “Rootstock Custom UI Rules and Actions – Design.doc” document</w:t>
+      </w:r>
+    </w:p>
+    <w:p>
+      <w:pPr>
+        <w:rPr>
+          <w:rFonts w:cs="Arial"/>
+          <w:sz w:val="24"/>
+          <w:szCs w:val="24"/>
+          <w:shd w:val="clear" w:color="auto" w:fill="F8F8F8"/>
+        </w:rPr>
+      </w:pPr>
+    </w:p>
+    <w:p>
+      <w:pPr>
+        <w:rPr>
+          <w:rFonts w:ascii="Arial" w:hAnsi="Arial" w:cs="Arial"/>
+          <w:b/>
+          <w:bCs/>
+          <w:sz w:val="23"/>
+          <w:szCs w:val="23"/>
+          <w:shd w:val="clear" w:color="auto" w:fill="F8F8F8"/>
+        </w:rPr>
+      </w:pPr>
+      <w:r>
+        <w:rPr>
+          <w:rFonts w:ascii="Arial" w:hAnsi="Arial" w:cs="Arial"/>
+          <w:b/>
+          <w:bCs/>
+          <w:sz w:val="23"/>
+          <w:szCs w:val="23"/>
+          <w:highlight w:val="yellow"/>
+          <w:shd w:val="clear" w:color="auto" w:fill="F8F8F8"/>
+        </w:rPr>
+        <w:t>LUI 2.</w:t>
+      </w:r>
+      <w:r>
+        <w:rPr>
+          <w:rFonts w:ascii="Arial" w:hAnsi="Arial" w:cs="Arial"/>
+          <w:b/>
+          <w:bCs/>
+          <w:sz w:val="23"/>
+          <w:szCs w:val="23"/>
+          <w:highlight w:val="yellow"/>
+          <w:shd w:val="clear" w:color="auto" w:fill="F8F8F8"/>
+        </w:rPr>
+        <w:t>45</w:t>
+      </w:r>
+      <w:r>
+        <w:rPr>
+          <w:rFonts w:ascii="Arial" w:hAnsi="Arial" w:cs="Arial"/>
+          <w:b/>
+          <w:bCs/>
+          <w:sz w:val="23"/>
+          <w:szCs w:val="23"/>
+          <w:highlight w:val="yellow"/>
+          <w:shd w:val="clear" w:color="auto" w:fill="F8F8F8"/>
+        </w:rPr>
+        <w:t xml:space="preserve"> –  Minimum ERP 21.90 is needed</w:t>
+      </w:r>
+      <w:r>
+        <w:rPr>
+          <w:rFonts w:ascii="Arial" w:hAnsi="Arial" w:cs="Arial"/>
+          <w:b/>
+          <w:bCs/>
+          <w:sz w:val="23"/>
+          <w:szCs w:val="23"/>
+          <w:shd w:val="clear" w:color="auto" w:fill="F8F8F8"/>
+        </w:rPr>
         <w:t xml:space="preserve"> </w:t>
       </w:r>
-      <w:r>
-        <w:t>Click on the “Auto-Match Fields to Columns” button on the below mapping dialog and verify all the fields being imported are mapped correctly. Click on “Ok” after verifying the field mappings.</w:t>
-      </w:r>
-    </w:p>
-    <w:p>
-      <w:r>
-        <w:rPr>
-          <w:lang w:val="en-US"/>
-        </w:rPr>
-        <w:t>6.</w:t>
-      </w:r>
-      <w:r>
-        <w:t xml:space="preserve"> </w:t>
-      </w:r>
-      <w:r>
-        <w:t xml:space="preserve">Though the field mappings are correctly auto mapped, still the UI Rule parent field mapping is not mapped correctly with the </w:t>
-      </w:r>
-      <w:proofErr w:type="spellStart"/>
-      <w:r>
-        <w:t>Unique_Key__c</w:t>
-      </w:r>
-      <w:proofErr w:type="spellEnd"/>
-      <w:r>
-        <w:t xml:space="preserve"> field. So drag</w:t>
-      </w:r>
-      <w:r>
-        <w:t xml:space="preserve"> </w:t>
-      </w:r>
-      <w:r>
-        <w:t>rootstock__UI_Rule__</w:t>
-      </w:r>
-      <w:proofErr w:type="spellStart"/>
-      <w:proofErr w:type="gramStart"/>
-      <w:r>
-        <w:t>r:rootstock</w:t>
-      </w:r>
-      <w:proofErr w:type="spellEnd"/>
-      <w:proofErr w:type="gramEnd"/>
-      <w:r>
-        <w:t>__</w:t>
-      </w:r>
-      <w:proofErr w:type="spellStart"/>
-      <w:r>
-        <w:t>Unique_Key__c</w:t>
-      </w:r>
-      <w:proofErr w:type="spellEnd"/>
-      <w:r>
-        <w:t xml:space="preserve"> </w:t>
-      </w:r>
-      <w:r>
-        <w:t xml:space="preserve">field from the top section to the </w:t>
-      </w:r>
-      <w:proofErr w:type="spellStart"/>
-      <w:r>
-        <w:t>botton</w:t>
-      </w:r>
-      <w:proofErr w:type="spellEnd"/>
-      <w:r>
-        <w:t xml:space="preserve"> </w:t>
-      </w:r>
-      <w:r>
-        <w:t xml:space="preserve">ROOTSTOCK__UI_RULE__R.ROOTSTOCK__UNIQUE_KEY__C </w:t>
-      </w:r>
-      <w:r>
-        <w:t xml:space="preserve"> </w:t>
-      </w:r>
-      <w:r>
-        <w:t>field mapping.</w:t>
-      </w:r>
-    </w:p>
-    <w:p>
-      <w:r>
-        <w:rPr>
-          <w:lang w:val="en-US"/>
-        </w:rPr>
-        <w:t>7.</w:t>
-      </w:r>
-      <w:r>
-        <w:t xml:space="preserve"> </w:t>
-      </w:r>
-      <w:r>
-        <w:t xml:space="preserve">Make sure </w:t>
-      </w:r>
-      <w:proofErr w:type="gramStart"/>
-      <w:r>
-        <w:t xml:space="preserve">the </w:t>
-      </w:r>
-      <w:r>
-        <w:t xml:space="preserve"> ROOTSTOCK</w:t>
-      </w:r>
-      <w:proofErr w:type="gramEnd"/>
-      <w:r>
-        <w:t>__UI_RULE__R.ROOTSTOCK__UNIQUE_KEY__C</w:t>
-      </w:r>
-      <w:r>
-        <w:t xml:space="preserve"> </w:t>
-      </w:r>
-      <w:r>
-        <w:t xml:space="preserve">column is mapped with </w:t>
-      </w:r>
-      <w:bookmarkStart w:id="2" w:name="_Hlk83748109"/>
-      <w:r>
-        <w:t>rootstock__UI_Rule__</w:t>
-      </w:r>
-      <w:proofErr w:type="spellStart"/>
-      <w:r>
-        <w:t>r:rootstock</w:t>
-      </w:r>
-      <w:proofErr w:type="spellEnd"/>
-      <w:r>
-        <w:t>__</w:t>
-      </w:r>
-      <w:proofErr w:type="spellStart"/>
-      <w:r>
-        <w:t>Unique_Key__c</w:t>
-      </w:r>
-      <w:proofErr w:type="spellEnd"/>
-      <w:r>
-        <w:t>.</w:t>
-      </w:r>
-      <w:bookmarkEnd w:id="2"/>
-    </w:p>
-    <w:p>
-      <w:r>
-        <w:rPr>
-          <w:lang w:val="en-US"/>
-        </w:rPr>
-        <w:t>8.</w:t>
-      </w:r>
-      <w:r>
-        <w:t xml:space="preserve"> </w:t>
-      </w:r>
-      <w:r>
-        <w:t xml:space="preserve">Click “Next” button on the below screen and proceed – </w:t>
-      </w:r>
-      <w:proofErr w:type="spellStart"/>
-      <w:r>
-        <w:t>Dataloader</w:t>
-      </w:r>
-      <w:proofErr w:type="spellEnd"/>
-      <w:r>
-        <w:t xml:space="preserve"> will import the UI </w:t>
-      </w:r>
-      <w:r>
-        <w:t>Action</w:t>
-      </w:r>
-      <w:r>
-        <w:t xml:space="preserve"> records into your org.</w:t>
-      </w:r>
-    </w:p>
-    <w:p>
-      <w:r>
-        <w:rPr>
-          <w:b/>
-          <w:bCs/>
-        </w:rPr>
-        <w:t>IMPORTANT</w:t>
-      </w:r>
-      <w:r>
-        <w:t xml:space="preserve">: Do not open &amp; save the exported CSV file(s) in Microsoft Excel software as it will corrupt the csv data </w:t>
-      </w:r>
-      <w:proofErr w:type="gramStart"/>
-      <w:r>
-        <w:t>format(</w:t>
-      </w:r>
-      <w:proofErr w:type="gramEnd"/>
-      <w:r>
-        <w:t>quote, line ending characters, etc) which will cause issues while importing the csv back into org.</w:t>
-      </w:r>
-    </w:p>
-    <w:p/>
-    <w:p>
-      <w:pPr>
-        <w:rPr>
-          <w:rFonts w:cs="Arial"/>
-          <w:sz w:val="24"/>
-          <w:szCs w:val="24"/>
-          <w:shd w:val="clear" w:color="auto" w:fill="F8F8F8"/>
-        </w:rPr>
-      </w:pPr>
-      <w:r>
-        <w:rPr>
-          <w:rFonts w:cs="Arial"/>
-          <w:sz w:val="24"/>
-          <w:szCs w:val="24"/>
+    </w:p>
+    <w:p>
+      <w:pPr>
+        <w:rPr>
+          <w:rFonts w:ascii="Arial" w:hAnsi="Arial" w:cs="Arial"/>
+          <w:sz w:val="23"/>
+          <w:szCs w:val="23"/>
+          <w:shd w:val="clear" w:color="auto" w:fill="F8F8F8"/>
+        </w:rPr>
+      </w:pPr>
+      <w:r>
+        <w:rPr>
+          <w:rFonts w:ascii="Arial" w:hAnsi="Arial" w:cs="Arial"/>
+          <w:sz w:val="23"/>
+          <w:szCs w:val="23"/>
+          <w:shd w:val="clear" w:color="auto" w:fill="F8F8F8"/>
+        </w:rPr>
+        <w:t>Custom UI Action</w:t>
+      </w:r>
+      <w:r>
+        <w:rPr>
+          <w:rFonts w:ascii="Arial" w:hAnsi="Arial" w:cs="Arial"/>
+          <w:sz w:val="23"/>
+          <w:szCs w:val="23"/>
+          <w:shd w:val="clear" w:color="auto" w:fill="F8F8F8"/>
+        </w:rPr>
+        <w:t>.object – new picklist value</w:t>
+      </w:r>
+      <w:r>
+        <w:rPr>
+          <w:rFonts w:ascii="Arial" w:hAnsi="Arial" w:cs="Arial"/>
+          <w:sz w:val="23"/>
+          <w:szCs w:val="23"/>
+          <w:shd w:val="clear" w:color="auto" w:fill="F8F8F8"/>
+        </w:rPr>
+        <w:t xml:space="preserve">- </w:t>
+      </w:r>
+      <w:r>
+        <w:rPr>
+          <w:rFonts w:ascii="Arial" w:hAnsi="Arial" w:cs="Arial"/>
+          <w:sz w:val="23"/>
+          <w:szCs w:val="23"/>
           <w:highlight w:val="yellow"/>
           <w:shd w:val="clear" w:color="auto" w:fill="F8F8F8"/>
         </w:rPr>
-        <w:t xml:space="preserve">Detailed information </w:t>
-      </w:r>
-      <w:r>
-        <w:rPr>
-          <w:rFonts w:cs="Arial"/>
-          <w:sz w:val="24"/>
-          <w:szCs w:val="24"/>
-          <w:highlight w:val="yellow"/>
-          <w:shd w:val="clear" w:color="auto" w:fill="F8F8F8"/>
-        </w:rPr>
-        <w:t xml:space="preserve">for importing UI Rules and UI actions </w:t>
-      </w:r>
-      <w:r>
-        <w:rPr>
-          <w:rFonts w:cs="Arial"/>
-          <w:sz w:val="24"/>
-          <w:szCs w:val="24"/>
-          <w:highlight w:val="yellow"/>
-          <w:shd w:val="clear" w:color="auto" w:fill="F8F8F8"/>
-        </w:rPr>
-        <w:t>with screenshots can be found in “Rootstock Custom UI Rules and Actions – Design.doc” document</w:t>
-      </w:r>
-    </w:p>
-    <w:p>
-      <w:pPr>
-        <w:rPr>
-          <w:rFonts w:cs="Arial"/>
-          <w:sz w:val="24"/>
-          <w:szCs w:val="24"/>
-          <w:shd w:val="clear" w:color="auto" w:fill="F8F8F8"/>
-        </w:rPr>
-      </w:pPr>
-    </w:p>
-    <w:p>
-      <w:pPr>
-        <w:rPr>
-          <w:rFonts w:ascii="Arial" w:hAnsi="Arial" w:cs="Arial"/>
-          <w:b/>
-          <w:bCs/>
-          <w:sz w:val="23"/>
-          <w:szCs w:val="23"/>
-          <w:shd w:val="clear" w:color="auto" w:fill="F8F8F8"/>
-        </w:rPr>
-      </w:pPr>
-      <w:r>
-        <w:rPr>
-          <w:rFonts w:ascii="Arial" w:hAnsi="Arial" w:cs="Arial"/>
-          <w:b/>
-          <w:bCs/>
-          <w:sz w:val="23"/>
-          <w:szCs w:val="23"/>
-          <w:highlight w:val="yellow"/>
-          <w:shd w:val="clear" w:color="auto" w:fill="F8F8F8"/>
-        </w:rPr>
-        <w:t>LUI 2.</w:t>
-      </w:r>
-      <w:r>
-        <w:rPr>
-          <w:rFonts w:ascii="Arial" w:hAnsi="Arial" w:cs="Arial"/>
-          <w:b/>
-          <w:bCs/>
-          <w:sz w:val="23"/>
-          <w:szCs w:val="23"/>
-          <w:highlight w:val="yellow"/>
-          <w:shd w:val="clear" w:color="auto" w:fill="F8F8F8"/>
-        </w:rPr>
-        <w:t>45</w:t>
-      </w:r>
-      <w:r>
-        <w:rPr>
-          <w:rFonts w:ascii="Arial" w:hAnsi="Arial" w:cs="Arial"/>
-          <w:b/>
-          <w:bCs/>
-          <w:sz w:val="23"/>
-          <w:szCs w:val="23"/>
-          <w:highlight w:val="yellow"/>
-          <w:shd w:val="clear" w:color="auto" w:fill="F8F8F8"/>
-        </w:rPr>
-        <w:t xml:space="preserve"> </w:t>
-      </w:r>
-      <w:proofErr w:type="gramStart"/>
-      <w:r>
-        <w:rPr>
-          <w:rFonts w:ascii="Arial" w:hAnsi="Arial" w:cs="Arial"/>
-          <w:b/>
-          <w:bCs/>
-          <w:sz w:val="23"/>
-          <w:szCs w:val="23"/>
-          <w:highlight w:val="yellow"/>
-          <w:shd w:val="clear" w:color="auto" w:fill="F8F8F8"/>
-        </w:rPr>
-        <w:t>–  Minimum</w:t>
-      </w:r>
-      <w:proofErr w:type="gramEnd"/>
-      <w:r>
-        <w:rPr>
-          <w:rFonts w:ascii="Arial" w:hAnsi="Arial" w:cs="Arial"/>
-          <w:b/>
-          <w:bCs/>
-          <w:sz w:val="23"/>
-          <w:szCs w:val="23"/>
-          <w:highlight w:val="yellow"/>
-          <w:shd w:val="clear" w:color="auto" w:fill="F8F8F8"/>
-        </w:rPr>
-        <w:t xml:space="preserve"> ERP 21.90 is needed</w:t>
-      </w:r>
-      <w:r>
-        <w:rPr>
-          <w:rFonts w:ascii="Arial" w:hAnsi="Arial" w:cs="Arial"/>
-          <w:b/>
-          <w:bCs/>
-          <w:sz w:val="23"/>
-          <w:szCs w:val="23"/>
-          <w:shd w:val="clear" w:color="auto" w:fill="F8F8F8"/>
-        </w:rPr>
-        <w:t xml:space="preserve"> </w:t>
-      </w:r>
-    </w:p>
-    <w:p>
-      <w:pPr>
-        <w:rPr>
-          <w:rFonts w:ascii="Arial" w:hAnsi="Arial" w:cs="Arial"/>
-          <w:sz w:val="23"/>
-          <w:szCs w:val="23"/>
-          <w:shd w:val="clear" w:color="auto" w:fill="F8F8F8"/>
-        </w:rPr>
-      </w:pPr>
-      <w:r>
-        <w:rPr>
-          <w:rFonts w:ascii="Arial" w:hAnsi="Arial" w:cs="Arial"/>
-          <w:sz w:val="23"/>
-          <w:szCs w:val="23"/>
-          <w:shd w:val="clear" w:color="auto" w:fill="F8F8F8"/>
-        </w:rPr>
-        <w:t xml:space="preserve">Custom UI </w:t>
-      </w:r>
-      <w:proofErr w:type="spellStart"/>
-      <w:r>
-        <w:rPr>
-          <w:rFonts w:ascii="Arial" w:hAnsi="Arial" w:cs="Arial"/>
-          <w:sz w:val="23"/>
-          <w:szCs w:val="23"/>
-          <w:shd w:val="clear" w:color="auto" w:fill="F8F8F8"/>
-        </w:rPr>
-        <w:t>Action</w:t>
-      </w:r>
-      <w:r>
-        <w:rPr>
-          <w:rFonts w:ascii="Arial" w:hAnsi="Arial" w:cs="Arial"/>
-          <w:sz w:val="23"/>
-          <w:szCs w:val="23"/>
-          <w:shd w:val="clear" w:color="auto" w:fill="F8F8F8"/>
-        </w:rPr>
-        <w:t>.object</w:t>
-      </w:r>
-      <w:proofErr w:type="spellEnd"/>
-      <w:r>
-        <w:rPr>
-          <w:rFonts w:ascii="Arial" w:hAnsi="Arial" w:cs="Arial"/>
-          <w:sz w:val="23"/>
-          <w:szCs w:val="23"/>
-          <w:shd w:val="clear" w:color="auto" w:fill="F8F8F8"/>
-        </w:rPr>
-        <w:t xml:space="preserve"> – new picklist value</w:t>
-      </w:r>
-      <w:r>
-        <w:rPr>
-          <w:rFonts w:ascii="Arial" w:hAnsi="Arial" w:cs="Arial"/>
-          <w:sz w:val="23"/>
-          <w:szCs w:val="23"/>
-          <w:shd w:val="clear" w:color="auto" w:fill="F8F8F8"/>
-        </w:rPr>
-        <w:t xml:space="preserve">- </w:t>
-      </w:r>
-      <w:r>
-        <w:rPr>
-          <w:rFonts w:ascii="Arial" w:hAnsi="Arial" w:cs="Arial"/>
-          <w:sz w:val="23"/>
-          <w:szCs w:val="23"/>
-          <w:highlight w:val="yellow"/>
-          <w:shd w:val="clear" w:color="auto" w:fill="F8F8F8"/>
-        </w:rPr>
-        <w:t xml:space="preserve">Do this step before importing CSV files into </w:t>
-      </w:r>
-      <w:proofErr w:type="spellStart"/>
-      <w:r>
-        <w:rPr>
-          <w:rFonts w:ascii="Arial" w:hAnsi="Arial" w:cs="Arial"/>
-          <w:sz w:val="23"/>
-          <w:szCs w:val="23"/>
-          <w:highlight w:val="yellow"/>
-          <w:shd w:val="clear" w:color="auto" w:fill="F8F8F8"/>
-        </w:rPr>
-        <w:t>Dataloader</w:t>
-      </w:r>
-      <w:proofErr w:type="spellEnd"/>
+        <w:t>Do this step before importing CSV files into Dataloader</w:t>
+      </w:r>
       <w:r>
         <w:rPr>
           <w:rFonts w:ascii="Arial" w:hAnsi="Arial" w:cs="Arial"/>
@@ -2103,28 +1708,15 @@
         </w:rPr>
         <w:t>‘</w:t>
       </w:r>
-      <w:proofErr w:type="spellStart"/>
-      <w:proofErr w:type="gramStart"/>
-      <w:r>
-        <w:rPr>
-          <w:rFonts w:ascii="Arial" w:hAnsi="Arial" w:cs="Arial"/>
-          <w:sz w:val="23"/>
-          <w:szCs w:val="23"/>
-          <w:shd w:val="clear" w:color="auto" w:fill="F8F8F8"/>
-        </w:rPr>
-        <w:t>rootstock</w:t>
-      </w:r>
-      <w:proofErr w:type="gramEnd"/>
-      <w:r>
-        <w:rPr>
-          <w:rFonts w:ascii="Arial" w:hAnsi="Arial" w:cs="Arial"/>
-          <w:sz w:val="23"/>
-          <w:szCs w:val="23"/>
-          <w:shd w:val="clear" w:color="auto" w:fill="F8F8F8"/>
-        </w:rPr>
-        <w:t>__Action__c</w:t>
-      </w:r>
-      <w:proofErr w:type="spellEnd"/>
+      <w:r>
+        <w:rPr>
+          <w:rFonts w:ascii="Arial" w:hAnsi="Arial" w:cs="Arial"/>
+          <w:sz w:val="23"/>
+          <w:szCs w:val="23"/>
+          <w:shd w:val="clear" w:color="auto" w:fill="F8F8F8"/>
+        </w:rPr>
+        <w:t>rootstock__Action__c</w:t>
+      </w:r>
     </w:p>
     <w:p>
       <w:pPr>
@@ -2159,7 +1751,220 @@
         <w:t>Execute Apex</w:t>
       </w:r>
     </w:p>
-    <w:p/>
+    <w:p>
+      <w:pPr>
+        <w:rPr>
+          <w:rFonts w:ascii="Arial" w:hAnsi="Arial" w:cs="Arial"/>
+          <w:b/>
+          <w:bCs/>
+          <w:sz w:val="23"/>
+          <w:szCs w:val="23"/>
+          <w:shd w:val="clear" w:color="auto" w:fill="F8F8F8"/>
+        </w:rPr>
+      </w:pPr>
+      <w:r>
+        <w:rPr>
+          <w:rFonts w:ascii="Arial" w:hAnsi="Arial" w:cs="Arial"/>
+          <w:b/>
+          <w:bCs/>
+          <w:sz w:val="23"/>
+          <w:szCs w:val="23"/>
+          <w:highlight w:val="yellow"/>
+          <w:shd w:val="clear" w:color="auto" w:fill="F8F8F8"/>
+        </w:rPr>
+        <w:lastRenderedPageBreak/>
+        <w:t>LUI 2.</w:t>
+      </w:r>
+      <w:r>
+        <w:rPr>
+          <w:rFonts w:ascii="Arial" w:hAnsi="Arial" w:cs="Arial"/>
+          <w:b/>
+          <w:bCs/>
+          <w:sz w:val="23"/>
+          <w:szCs w:val="23"/>
+          <w:highlight w:val="yellow"/>
+          <w:shd w:val="clear" w:color="auto" w:fill="F8F8F8"/>
+        </w:rPr>
+        <w:t>4</w:t>
+      </w:r>
+      <w:r>
+        <w:rPr>
+          <w:rFonts w:ascii="Arial" w:hAnsi="Arial" w:cs="Arial"/>
+          <w:b/>
+          <w:bCs/>
+          <w:sz w:val="23"/>
+          <w:szCs w:val="23"/>
+          <w:highlight w:val="yellow"/>
+          <w:shd w:val="clear" w:color="auto" w:fill="F8F8F8"/>
+        </w:rPr>
+        <w:t>6</w:t>
+      </w:r>
+      <w:r>
+        <w:rPr>
+          <w:rFonts w:ascii="Arial" w:hAnsi="Arial" w:cs="Arial"/>
+          <w:b/>
+          <w:bCs/>
+          <w:sz w:val="23"/>
+          <w:szCs w:val="23"/>
+          <w:highlight w:val="yellow"/>
+          <w:shd w:val="clear" w:color="auto" w:fill="F8F8F8"/>
+        </w:rPr>
+        <w:t xml:space="preserve"> –  Minimum ERP </w:t>
+      </w:r>
+      <w:r>
+        <w:rPr>
+          <w:rFonts w:ascii="Arial" w:hAnsi="Arial" w:cs="Arial"/>
+          <w:b/>
+          <w:bCs/>
+          <w:sz w:val="23"/>
+          <w:szCs w:val="23"/>
+          <w:highlight w:val="yellow"/>
+          <w:shd w:val="clear" w:color="auto" w:fill="F8F8F8"/>
+        </w:rPr>
+        <w:t xml:space="preserve">22.19 </w:t>
+      </w:r>
+      <w:r>
+        <w:rPr>
+          <w:rFonts w:ascii="Arial" w:hAnsi="Arial" w:cs="Arial"/>
+          <w:b/>
+          <w:bCs/>
+          <w:sz w:val="23"/>
+          <w:szCs w:val="23"/>
+          <w:highlight w:val="yellow"/>
+          <w:shd w:val="clear" w:color="auto" w:fill="F8F8F8"/>
+        </w:rPr>
+        <w:t xml:space="preserve"> is needed</w:t>
+      </w:r>
+      <w:r>
+        <w:rPr>
+          <w:rFonts w:ascii="Arial" w:hAnsi="Arial" w:cs="Arial"/>
+          <w:b/>
+          <w:bCs/>
+          <w:sz w:val="23"/>
+          <w:szCs w:val="23"/>
+          <w:shd w:val="clear" w:color="auto" w:fill="F8F8F8"/>
+        </w:rPr>
+        <w:t xml:space="preserve"> </w:t>
+      </w:r>
+    </w:p>
+    <w:p>
+      <w:pPr>
+        <w:rPr>
+          <w:rFonts w:ascii="Arial" w:hAnsi="Arial" w:cs="Arial"/>
+          <w:b/>
+          <w:bCs/>
+          <w:sz w:val="23"/>
+          <w:szCs w:val="23"/>
+          <w:shd w:val="clear" w:color="auto" w:fill="F8F8F8"/>
+        </w:rPr>
+      </w:pPr>
+      <w:r>
+        <w:rPr>
+          <w:rFonts w:ascii="Arial" w:hAnsi="Arial" w:cs="Arial"/>
+          <w:b/>
+          <w:bCs/>
+          <w:sz w:val="23"/>
+          <w:szCs w:val="23"/>
+          <w:shd w:val="clear" w:color="auto" w:fill="F8F8F8"/>
+        </w:rPr>
+        <w:t>https://login.salesforce.com/packaging/installPackage.apexp?p0=04t4y000000kpCfAAI</w:t>
+      </w:r>
+    </w:p>
+    <w:p>
+      <w:pPr>
+        <w:rPr>
+          <w:rFonts w:ascii="Arial" w:hAnsi="Arial" w:cs="Arial"/>
+          <w:b/>
+          <w:bCs/>
+          <w:sz w:val="23"/>
+          <w:szCs w:val="23"/>
+          <w:shd w:val="clear" w:color="auto" w:fill="F8F8F8"/>
+        </w:rPr>
+      </w:pPr>
+      <w:r>
+        <w:rPr>
+          <w:rFonts w:ascii="Arial" w:hAnsi="Arial" w:cs="Arial"/>
+          <w:b/>
+          <w:bCs/>
+          <w:sz w:val="23"/>
+          <w:szCs w:val="23"/>
+          <w:shd w:val="clear" w:color="auto" w:fill="F8F8F8"/>
+        </w:rPr>
+        <w:t xml:space="preserve">Toolkit 1.48 – </w:t>
+      </w:r>
+    </w:p>
+    <w:p>
+      <w:pPr>
+        <w:rPr>
+          <w:rFonts w:ascii="Arial" w:hAnsi="Arial" w:cs="Arial"/>
+          <w:b/>
+          <w:bCs/>
+          <w:sz w:val="23"/>
+          <w:szCs w:val="23"/>
+          <w:shd w:val="clear" w:color="auto" w:fill="F8F8F8"/>
+        </w:rPr>
+      </w:pPr>
+      <w:r>
+        <w:rPr>
+          <w:rFonts w:ascii="Arial" w:hAnsi="Arial" w:cs="Arial"/>
+          <w:b/>
+          <w:bCs/>
+          <w:sz w:val="23"/>
+          <w:szCs w:val="23"/>
+          <w:shd w:val="clear" w:color="auto" w:fill="F8F8F8"/>
+        </w:rPr>
+        <w:t>1.48 - https://login.salesforce.com/packaging/installPackage.apexp?p0=04t4y000000kpCGAAY</w:t>
+      </w:r>
+    </w:p>
+    <w:p>
+      <w:pPr>
+        <w:rPr>
+          <w:rFonts w:ascii="Arial" w:hAnsi="Arial" w:cs="Arial"/>
+          <w:sz w:val="23"/>
+          <w:szCs w:val="23"/>
+          <w:shd w:val="clear" w:color="auto" w:fill="F8F8F8"/>
+        </w:rPr>
+      </w:pPr>
+    </w:p>
+    <w:p>
+      <w:pPr>
+        <w:rPr>
+          <w:rFonts w:ascii="Arial" w:hAnsi="Arial" w:cs="Arial"/>
+          <w:sz w:val="23"/>
+          <w:szCs w:val="23"/>
+          <w:shd w:val="clear" w:color="auto" w:fill="F8F8F8"/>
+        </w:rPr>
+      </w:pPr>
+      <w:r>
+        <w:rPr>
+          <w:rFonts w:ascii="Arial" w:hAnsi="Arial" w:cs="Arial"/>
+          <w:sz w:val="23"/>
+          <w:szCs w:val="23"/>
+          <w:shd w:val="clear" w:color="auto" w:fill="F8F8F8"/>
+        </w:rPr>
+        <w:t xml:space="preserve">Run Helpsetup Script </w:t>
+      </w:r>
+    </w:p>
+    <w:p>
+      <w:r>
+        <w:rPr>
+          <w:rFonts w:ascii="Arial" w:hAnsi="Arial" w:cs="Arial"/>
+          <w:sz w:val="23"/>
+          <w:szCs w:val="23"/>
+          <w:shd w:val="clear" w:color="auto" w:fill="F8F8F8"/>
+        </w:rPr>
+        <w:tab/>
+      </w:r>
+      <w:r>
+        <w:rPr>
+          <w:rFonts w:ascii="Arial" w:hAnsi="Arial" w:cs="Arial"/>
+          <w:sz w:val="23"/>
+          <w:szCs w:val="23"/>
+          <w:shd w:val="clear" w:color="auto" w:fill="F8F8F8"/>
+        </w:rPr>
+        <w:t>9704_helpsetup.txt</w:t>
+      </w:r>
+    </w:p>
     <w:p/>
     <w:p/>
     <w:p/>
@@ -2384,6 +2189,95 @@
     </w:lvl>
   </w:abstractNum>
   <w:abstractNum w:abstractNumId="2" w15:restartNumberingAfterBreak="0">
+    <w:nsid w:val="3A4B01B9"/>
+    <w:multiLevelType w:val="hybridMultilevel"/>
+    <w:tmpl w:val="355442E6"/>
+    <w:lvl w:ilvl="0" w:tplc="FFFFFFFF">
+      <w:start w:val="1"/>
+      <w:numFmt w:val="decimal"/>
+      <w:lvlText w:val="%1."/>
+      <w:lvlJc w:val="left"/>
+      <w:pPr>
+        <w:ind w:left="1080" w:hanging="360"/>
+      </w:pPr>
+      <w:rPr>
+        <w:rFonts w:hint="default"/>
+      </w:rPr>
+    </w:lvl>
+    <w:lvl w:ilvl="1" w:tplc="FFFFFFFF">
+      <w:start w:val="1"/>
+      <w:numFmt w:val="lowerLetter"/>
+      <w:lvlText w:val="%2."/>
+      <w:lvlJc w:val="left"/>
+      <w:pPr>
+        <w:ind w:left="1800" w:hanging="360"/>
+      </w:pPr>
+    </w:lvl>
+    <w:lvl w:ilvl="2" w:tplc="FFFFFFFF" w:tentative="1">
+      <w:start w:val="1"/>
+      <w:numFmt w:val="lowerRoman"/>
+      <w:lvlText w:val="%3."/>
+      <w:lvlJc w:val="right"/>
+      <w:pPr>
+        <w:ind w:left="2520" w:hanging="180"/>
+      </w:pPr>
+    </w:lvl>
+    <w:lvl w:ilvl="3" w:tplc="FFFFFFFF" w:tentative="1">
+      <w:start w:val="1"/>
+      <w:numFmt w:val="decimal"/>
+      <w:lvlText w:val="%4."/>
+      <w:lvlJc w:val="left"/>
+      <w:pPr>
+        <w:ind w:left="3240" w:hanging="360"/>
+      </w:pPr>
+    </w:lvl>
+    <w:lvl w:ilvl="4" w:tplc="FFFFFFFF" w:tentative="1">
+      <w:start w:val="1"/>
+      <w:numFmt w:val="lowerLetter"/>
+      <w:lvlText w:val="%5."/>
+      <w:lvlJc w:val="left"/>
+      <w:pPr>
+        <w:ind w:left="3960" w:hanging="360"/>
+      </w:pPr>
+    </w:lvl>
+    <w:lvl w:ilvl="5" w:tplc="FFFFFFFF" w:tentative="1">
+      <w:start w:val="1"/>
+      <w:numFmt w:val="lowerRoman"/>
+      <w:lvlText w:val="%6."/>
+      <w:lvlJc w:val="right"/>
+      <w:pPr>
+        <w:ind w:left="4680" w:hanging="180"/>
+      </w:pPr>
+    </w:lvl>
+    <w:lvl w:ilvl="6" w:tplc="FFFFFFFF" w:tentative="1">
+      <w:start w:val="1"/>
+      <w:numFmt w:val="decimal"/>
+      <w:lvlText w:val="%7."/>
+      <w:lvlJc w:val="left"/>
+      <w:pPr>
+        <w:ind w:left="5400" w:hanging="360"/>
+      </w:pPr>
+    </w:lvl>
+    <w:lvl w:ilvl="7" w:tplc="FFFFFFFF" w:tentative="1">
+      <w:start w:val="1"/>
+      <w:numFmt w:val="lowerLetter"/>
+      <w:lvlText w:val="%8."/>
+      <w:lvlJc w:val="left"/>
+      <w:pPr>
+        <w:ind w:left="6120" w:hanging="360"/>
+      </w:pPr>
+    </w:lvl>
+    <w:lvl w:ilvl="8" w:tplc="FFFFFFFF" w:tentative="1">
+      <w:start w:val="1"/>
+      <w:numFmt w:val="lowerRoman"/>
+      <w:lvlText w:val="%9."/>
+      <w:lvlJc w:val="right"/>
+      <w:pPr>
+        <w:ind w:left="6840" w:hanging="180"/>
+      </w:pPr>
+    </w:lvl>
+  </w:abstractNum>
+  <w:abstractNum w:abstractNumId="3" w15:restartNumberingAfterBreak="0">
     <w:nsid w:val="65820378"/>
     <w:multiLevelType w:val="hybridMultilevel"/>
     <w:tmpl w:val="E16813BE"/>
@@ -2472,7 +2366,7 @@
       </w:pPr>
     </w:lvl>
   </w:abstractNum>
-  <w:abstractNum w:abstractNumId="3" w15:restartNumberingAfterBreak="0">
+  <w:abstractNum w:abstractNumId="4" w15:restartNumberingAfterBreak="0">
     <w:nsid w:val="7EE01F10"/>
     <w:multiLevelType w:val="multilevel"/>
     <w:tmpl w:val="C0DC44AA"/>
@@ -2589,13 +2483,16 @@
     <w:abstractNumId w:val="1"/>
   </w:num>
   <w:num w:numId="2">
-    <w:abstractNumId w:val="3"/>
+    <w:abstractNumId w:val="4"/>
   </w:num>
   <w:num w:numId="3">
-    <w:abstractNumId w:val="2"/>
+    <w:abstractNumId w:val="3"/>
   </w:num>
   <w:num w:numId="4">
     <w:abstractNumId w:val="0"/>
+  </w:num>
+  <w:num w:numId="5">
+    <w:abstractNumId w:val="2"/>
   </w:num>
 </w:numbering>
 </file>

</xml_diff>

<commit_message>
Update Lightning ERP Manual Steps.docx
</commit_message>
<xml_diff>
--- a/Rootstock Lightning Packages/Lightning ERP Manual Steps.docx
+++ b/Rootstock Lightning Packages/Lightning ERP Manual Steps.docx
@@ -1385,10 +1385,10 @@
             <v:path o:extrusionok="f" gradientshapeok="t" o:connecttype="rect"/>
             <o:lock v:ext="edit" aspectratio="t"/>
           </v:shapetype>
-          <v:shape id="_x0000_i1025" type="#_x0000_t75" style="width:77pt;height:49.45pt" o:ole="">
+          <v:shape id="_x0000_i1025" type="#_x0000_t75" style="width:77pt;height:49.65pt" o:ole="">
             <v:imagedata r:id="rId10" o:title=""/>
           </v:shape>
-          <o:OLEObject Type="Embed" ProgID="Excel.SheetMacroEnabled.12" ShapeID="_x0000_i1025" DrawAspect="Icon" ObjectID="_1700987891" r:id="rId11"/>
+          <o:OLEObject Type="Embed" ProgID="Excel.SheetMacroEnabled.12" ShapeID="_x0000_i1025" DrawAspect="Icon" ObjectID="_1706350705" r:id="rId11"/>
         </w:object>
       </w:r>
       <w:r>
@@ -1396,10 +1396,10 @@
       </w:r>
       <w:r>
         <w:object w:dxaOrig="1538" w:dyaOrig="993" w14:anchorId="34C17108">
-          <v:shape id="_x0000_i1026" type="#_x0000_t75" style="width:77pt;height:49.45pt" o:ole="">
+          <v:shape id="_x0000_i1026" type="#_x0000_t75" style="width:77pt;height:49.65pt" o:ole="">
             <v:imagedata r:id="rId12" o:title=""/>
           </v:shape>
-          <o:OLEObject Type="Embed" ProgID="Excel.SheetMacroEnabled.12" ShapeID="_x0000_i1026" DrawAspect="Icon" ObjectID="_1700987892" r:id="rId13"/>
+          <o:OLEObject Type="Embed" ProgID="Excel.SheetMacroEnabled.12" ShapeID="_x0000_i1026" DrawAspect="Icon" ObjectID="_1706350706" r:id="rId13"/>
         </w:object>
       </w:r>
     </w:p>
@@ -2512,7 +2512,7 @@
           <w:highlight w:val="yellow"/>
           <w:shd w:val="clear" w:color="auto" w:fill="F8F8F8"/>
         </w:rPr>
-        <w:t>4</w:t>
+        <w:t>48</w:t>
       </w:r>
       <w:r>
         <w:rPr>
@@ -2524,8 +2524,9 @@
           <w:highlight w:val="yellow"/>
           <w:shd w:val="clear" w:color="auto" w:fill="F8F8F8"/>
         </w:rPr>
-        <w:t>8</w:t>
-      </w:r>
+        <w:t xml:space="preserve"> </w:t>
+      </w:r>
+      <w:proofErr w:type="gramStart"/>
       <w:r>
         <w:rPr>
           <w:rFonts w:ascii="Arial" w:hAnsi="Arial" w:cs="Arial"/>
@@ -2536,9 +2537,9 @@
           <w:highlight w:val="yellow"/>
           <w:shd w:val="clear" w:color="auto" w:fill="F8F8F8"/>
         </w:rPr>
-        <w:t xml:space="preserve"> </w:t>
-      </w:r>
-      <w:proofErr w:type="gramStart"/>
+        <w:t>–  Minimum</w:t>
+      </w:r>
+      <w:proofErr w:type="gramEnd"/>
       <w:r>
         <w:rPr>
           <w:rFonts w:ascii="Arial" w:hAnsi="Arial" w:cs="Arial"/>
@@ -2549,9 +2550,8 @@
           <w:highlight w:val="yellow"/>
           <w:shd w:val="clear" w:color="auto" w:fill="F8F8F8"/>
         </w:rPr>
-        <w:t>–  Minimum</w:t>
-      </w:r>
-      <w:proofErr w:type="gramEnd"/>
+        <w:t xml:space="preserve"> ERP </w:t>
+      </w:r>
       <w:r>
         <w:rPr>
           <w:rFonts w:ascii="Arial" w:hAnsi="Arial" w:cs="Arial"/>
@@ -2562,43 +2562,7 @@
           <w:highlight w:val="yellow"/>
           <w:shd w:val="clear" w:color="auto" w:fill="F8F8F8"/>
         </w:rPr>
-        <w:t xml:space="preserve"> ERP </w:t>
-      </w:r>
-      <w:r>
-        <w:rPr>
-          <w:rFonts w:ascii="Arial" w:hAnsi="Arial" w:cs="Arial"/>
-          <w:b/>
-          <w:bCs/>
-          <w:sz w:val="23"/>
-          <w:szCs w:val="23"/>
-          <w:highlight w:val="yellow"/>
-          <w:shd w:val="clear" w:color="auto" w:fill="F8F8F8"/>
-        </w:rPr>
-        <w:t>22.</w:t>
-      </w:r>
-      <w:r>
-        <w:rPr>
-          <w:rFonts w:ascii="Arial" w:hAnsi="Arial" w:cs="Arial"/>
-          <w:b/>
-          <w:bCs/>
-          <w:sz w:val="23"/>
-          <w:szCs w:val="23"/>
-          <w:highlight w:val="yellow"/>
-          <w:shd w:val="clear" w:color="auto" w:fill="F8F8F8"/>
-        </w:rPr>
-        <w:t>27</w:t>
-      </w:r>
-      <w:r>
-        <w:rPr>
-          <w:rFonts w:ascii="Arial" w:hAnsi="Arial" w:cs="Arial"/>
-          <w:b/>
-          <w:bCs/>
-          <w:sz w:val="23"/>
-          <w:szCs w:val="23"/>
-          <w:highlight w:val="yellow"/>
-          <w:shd w:val="clear" w:color="auto" w:fill="F8F8F8"/>
-        </w:rPr>
-        <w:t xml:space="preserve"> </w:t>
+        <w:t xml:space="preserve">22.27 </w:t>
       </w:r>
       <w:r>
         <w:rPr>
@@ -2923,16 +2887,7 @@
           <w:szCs w:val="18"/>
           <w:shd w:val="clear" w:color="auto" w:fill="F8F8F8"/>
         </w:rPr>
-        <w:t>Toolkit 1.</w:t>
-      </w:r>
-      <w:r>
-        <w:rPr>
-          <w:rFonts w:ascii="Arial" w:hAnsi="Arial" w:cs="Arial"/>
-          <w:sz w:val="18"/>
-          <w:szCs w:val="18"/>
-          <w:shd w:val="clear" w:color="auto" w:fill="F8F8F8"/>
-        </w:rPr>
-        <w:t>5</w:t>
+        <w:t>Toolkit 1.5</w:t>
       </w:r>
       <w:r>
         <w:rPr>
@@ -3112,7 +3067,615 @@
         <w:tab/>
       </w:r>
     </w:p>
+    <w:p>
+      <w:pPr>
+        <w:rPr>
+          <w:rFonts w:ascii="Arial" w:hAnsi="Arial" w:cs="Arial"/>
+          <w:b/>
+          <w:bCs/>
+          <w:sz w:val="23"/>
+          <w:szCs w:val="23"/>
+          <w:shd w:val="clear" w:color="auto" w:fill="F8F8F8"/>
+        </w:rPr>
+      </w:pPr>
+      <w:r>
+        <w:rPr>
+          <w:rFonts w:ascii="Arial" w:hAnsi="Arial" w:cs="Arial"/>
+          <w:b/>
+          <w:bCs/>
+          <w:sz w:val="23"/>
+          <w:szCs w:val="23"/>
+          <w:highlight w:val="yellow"/>
+          <w:shd w:val="clear" w:color="auto" w:fill="F8F8F8"/>
+        </w:rPr>
+        <w:t>LUI 2.</w:t>
+      </w:r>
+      <w:r>
+        <w:rPr>
+          <w:rFonts w:ascii="Arial" w:hAnsi="Arial" w:cs="Arial"/>
+          <w:b/>
+          <w:bCs/>
+          <w:sz w:val="23"/>
+          <w:szCs w:val="23"/>
+          <w:highlight w:val="yellow"/>
+          <w:shd w:val="clear" w:color="auto" w:fill="F8F8F8"/>
+        </w:rPr>
+        <w:t>59</w:t>
+      </w:r>
+      <w:r>
+        <w:rPr>
+          <w:rFonts w:ascii="Arial" w:hAnsi="Arial" w:cs="Arial"/>
+          <w:b/>
+          <w:bCs/>
+          <w:sz w:val="23"/>
+          <w:szCs w:val="23"/>
+          <w:highlight w:val="yellow"/>
+          <w:shd w:val="clear" w:color="auto" w:fill="F8F8F8"/>
+        </w:rPr>
+        <w:t xml:space="preserve"> </w:t>
+      </w:r>
+      <w:proofErr w:type="gramStart"/>
+      <w:r>
+        <w:rPr>
+          <w:rFonts w:ascii="Arial" w:hAnsi="Arial" w:cs="Arial"/>
+          <w:b/>
+          <w:bCs/>
+          <w:sz w:val="23"/>
+          <w:szCs w:val="23"/>
+          <w:highlight w:val="yellow"/>
+          <w:shd w:val="clear" w:color="auto" w:fill="F8F8F8"/>
+        </w:rPr>
+        <w:t>–  Minimum</w:t>
+      </w:r>
+      <w:proofErr w:type="gramEnd"/>
+      <w:r>
+        <w:rPr>
+          <w:rFonts w:ascii="Arial" w:hAnsi="Arial" w:cs="Arial"/>
+          <w:b/>
+          <w:bCs/>
+          <w:sz w:val="23"/>
+          <w:szCs w:val="23"/>
+          <w:highlight w:val="yellow"/>
+          <w:shd w:val="clear" w:color="auto" w:fill="F8F8F8"/>
+        </w:rPr>
+        <w:t xml:space="preserve"> ERP </w:t>
+      </w:r>
+      <w:r>
+        <w:rPr>
+          <w:rFonts w:ascii="Arial" w:hAnsi="Arial" w:cs="Arial"/>
+          <w:b/>
+          <w:bCs/>
+          <w:sz w:val="23"/>
+          <w:szCs w:val="23"/>
+          <w:highlight w:val="yellow"/>
+          <w:shd w:val="clear" w:color="auto" w:fill="F8F8F8"/>
+        </w:rPr>
+        <w:t xml:space="preserve">22.54 </w:t>
+      </w:r>
+      <w:r>
+        <w:rPr>
+          <w:rFonts w:ascii="Arial" w:hAnsi="Arial" w:cs="Arial"/>
+          <w:b/>
+          <w:bCs/>
+          <w:sz w:val="23"/>
+          <w:szCs w:val="23"/>
+          <w:highlight w:val="yellow"/>
+          <w:shd w:val="clear" w:color="auto" w:fill="F8F8F8"/>
+        </w:rPr>
+        <w:t>is needed</w:t>
+      </w:r>
+      <w:r>
+        <w:rPr>
+          <w:rFonts w:ascii="Arial" w:hAnsi="Arial" w:cs="Arial"/>
+          <w:b/>
+          <w:bCs/>
+          <w:sz w:val="23"/>
+          <w:szCs w:val="23"/>
+          <w:shd w:val="clear" w:color="auto" w:fill="F8F8F8"/>
+        </w:rPr>
+        <w:t xml:space="preserve"> </w:t>
+      </w:r>
+    </w:p>
+    <w:p>
+      <w:pPr>
+        <w:rPr>
+          <w:rFonts w:ascii="Arial" w:hAnsi="Arial" w:cs="Arial"/>
+          <w:sz w:val="18"/>
+          <w:szCs w:val="18"/>
+          <w:shd w:val="clear" w:color="auto" w:fill="F8F8F8"/>
+        </w:rPr>
+      </w:pPr>
+      <w:r>
+        <w:rPr>
+          <w:rFonts w:ascii="Arial" w:hAnsi="Arial" w:cs="Arial"/>
+          <w:sz w:val="18"/>
+          <w:szCs w:val="18"/>
+          <w:shd w:val="clear" w:color="auto" w:fill="F8F8F8"/>
+        </w:rPr>
+        <w:t>https://login.salesforce.com/packaging/installPackage.apexp?p0=</w:t>
+      </w:r>
+      <w:r>
+        <w:rPr>
+          <w:rFonts w:ascii="Arial" w:hAnsi="Arial" w:cs="Arial"/>
+          <w:sz w:val="18"/>
+          <w:szCs w:val="18"/>
+          <w:shd w:val="clear" w:color="auto" w:fill="F8F8F8"/>
+        </w:rPr>
+        <w:t>04t4y000000kpGSAAY</w:t>
+      </w:r>
+    </w:p>
+    <w:p>
+      <w:pPr>
+        <w:rPr>
+          <w:rFonts w:ascii="Arial" w:hAnsi="Arial" w:cs="Arial"/>
+          <w:sz w:val="18"/>
+          <w:szCs w:val="18"/>
+          <w:shd w:val="clear" w:color="auto" w:fill="F8F8F8"/>
+        </w:rPr>
+      </w:pPr>
+      <w:r>
+        <w:rPr>
+          <w:rFonts w:ascii="Arial" w:hAnsi="Arial" w:cs="Arial"/>
+          <w:sz w:val="18"/>
+          <w:szCs w:val="18"/>
+          <w:shd w:val="clear" w:color="auto" w:fill="F8F8F8"/>
+        </w:rPr>
+        <w:lastRenderedPageBreak/>
+        <w:t>Toolkit 1.5</w:t>
+      </w:r>
+      <w:r>
+        <w:rPr>
+          <w:rFonts w:ascii="Arial" w:hAnsi="Arial" w:cs="Arial"/>
+          <w:sz w:val="18"/>
+          <w:szCs w:val="18"/>
+          <w:shd w:val="clear" w:color="auto" w:fill="F8F8F8"/>
+        </w:rPr>
+        <w:t>8</w:t>
+      </w:r>
+      <w:r>
+        <w:rPr>
+          <w:rFonts w:ascii="Arial" w:hAnsi="Arial" w:cs="Arial"/>
+          <w:sz w:val="18"/>
+          <w:szCs w:val="18"/>
+          <w:shd w:val="clear" w:color="auto" w:fill="F8F8F8"/>
+        </w:rPr>
+        <w:t xml:space="preserve"> – </w:t>
+      </w:r>
+    </w:p>
+    <w:p>
+      <w:pPr>
+        <w:rPr>
+          <w:rFonts w:ascii="Arial" w:hAnsi="Arial" w:cs="Arial"/>
+          <w:sz w:val="18"/>
+          <w:szCs w:val="18"/>
+          <w:shd w:val="clear" w:color="auto" w:fill="F8F8F8"/>
+        </w:rPr>
+      </w:pPr>
+      <w:r>
+        <w:rPr>
+          <w:rFonts w:ascii="Arial" w:hAnsi="Arial" w:cs="Arial"/>
+          <w:sz w:val="18"/>
+          <w:szCs w:val="18"/>
+          <w:shd w:val="clear" w:color="auto" w:fill="F8F8F8"/>
+        </w:rPr>
+        <w:t>1.5</w:t>
+      </w:r>
+      <w:r>
+        <w:rPr>
+          <w:rFonts w:ascii="Arial" w:hAnsi="Arial" w:cs="Arial"/>
+          <w:sz w:val="18"/>
+          <w:szCs w:val="18"/>
+          <w:shd w:val="clear" w:color="auto" w:fill="F8F8F8"/>
+        </w:rPr>
+        <w:t>8</w:t>
+      </w:r>
+      <w:r>
+        <w:rPr>
+          <w:rFonts w:ascii="Arial" w:hAnsi="Arial" w:cs="Arial"/>
+          <w:sz w:val="18"/>
+          <w:szCs w:val="18"/>
+          <w:shd w:val="clear" w:color="auto" w:fill="F8F8F8"/>
+        </w:rPr>
+        <w:t xml:space="preserve"> - </w:t>
+      </w:r>
+      <w:hyperlink r:id="rId15" w:history="1">
+        <w:r>
+          <w:rPr>
+            <w:rStyle w:val="Hyperlink"/>
+            <w:rFonts w:ascii="Arial" w:hAnsi="Arial" w:cs="Arial"/>
+            <w:sz w:val="18"/>
+            <w:szCs w:val="18"/>
+            <w:shd w:val="clear" w:color="auto" w:fill="F8F8F8"/>
+          </w:rPr>
+          <w:t>https://login.salesforce.com/packaging/installPackage.apexp?p0=04t4y000000kpGDAAY</w:t>
+        </w:r>
+      </w:hyperlink>
+    </w:p>
+    <w:p>
+      <w:pPr>
+        <w:rPr>
+          <w:rFonts w:ascii="Arial" w:hAnsi="Arial" w:cs="Arial"/>
+          <w:sz w:val="18"/>
+          <w:szCs w:val="18"/>
+          <w:shd w:val="clear" w:color="auto" w:fill="F8F8F8"/>
+        </w:rPr>
+      </w:pPr>
+    </w:p>
+    <w:p>
+      <w:pPr>
+        <w:pStyle w:val="ListParagraph"/>
+        <w:numPr>
+          <w:ilvl w:val="0"/>
+          <w:numId w:val="7"/>
+        </w:numPr>
+        <w:rPr>
+          <w:sz w:val="20"/>
+          <w:szCs w:val="20"/>
+        </w:rPr>
+      </w:pPr>
+      <w:r>
+        <w:rPr>
+          <w:rFonts w:ascii="Arial" w:hAnsi="Arial" w:cs="Arial"/>
+          <w:color w:val="1D1C1D"/>
+          <w:sz w:val="20"/>
+          <w:szCs w:val="20"/>
+          <w:shd w:val="clear" w:color="auto" w:fill="FFFFFF"/>
+        </w:rPr>
+        <w:t xml:space="preserve">Run custom UI Rules and UI Actions </w:t>
+      </w:r>
+      <w:r>
+        <w:rPr>
+          <w:rFonts w:ascii="Arial" w:hAnsi="Arial" w:cs="Arial"/>
+          <w:color w:val="1D1C1D"/>
+          <w:sz w:val="20"/>
+          <w:szCs w:val="20"/>
+          <w:shd w:val="clear" w:color="auto" w:fill="FFFFFF"/>
+        </w:rPr>
+        <w:t>.csv file of specific version</w:t>
+      </w:r>
+    </w:p>
+    <w:p>
+      <w:pPr>
+        <w:rPr>
+          <w:rFonts w:ascii="Arial" w:hAnsi="Arial" w:cs="Arial"/>
+          <w:sz w:val="18"/>
+          <w:szCs w:val="18"/>
+          <w:shd w:val="clear" w:color="auto" w:fill="F8F8F8"/>
+        </w:rPr>
+      </w:pPr>
+    </w:p>
     <w:p/>
+    <w:p>
+      <w:pPr>
+        <w:rPr>
+          <w:rFonts w:ascii="Arial" w:hAnsi="Arial" w:cs="Arial"/>
+          <w:b/>
+          <w:bCs/>
+          <w:sz w:val="23"/>
+          <w:szCs w:val="23"/>
+          <w:shd w:val="clear" w:color="auto" w:fill="F8F8F8"/>
+        </w:rPr>
+      </w:pPr>
+      <w:r>
+        <w:rPr>
+          <w:rFonts w:ascii="Arial" w:hAnsi="Arial" w:cs="Arial"/>
+          <w:b/>
+          <w:bCs/>
+          <w:sz w:val="23"/>
+          <w:szCs w:val="23"/>
+          <w:highlight w:val="yellow"/>
+          <w:shd w:val="clear" w:color="auto" w:fill="F8F8F8"/>
+        </w:rPr>
+        <w:t>LUI 2.</w:t>
+      </w:r>
+      <w:r>
+        <w:rPr>
+          <w:rFonts w:ascii="Arial" w:hAnsi="Arial" w:cs="Arial"/>
+          <w:b/>
+          <w:bCs/>
+          <w:sz w:val="23"/>
+          <w:szCs w:val="23"/>
+          <w:highlight w:val="yellow"/>
+          <w:shd w:val="clear" w:color="auto" w:fill="F8F8F8"/>
+        </w:rPr>
+        <w:t>62</w:t>
+      </w:r>
+      <w:r>
+        <w:rPr>
+          <w:rFonts w:ascii="Arial" w:hAnsi="Arial" w:cs="Arial"/>
+          <w:b/>
+          <w:bCs/>
+          <w:sz w:val="23"/>
+          <w:szCs w:val="23"/>
+          <w:highlight w:val="yellow"/>
+          <w:shd w:val="clear" w:color="auto" w:fill="F8F8F8"/>
+        </w:rPr>
+        <w:t xml:space="preserve"> –  </w:t>
+      </w:r>
+    </w:p>
+    <w:p>
+      <w:pPr>
+        <w:rPr>
+          <w:rFonts w:ascii="Arial" w:hAnsi="Arial" w:cs="Arial"/>
+          <w:sz w:val="18"/>
+          <w:szCs w:val="18"/>
+          <w:shd w:val="clear" w:color="auto" w:fill="F8F8F8"/>
+        </w:rPr>
+      </w:pPr>
+      <w:r>
+        <w:rPr>
+          <w:rFonts w:ascii="Arial" w:hAnsi="Arial" w:cs="Arial"/>
+          <w:sz w:val="18"/>
+          <w:szCs w:val="18"/>
+          <w:shd w:val="clear" w:color="auto" w:fill="F8F8F8"/>
+        </w:rPr>
+        <w:t>https://login.salesforce.com/packaging/installPackage.apexp?p0=</w:t>
+      </w:r>
+    </w:p>
+    <w:p>
+      <w:pPr>
+        <w:rPr>
+          <w:rFonts w:ascii="Arial" w:hAnsi="Arial" w:cs="Arial"/>
+          <w:sz w:val="18"/>
+          <w:szCs w:val="18"/>
+          <w:shd w:val="clear" w:color="auto" w:fill="F8F8F8"/>
+        </w:rPr>
+      </w:pPr>
+      <w:r>
+        <w:rPr>
+          <w:rFonts w:ascii="Arial" w:hAnsi="Arial" w:cs="Arial"/>
+          <w:sz w:val="18"/>
+          <w:szCs w:val="18"/>
+          <w:shd w:val="clear" w:color="auto" w:fill="F8F8F8"/>
+        </w:rPr>
+        <w:t xml:space="preserve">Toolkit– </w:t>
+      </w:r>
+    </w:p>
+    <w:p>
+      <w:pPr>
+        <w:pStyle w:val="NormalWeb"/>
+        <w:shd w:val="clear" w:color="auto" w:fill="FFFFFF"/>
+        <w:rPr>
+          <w:rFonts w:ascii="Segoe UI" w:hAnsi="Segoe UI" w:cs="Segoe UI"/>
+          <w:color w:val="172B4D"/>
+          <w:spacing w:val="-1"/>
+          <w:sz w:val="21"/>
+          <w:szCs w:val="21"/>
+        </w:rPr>
+      </w:pPr>
+      <w:r>
+        <w:rPr>
+          <w:rFonts w:ascii="Segoe UI" w:hAnsi="Segoe UI" w:cs="Segoe UI"/>
+          <w:color w:val="172B4D"/>
+          <w:spacing w:val="-1"/>
+          <w:sz w:val="21"/>
+          <w:szCs w:val="21"/>
+        </w:rPr>
+        <w:t>RSTK-10551</w:t>
+      </w:r>
+    </w:p>
+    <w:p>
+      <w:pPr>
+        <w:rPr>
+          <w:rFonts w:ascii="Arial" w:hAnsi="Arial" w:cs="Arial"/>
+          <w:sz w:val="23"/>
+          <w:szCs w:val="23"/>
+          <w:shd w:val="clear" w:color="auto" w:fill="F8F8F8"/>
+        </w:rPr>
+      </w:pPr>
+      <w:r>
+        <w:rPr>
+          <w:rFonts w:ascii="Arial" w:hAnsi="Arial" w:cs="Arial"/>
+          <w:sz w:val="23"/>
+          <w:szCs w:val="23"/>
+          <w:shd w:val="clear" w:color="auto" w:fill="F8F8F8"/>
+        </w:rPr>
+        <w:t xml:space="preserve">      </w:t>
+      </w:r>
+      <w:r>
+        <w:rPr>
+          <w:rFonts w:ascii="Arial" w:hAnsi="Arial" w:cs="Arial"/>
+          <w:sz w:val="20"/>
+          <w:szCs w:val="20"/>
+          <w:shd w:val="clear" w:color="auto" w:fill="F8F8F8"/>
+        </w:rPr>
+        <w:t>1</w:t>
+      </w:r>
+      <w:r>
+        <w:rPr>
+          <w:rFonts w:ascii="Arial" w:hAnsi="Arial" w:cs="Arial"/>
+          <w:sz w:val="23"/>
+          <w:szCs w:val="23"/>
+          <w:shd w:val="clear" w:color="auto" w:fill="F8F8F8"/>
+        </w:rPr>
+        <w:t xml:space="preserve">. </w:t>
+      </w:r>
+      <w:r>
+        <w:rPr>
+          <w:rFonts w:ascii="Arial" w:hAnsi="Arial" w:cs="Arial"/>
+          <w:sz w:val="23"/>
+          <w:szCs w:val="23"/>
+          <w:shd w:val="clear" w:color="auto" w:fill="F8F8F8"/>
+        </w:rPr>
+        <w:t>‘</w:t>
+      </w:r>
+      <w:proofErr w:type="spellStart"/>
+      <w:r>
+        <w:rPr>
+          <w:rFonts w:ascii="Arial" w:hAnsi="Arial" w:cs="Arial"/>
+          <w:color w:val="1D1C1D"/>
+          <w:sz w:val="20"/>
+          <w:szCs w:val="20"/>
+          <w:shd w:val="clear" w:color="auto" w:fill="FFFFFF"/>
+        </w:rPr>
+        <w:t>rootstock__Custom_UI_Action__c</w:t>
+      </w:r>
+      <w:proofErr w:type="spellEnd"/>
+      <w:r>
+        <w:rPr>
+          <w:rFonts w:ascii="Arial" w:hAnsi="Arial" w:cs="Arial"/>
+          <w:color w:val="1D1C1D"/>
+          <w:sz w:val="20"/>
+          <w:szCs w:val="20"/>
+          <w:shd w:val="clear" w:color="auto" w:fill="FFFFFF"/>
+        </w:rPr>
+        <w:t xml:space="preserve"> – remove picklist values</w:t>
+      </w:r>
+    </w:p>
+    <w:p>
+      <w:pPr>
+        <w:pStyle w:val="ListParagraph"/>
+        <w:ind w:left="1080"/>
+        <w:rPr>
+          <w:rFonts w:ascii="Segoe UI" w:hAnsi="Segoe UI" w:cs="Segoe UI"/>
+          <w:color w:val="172B4D"/>
+          <w:spacing w:val="-1"/>
+          <w:sz w:val="21"/>
+          <w:szCs w:val="21"/>
+        </w:rPr>
+      </w:pPr>
+      <w:r>
+        <w:rPr>
+          <w:rFonts w:ascii="Arial" w:hAnsi="Arial" w:cs="Arial"/>
+          <w:color w:val="1D1C1D"/>
+          <w:sz w:val="20"/>
+          <w:szCs w:val="20"/>
+          <w:shd w:val="clear" w:color="auto" w:fill="FFFFFF"/>
+        </w:rPr>
+        <w:t>‘</w:t>
+      </w:r>
+      <w:proofErr w:type="spellStart"/>
+      <w:proofErr w:type="gramStart"/>
+      <w:r>
+        <w:rPr>
+          <w:rFonts w:ascii="Segoe UI" w:hAnsi="Segoe UI" w:cs="Segoe UI"/>
+          <w:color w:val="172B4D"/>
+          <w:spacing w:val="-1"/>
+          <w:sz w:val="21"/>
+          <w:szCs w:val="21"/>
+        </w:rPr>
+        <w:t>rootstock</w:t>
+      </w:r>
+      <w:proofErr w:type="gramEnd"/>
+      <w:r>
+        <w:rPr>
+          <w:rFonts w:ascii="Segoe UI" w:hAnsi="Segoe UI" w:cs="Segoe UI"/>
+          <w:color w:val="172B4D"/>
+          <w:spacing w:val="-1"/>
+          <w:sz w:val="21"/>
+          <w:szCs w:val="21"/>
+        </w:rPr>
+        <w:t>__Event_Type__c</w:t>
+      </w:r>
+      <w:proofErr w:type="spellEnd"/>
+    </w:p>
+    <w:p>
+      <w:pPr>
+        <w:pStyle w:val="ListParagraph"/>
+        <w:numPr>
+          <w:ilvl w:val="0"/>
+          <w:numId w:val="9"/>
+        </w:numPr>
+        <w:rPr>
+          <w:rFonts w:ascii="Segoe UI" w:hAnsi="Segoe UI" w:cs="Segoe UI"/>
+          <w:color w:val="172B4D"/>
+          <w:spacing w:val="-1"/>
+          <w:sz w:val="21"/>
+          <w:szCs w:val="21"/>
+        </w:rPr>
+      </w:pPr>
+      <w:r>
+        <w:rPr>
+          <w:rFonts w:ascii="Arial" w:hAnsi="Arial" w:cs="Arial"/>
+          <w:color w:val="1D1C1D"/>
+          <w:sz w:val="20"/>
+          <w:szCs w:val="20"/>
+          <w:shd w:val="clear" w:color="auto" w:fill="FFFFFF"/>
+        </w:rPr>
+        <w:t>‘ON FOCUS</w:t>
+      </w:r>
+    </w:p>
+    <w:p>
+      <w:pPr>
+        <w:pStyle w:val="ListParagraph"/>
+        <w:numPr>
+          <w:ilvl w:val="0"/>
+          <w:numId w:val="9"/>
+        </w:numPr>
+        <w:rPr>
+          <w:rFonts w:ascii="Segoe UI" w:hAnsi="Segoe UI" w:cs="Segoe UI"/>
+          <w:color w:val="172B4D"/>
+          <w:spacing w:val="-1"/>
+          <w:sz w:val="21"/>
+          <w:szCs w:val="21"/>
+        </w:rPr>
+      </w:pPr>
+      <w:r>
+        <w:rPr>
+          <w:rFonts w:ascii="Arial" w:hAnsi="Arial" w:cs="Arial"/>
+          <w:color w:val="1D1C1D"/>
+          <w:sz w:val="20"/>
+          <w:szCs w:val="20"/>
+          <w:shd w:val="clear" w:color="auto" w:fill="FFFFFF"/>
+        </w:rPr>
+        <w:t>‘ON INPUT</w:t>
+      </w:r>
+    </w:p>
+    <w:p>
+      <w:pPr>
+        <w:rPr>
+          <w:rFonts w:ascii="Segoe UI" w:hAnsi="Segoe UI" w:cs="Segoe UI"/>
+          <w:color w:val="172B4D"/>
+          <w:spacing w:val="-1"/>
+          <w:sz w:val="21"/>
+          <w:szCs w:val="21"/>
+        </w:rPr>
+      </w:pPr>
+    </w:p>
+    <w:p>
+      <w:pPr>
+        <w:pStyle w:val="ListParagraph"/>
+        <w:numPr>
+          <w:ilvl w:val="0"/>
+          <w:numId w:val="7"/>
+        </w:numPr>
+        <w:rPr>
+          <w:sz w:val="20"/>
+          <w:szCs w:val="20"/>
+        </w:rPr>
+      </w:pPr>
+      <w:r>
+        <w:rPr>
+          <w:rFonts w:ascii="Arial" w:hAnsi="Arial" w:cs="Arial"/>
+          <w:color w:val="1D1C1D"/>
+          <w:sz w:val="20"/>
+          <w:szCs w:val="20"/>
+          <w:shd w:val="clear" w:color="auto" w:fill="FFFFFF"/>
+        </w:rPr>
+        <w:t xml:space="preserve">Run custom UI Rules and UI Actions </w:t>
+      </w:r>
+      <w:r>
+        <w:rPr>
+          <w:rFonts w:ascii="Arial" w:hAnsi="Arial" w:cs="Arial"/>
+          <w:color w:val="1D1C1D"/>
+          <w:sz w:val="20"/>
+          <w:szCs w:val="20"/>
+          <w:shd w:val="clear" w:color="auto" w:fill="FFFFFF"/>
+        </w:rPr>
+        <w:t>.csv file of specific version</w:t>
+      </w:r>
+    </w:p>
+    <w:p>
+      <w:pPr>
+        <w:rPr>
+          <w:rFonts w:ascii="Segoe UI" w:hAnsi="Segoe UI" w:cs="Segoe UI"/>
+          <w:color w:val="172B4D"/>
+          <w:spacing w:val="-1"/>
+          <w:sz w:val="21"/>
+          <w:szCs w:val="21"/>
+        </w:rPr>
+      </w:pPr>
+    </w:p>
     <w:sectPr>
       <w:pgSz w:w="11906" w:h="16838"/>
       <w:pgMar w:top="1440" w:right="1440" w:bottom="1440" w:left="1440" w:header="708" w:footer="708" w:gutter="0"/>
@@ -3126,6 +3689,95 @@
 <file path=word/numbering.xml><?xml version="1.0" encoding="utf-8"?>
 <w:numbering xmlns:wpc="http://schemas.microsoft.com/office/word/2010/wordprocessingCanvas" xmlns:cx="http://schemas.microsoft.com/office/drawing/2014/chartex" xmlns:cx1="http://schemas.microsoft.com/office/drawing/2015/9/8/chartex" xmlns:cx2="http://schemas.microsoft.com/office/drawing/2015/10/21/chartex" xmlns:cx3="http://schemas.microsoft.com/office/drawing/2016/5/9/chartex" xmlns:cx4="http://schemas.microsoft.com/office/drawing/2016/5/10/chartex" xmlns:cx5="http://schemas.microsoft.com/office/drawing/2016/5/11/chartex" xmlns:cx6="http://schemas.microsoft.com/office/drawing/2016/5/12/chartex" xmlns:cx7="http://schemas.microsoft.com/office/drawing/2016/5/13/chartex" xmlns:cx8="http://schemas.microsoft.com/office/drawing/2016/5/14/chartex" xmlns:mc="http://schemas.openxmlformats.org/markup-compatibility/2006" xmlns:aink="http://schemas.microsoft.com/office/drawing/2016/ink" xmlns:am3d="http://schemas.microsoft.com/office/drawing/2017/model3d" xmlns:o="urn:schemas-microsoft-com:office:office" xmlns:r="http://schemas.openxmlformats.org/officeDocument/2006/relationships" xmlns:m="http://schemas.openxmlformats.org/officeDocument/2006/math" xmlns:v="urn:schemas-microsoft-com:vml" xmlns:wp14="http://schemas.microsoft.com/office/word/2010/wordprocessingDrawing" xmlns:wp="http://schemas.openxmlformats.org/drawingml/2006/wordprocessingDrawing" xmlns:w10="urn:schemas-microsoft-com:office:word" xmlns:w="http://schemas.openxmlformats.org/wordprocessingml/2006/main" xmlns:w14="http://schemas.microsoft.com/office/word/2010/wordml" xmlns:w15="http://schemas.microsoft.com/office/word/2012/wordml" xmlns:w16cex="http://schemas.microsoft.com/office/word/2018/wordml/cex" xmlns:w16cid="http://schemas.microsoft.com/office/word/2016/wordml/cid" xmlns:w16="http://schemas.microsoft.com/office/word/2018/wordml" xmlns:w16sdtdh="http://schemas.microsoft.com/office/word/2020/wordml/sdtdatahash" xmlns:w16se="http://schemas.microsoft.com/office/word/2015/wordml/symex" xmlns:wpg="http://schemas.microsoft.com/office/word/2010/wordprocessingGroup" xmlns:wpi="http://schemas.microsoft.com/office/word/2010/wordprocessingInk" xmlns:wne="http://schemas.microsoft.com/office/word/2006/wordml" xmlns:wps="http://schemas.microsoft.com/office/word/2010/wordprocessingShape" mc:Ignorable="w14 w15 w16se w16cid w16 w16cex w16sdtdh wp14">
   <w:abstractNum w:abstractNumId="0" w15:restartNumberingAfterBreak="0">
+    <w:nsid w:val="0EF9270D"/>
+    <w:multiLevelType w:val="hybridMultilevel"/>
+    <w:tmpl w:val="8348ECDE"/>
+    <w:lvl w:ilvl="0" w:tplc="FFFFFFFF">
+      <w:start w:val="1"/>
+      <w:numFmt w:val="decimal"/>
+      <w:lvlText w:val="%1."/>
+      <w:lvlJc w:val="left"/>
+      <w:pPr>
+        <w:ind w:left="720" w:hanging="360"/>
+      </w:pPr>
+      <w:rPr>
+        <w:rFonts w:hint="default"/>
+      </w:rPr>
+    </w:lvl>
+    <w:lvl w:ilvl="1" w:tplc="FFFFFFFF" w:tentative="1">
+      <w:start w:val="1"/>
+      <w:numFmt w:val="lowerLetter"/>
+      <w:lvlText w:val="%2."/>
+      <w:lvlJc w:val="left"/>
+      <w:pPr>
+        <w:ind w:left="1440" w:hanging="360"/>
+      </w:pPr>
+    </w:lvl>
+    <w:lvl w:ilvl="2" w:tplc="FFFFFFFF" w:tentative="1">
+      <w:start w:val="1"/>
+      <w:numFmt w:val="lowerRoman"/>
+      <w:lvlText w:val="%3."/>
+      <w:lvlJc w:val="right"/>
+      <w:pPr>
+        <w:ind w:left="2160" w:hanging="180"/>
+      </w:pPr>
+    </w:lvl>
+    <w:lvl w:ilvl="3" w:tplc="FFFFFFFF" w:tentative="1">
+      <w:start w:val="1"/>
+      <w:numFmt w:val="decimal"/>
+      <w:lvlText w:val="%4."/>
+      <w:lvlJc w:val="left"/>
+      <w:pPr>
+        <w:ind w:left="2880" w:hanging="360"/>
+      </w:pPr>
+    </w:lvl>
+    <w:lvl w:ilvl="4" w:tplc="FFFFFFFF" w:tentative="1">
+      <w:start w:val="1"/>
+      <w:numFmt w:val="lowerLetter"/>
+      <w:lvlText w:val="%5."/>
+      <w:lvlJc w:val="left"/>
+      <w:pPr>
+        <w:ind w:left="3600" w:hanging="360"/>
+      </w:pPr>
+    </w:lvl>
+    <w:lvl w:ilvl="5" w:tplc="FFFFFFFF" w:tentative="1">
+      <w:start w:val="1"/>
+      <w:numFmt w:val="lowerRoman"/>
+      <w:lvlText w:val="%6."/>
+      <w:lvlJc w:val="right"/>
+      <w:pPr>
+        <w:ind w:left="4320" w:hanging="180"/>
+      </w:pPr>
+    </w:lvl>
+    <w:lvl w:ilvl="6" w:tplc="FFFFFFFF" w:tentative="1">
+      <w:start w:val="1"/>
+      <w:numFmt w:val="decimal"/>
+      <w:lvlText w:val="%7."/>
+      <w:lvlJc w:val="left"/>
+      <w:pPr>
+        <w:ind w:left="5040" w:hanging="360"/>
+      </w:pPr>
+    </w:lvl>
+    <w:lvl w:ilvl="7" w:tplc="FFFFFFFF" w:tentative="1">
+      <w:start w:val="1"/>
+      <w:numFmt w:val="lowerLetter"/>
+      <w:lvlText w:val="%8."/>
+      <w:lvlJc w:val="left"/>
+      <w:pPr>
+        <w:ind w:left="5760" w:hanging="360"/>
+      </w:pPr>
+    </w:lvl>
+    <w:lvl w:ilvl="8" w:tplc="FFFFFFFF" w:tentative="1">
+      <w:start w:val="1"/>
+      <w:numFmt w:val="lowerRoman"/>
+      <w:lvlText w:val="%9."/>
+      <w:lvlJc w:val="right"/>
+      <w:pPr>
+        <w:ind w:left="6480" w:hanging="180"/>
+      </w:pPr>
+    </w:lvl>
+  </w:abstractNum>
+  <w:abstractNum w:abstractNumId="1" w15:restartNumberingAfterBreak="0">
     <w:nsid w:val="1C285EE2"/>
     <w:multiLevelType w:val="hybridMultilevel"/>
     <w:tmpl w:val="355442E6"/>
@@ -3214,7 +3866,7 @@
       </w:pPr>
     </w:lvl>
   </w:abstractNum>
-  <w:abstractNum w:abstractNumId="1" w15:restartNumberingAfterBreak="0">
+  <w:abstractNum w:abstractNumId="2" w15:restartNumberingAfterBreak="0">
     <w:nsid w:val="22BD6B8E"/>
     <w:multiLevelType w:val="hybridMultilevel"/>
     <w:tmpl w:val="8348ECDE"/>
@@ -3303,7 +3955,7 @@
       </w:pPr>
     </w:lvl>
   </w:abstractNum>
-  <w:abstractNum w:abstractNumId="2" w15:restartNumberingAfterBreak="0">
+  <w:abstractNum w:abstractNumId="3" w15:restartNumberingAfterBreak="0">
     <w:nsid w:val="31CD4A28"/>
     <w:multiLevelType w:val="multilevel"/>
     <w:tmpl w:val="568E2018"/>
@@ -3416,7 +4068,98 @@
       </w:pPr>
     </w:lvl>
   </w:abstractNum>
-  <w:abstractNum w:abstractNumId="3" w15:restartNumberingAfterBreak="0">
+  <w:abstractNum w:abstractNumId="4" w15:restartNumberingAfterBreak="0">
+    <w:nsid w:val="3391772E"/>
+    <w:multiLevelType w:val="hybridMultilevel"/>
+    <w:tmpl w:val="D8C2305A"/>
+    <w:lvl w:ilvl="0" w:tplc="0450F52A">
+      <w:start w:val="1"/>
+      <w:numFmt w:val="lowerLetter"/>
+      <w:lvlText w:val="%1."/>
+      <w:lvlJc w:val="left"/>
+      <w:pPr>
+        <w:ind w:left="1800" w:hanging="360"/>
+      </w:pPr>
+      <w:rPr>
+        <w:rFonts w:ascii="Arial" w:hAnsi="Arial" w:cs="Arial" w:hint="default"/>
+        <w:color w:val="1D1C1D"/>
+        <w:sz w:val="20"/>
+      </w:rPr>
+    </w:lvl>
+    <w:lvl w:ilvl="1" w:tplc="40090019" w:tentative="1">
+      <w:start w:val="1"/>
+      <w:numFmt w:val="lowerLetter"/>
+      <w:lvlText w:val="%2."/>
+      <w:lvlJc w:val="left"/>
+      <w:pPr>
+        <w:ind w:left="2520" w:hanging="360"/>
+      </w:pPr>
+    </w:lvl>
+    <w:lvl w:ilvl="2" w:tplc="4009001B" w:tentative="1">
+      <w:start w:val="1"/>
+      <w:numFmt w:val="lowerRoman"/>
+      <w:lvlText w:val="%3."/>
+      <w:lvlJc w:val="right"/>
+      <w:pPr>
+        <w:ind w:left="3240" w:hanging="180"/>
+      </w:pPr>
+    </w:lvl>
+    <w:lvl w:ilvl="3" w:tplc="4009000F" w:tentative="1">
+      <w:start w:val="1"/>
+      <w:numFmt w:val="decimal"/>
+      <w:lvlText w:val="%4."/>
+      <w:lvlJc w:val="left"/>
+      <w:pPr>
+        <w:ind w:left="3960" w:hanging="360"/>
+      </w:pPr>
+    </w:lvl>
+    <w:lvl w:ilvl="4" w:tplc="40090019" w:tentative="1">
+      <w:start w:val="1"/>
+      <w:numFmt w:val="lowerLetter"/>
+      <w:lvlText w:val="%5."/>
+      <w:lvlJc w:val="left"/>
+      <w:pPr>
+        <w:ind w:left="4680" w:hanging="360"/>
+      </w:pPr>
+    </w:lvl>
+    <w:lvl w:ilvl="5" w:tplc="4009001B" w:tentative="1">
+      <w:start w:val="1"/>
+      <w:numFmt w:val="lowerRoman"/>
+      <w:lvlText w:val="%6."/>
+      <w:lvlJc w:val="right"/>
+      <w:pPr>
+        <w:ind w:left="5400" w:hanging="180"/>
+      </w:pPr>
+    </w:lvl>
+    <w:lvl w:ilvl="6" w:tplc="4009000F" w:tentative="1">
+      <w:start w:val="1"/>
+      <w:numFmt w:val="decimal"/>
+      <w:lvlText w:val="%7."/>
+      <w:lvlJc w:val="left"/>
+      <w:pPr>
+        <w:ind w:left="6120" w:hanging="360"/>
+      </w:pPr>
+    </w:lvl>
+    <w:lvl w:ilvl="7" w:tplc="40090019" w:tentative="1">
+      <w:start w:val="1"/>
+      <w:numFmt w:val="lowerLetter"/>
+      <w:lvlText w:val="%8."/>
+      <w:lvlJc w:val="left"/>
+      <w:pPr>
+        <w:ind w:left="6840" w:hanging="360"/>
+      </w:pPr>
+    </w:lvl>
+    <w:lvl w:ilvl="8" w:tplc="4009001B" w:tentative="1">
+      <w:start w:val="1"/>
+      <w:numFmt w:val="lowerRoman"/>
+      <w:lvlText w:val="%9."/>
+      <w:lvlJc w:val="right"/>
+      <w:pPr>
+        <w:ind w:left="7560" w:hanging="180"/>
+      </w:pPr>
+    </w:lvl>
+  </w:abstractNum>
+  <w:abstractNum w:abstractNumId="5" w15:restartNumberingAfterBreak="0">
     <w:nsid w:val="3A4B01B9"/>
     <w:multiLevelType w:val="hybridMultilevel"/>
     <w:tmpl w:val="355442E6"/>
@@ -3505,7 +4248,96 @@
       </w:pPr>
     </w:lvl>
   </w:abstractNum>
-  <w:abstractNum w:abstractNumId="4" w15:restartNumberingAfterBreak="0">
+  <w:abstractNum w:abstractNumId="6" w15:restartNumberingAfterBreak="0">
+    <w:nsid w:val="4C2A2256"/>
+    <w:multiLevelType w:val="hybridMultilevel"/>
+    <w:tmpl w:val="24F2DE5A"/>
+    <w:lvl w:ilvl="0" w:tplc="0CB87300">
+      <w:start w:val="1"/>
+      <w:numFmt w:val="upperLetter"/>
+      <w:lvlText w:val="%1."/>
+      <w:lvlJc w:val="left"/>
+      <w:pPr>
+        <w:ind w:left="1800" w:hanging="360"/>
+      </w:pPr>
+      <w:rPr>
+        <w:rFonts w:hint="default"/>
+      </w:rPr>
+    </w:lvl>
+    <w:lvl w:ilvl="1" w:tplc="40090019" w:tentative="1">
+      <w:start w:val="1"/>
+      <w:numFmt w:val="lowerLetter"/>
+      <w:lvlText w:val="%2."/>
+      <w:lvlJc w:val="left"/>
+      <w:pPr>
+        <w:ind w:left="2520" w:hanging="360"/>
+      </w:pPr>
+    </w:lvl>
+    <w:lvl w:ilvl="2" w:tplc="4009001B" w:tentative="1">
+      <w:start w:val="1"/>
+      <w:numFmt w:val="lowerRoman"/>
+      <w:lvlText w:val="%3."/>
+      <w:lvlJc w:val="right"/>
+      <w:pPr>
+        <w:ind w:left="3240" w:hanging="180"/>
+      </w:pPr>
+    </w:lvl>
+    <w:lvl w:ilvl="3" w:tplc="4009000F" w:tentative="1">
+      <w:start w:val="1"/>
+      <w:numFmt w:val="decimal"/>
+      <w:lvlText w:val="%4."/>
+      <w:lvlJc w:val="left"/>
+      <w:pPr>
+        <w:ind w:left="3960" w:hanging="360"/>
+      </w:pPr>
+    </w:lvl>
+    <w:lvl w:ilvl="4" w:tplc="40090019" w:tentative="1">
+      <w:start w:val="1"/>
+      <w:numFmt w:val="lowerLetter"/>
+      <w:lvlText w:val="%5."/>
+      <w:lvlJc w:val="left"/>
+      <w:pPr>
+        <w:ind w:left="4680" w:hanging="360"/>
+      </w:pPr>
+    </w:lvl>
+    <w:lvl w:ilvl="5" w:tplc="4009001B" w:tentative="1">
+      <w:start w:val="1"/>
+      <w:numFmt w:val="lowerRoman"/>
+      <w:lvlText w:val="%6."/>
+      <w:lvlJc w:val="right"/>
+      <w:pPr>
+        <w:ind w:left="5400" w:hanging="180"/>
+      </w:pPr>
+    </w:lvl>
+    <w:lvl w:ilvl="6" w:tplc="4009000F" w:tentative="1">
+      <w:start w:val="1"/>
+      <w:numFmt w:val="decimal"/>
+      <w:lvlText w:val="%7."/>
+      <w:lvlJc w:val="left"/>
+      <w:pPr>
+        <w:ind w:left="6120" w:hanging="360"/>
+      </w:pPr>
+    </w:lvl>
+    <w:lvl w:ilvl="7" w:tplc="40090019" w:tentative="1">
+      <w:start w:val="1"/>
+      <w:numFmt w:val="lowerLetter"/>
+      <w:lvlText w:val="%8."/>
+      <w:lvlJc w:val="left"/>
+      <w:pPr>
+        <w:ind w:left="6840" w:hanging="360"/>
+      </w:pPr>
+    </w:lvl>
+    <w:lvl w:ilvl="8" w:tplc="4009001B" w:tentative="1">
+      <w:start w:val="1"/>
+      <w:numFmt w:val="lowerRoman"/>
+      <w:lvlText w:val="%9."/>
+      <w:lvlJc w:val="right"/>
+      <w:pPr>
+        <w:ind w:left="7560" w:hanging="180"/>
+      </w:pPr>
+    </w:lvl>
+  </w:abstractNum>
+  <w:abstractNum w:abstractNumId="7" w15:restartNumberingAfterBreak="0">
     <w:nsid w:val="65820378"/>
     <w:multiLevelType w:val="multilevel"/>
     <w:tmpl w:val="EEE43732"/>
@@ -3626,7 +4458,7 @@
       </w:rPr>
     </w:lvl>
   </w:abstractNum>
-  <w:abstractNum w:abstractNumId="5" w15:restartNumberingAfterBreak="0">
+  <w:abstractNum w:abstractNumId="8" w15:restartNumberingAfterBreak="0">
     <w:nsid w:val="7EE01F10"/>
     <w:multiLevelType w:val="multilevel"/>
     <w:tmpl w:val="C0DC44AA"/>
@@ -3740,22 +4572,31 @@
     </w:lvl>
   </w:abstractNum>
   <w:num w:numId="1">
+    <w:abstractNumId w:val="3"/>
+  </w:num>
+  <w:num w:numId="2">
+    <w:abstractNumId w:val="8"/>
+  </w:num>
+  <w:num w:numId="3">
+    <w:abstractNumId w:val="7"/>
+  </w:num>
+  <w:num w:numId="4">
+    <w:abstractNumId w:val="1"/>
+  </w:num>
+  <w:num w:numId="5">
+    <w:abstractNumId w:val="5"/>
+  </w:num>
+  <w:num w:numId="6">
     <w:abstractNumId w:val="2"/>
   </w:num>
-  <w:num w:numId="2">
-    <w:abstractNumId w:val="5"/>
-  </w:num>
-  <w:num w:numId="3">
-    <w:abstractNumId w:val="4"/>
-  </w:num>
-  <w:num w:numId="4">
+  <w:num w:numId="7">
     <w:abstractNumId w:val="0"/>
   </w:num>
-  <w:num w:numId="5">
-    <w:abstractNumId w:val="3"/>
+  <w:num w:numId="8">
+    <w:abstractNumId w:val="6"/>
   </w:num>
-  <w:num w:numId="6">
-    <w:abstractNumId w:val="1"/>
+  <w:num w:numId="9">
+    <w:abstractNumId w:val="4"/>
   </w:num>
 </w:numbering>
 </file>
@@ -4338,6 +5179,23 @@
       <w:bCs/>
     </w:rPr>
   </w:style>
+  <w:style w:type="paragraph" w:styleId="NormalWeb">
+    <w:name w:val="Normal (Web)"/>
+    <w:basedOn w:val="Normal"/>
+    <w:uiPriority w:val="99"/>
+    <w:semiHidden/>
+    <w:unhideWhenUsed/>
+    <w:rsid w:val="00384D0B"/>
+    <w:pPr>
+      <w:spacing w:before="100" w:beforeAutospacing="1" w:after="100" w:afterAutospacing="1" w:line="240" w:lineRule="auto"/>
+    </w:pPr>
+    <w:rPr>
+      <w:rFonts w:ascii="Times New Roman" w:eastAsia="Times New Roman" w:hAnsi="Times New Roman" w:cs="Times New Roman"/>
+      <w:sz w:val="24"/>
+      <w:szCs w:val="24"/>
+      <w:lang w:eastAsia="en-IN"/>
+    </w:rPr>
+  </w:style>
 </w:styles>
 </file>
 

</xml_diff>

<commit_message>
updated LUI 2.66 steps
</commit_message>
<xml_diff>
--- a/Rootstock Lightning Packages/Lightning ERP Manual Steps.docx
+++ b/Rootstock Lightning Packages/Lightning ERP Manual Steps.docx
@@ -416,8 +416,9 @@
           <w:u w:val="single"/>
           <w:lang w:eastAsia="en-IN"/>
         </w:rPr>
-        <w:t>Rootstock ERP Lightning Native Experience</w:t>
-      </w:r>
+        <w:t xml:space="preserve">Rootstock ERP Lightning Native </w:t>
+      </w:r>
+      <w:proofErr w:type="gramStart"/>
       <w:r>
         <w:rPr>
           <w:rFonts w:ascii="Calibri" w:eastAsia="Times New Roman" w:hAnsi="Calibri" w:cs="Times New Roman"/>
@@ -429,7 +430,34 @@
           <w:u w:val="single"/>
           <w:lang w:eastAsia="en-IN"/>
         </w:rPr>
-        <w:t>(LUI)</w:t>
+        <w:t>Experience</w:t>
+      </w:r>
+      <w:r>
+        <w:rPr>
+          <w:rFonts w:ascii="Calibri" w:eastAsia="Times New Roman" w:hAnsi="Calibri" w:cs="Times New Roman"/>
+          <w:b/>
+          <w:bCs/>
+          <w:color w:val="000000"/>
+          <w:sz w:val="24"/>
+          <w:szCs w:val="24"/>
+          <w:u w:val="single"/>
+          <w:lang w:eastAsia="en-IN"/>
+        </w:rPr>
+        <w:t>(</w:t>
+      </w:r>
+      <w:proofErr w:type="gramEnd"/>
+      <w:r>
+        <w:rPr>
+          <w:rFonts w:ascii="Calibri" w:eastAsia="Times New Roman" w:hAnsi="Calibri" w:cs="Times New Roman"/>
+          <w:b/>
+          <w:bCs/>
+          <w:color w:val="000000"/>
+          <w:sz w:val="24"/>
+          <w:szCs w:val="24"/>
+          <w:u w:val="single"/>
+          <w:lang w:eastAsia="en-IN"/>
+        </w:rPr>
+        <w:t>LUI)</w:t>
       </w:r>
       <w:r>
         <w:rPr>
@@ -647,7 +675,31 @@
           <w:szCs w:val="24"/>
           <w:lang w:eastAsia="en-IN"/>
         </w:rPr>
-        <w:t>Override standard "New" and "Edit" buttons to use "rootstock:RecordEdit" lightning component for the following objects:</w:t>
+        <w:t>Override standard "New" and "Edit" buttons to use "</w:t>
+      </w:r>
+      <w:proofErr w:type="spellStart"/>
+      <w:proofErr w:type="gramStart"/>
+      <w:r>
+        <w:rPr>
+          <w:rFonts w:ascii="Calibri" w:eastAsia="Times New Roman" w:hAnsi="Calibri" w:cs="Times New Roman"/>
+          <w:color w:val="000000"/>
+          <w:sz w:val="24"/>
+          <w:szCs w:val="24"/>
+          <w:lang w:eastAsia="en-IN"/>
+        </w:rPr>
+        <w:t>rootstock:RecordEdit</w:t>
+      </w:r>
+      <w:proofErr w:type="spellEnd"/>
+      <w:proofErr w:type="gramEnd"/>
+      <w:r>
+        <w:rPr>
+          <w:rFonts w:ascii="Calibri" w:eastAsia="Times New Roman" w:hAnsi="Calibri" w:cs="Times New Roman"/>
+          <w:color w:val="000000"/>
+          <w:sz w:val="24"/>
+          <w:szCs w:val="24"/>
+          <w:lang w:eastAsia="en-IN"/>
+        </w:rPr>
+        <w:t>" lightning component for the following objects:</w:t>
       </w:r>
       <w:r>
         <w:rPr>
@@ -759,7 +811,33 @@
           <w:highlight w:val="yellow"/>
           <w:shd w:val="clear" w:color="auto" w:fill="F8F8F8"/>
         </w:rPr>
-        <w:t>LUI 2.34 –  Minimum ERP 21.90 is needed</w:t>
+        <w:t xml:space="preserve">LUI 2.34 </w:t>
+      </w:r>
+      <w:proofErr w:type="gramStart"/>
+      <w:r>
+        <w:rPr>
+          <w:rFonts w:ascii="Arial" w:hAnsi="Arial" w:cs="Arial"/>
+          <w:b/>
+          <w:bCs/>
+          <w:sz w:val="23"/>
+          <w:szCs w:val="23"/>
+          <w:highlight w:val="yellow"/>
+          <w:shd w:val="clear" w:color="auto" w:fill="F8F8F8"/>
+        </w:rPr>
+        <w:t>–  Minimum</w:t>
+      </w:r>
+      <w:proofErr w:type="gramEnd"/>
+      <w:r>
+        <w:rPr>
+          <w:rFonts w:ascii="Arial" w:hAnsi="Arial" w:cs="Arial"/>
+          <w:b/>
+          <w:bCs/>
+          <w:sz w:val="23"/>
+          <w:szCs w:val="23"/>
+          <w:highlight w:val="yellow"/>
+          <w:shd w:val="clear" w:color="auto" w:fill="F8F8F8"/>
+        </w:rPr>
+        <w:t xml:space="preserve"> ERP 21.90 is needed</w:t>
       </w:r>
       <w:r>
         <w:rPr>
@@ -856,7 +934,33 @@
           <w:highlight w:val="yellow"/>
           <w:shd w:val="clear" w:color="auto" w:fill="F8F8F8"/>
         </w:rPr>
-        <w:t xml:space="preserve"> –  Minimum ERP 21.90 is needed</w:t>
+        <w:t xml:space="preserve"> </w:t>
+      </w:r>
+      <w:proofErr w:type="gramStart"/>
+      <w:r>
+        <w:rPr>
+          <w:rFonts w:ascii="Arial" w:hAnsi="Arial" w:cs="Arial"/>
+          <w:b/>
+          <w:bCs/>
+          <w:sz w:val="23"/>
+          <w:szCs w:val="23"/>
+          <w:highlight w:val="yellow"/>
+          <w:shd w:val="clear" w:color="auto" w:fill="F8F8F8"/>
+        </w:rPr>
+        <w:t>–  Minimum</w:t>
+      </w:r>
+      <w:proofErr w:type="gramEnd"/>
+      <w:r>
+        <w:rPr>
+          <w:rFonts w:ascii="Arial" w:hAnsi="Arial" w:cs="Arial"/>
+          <w:b/>
+          <w:bCs/>
+          <w:sz w:val="23"/>
+          <w:szCs w:val="23"/>
+          <w:highlight w:val="yellow"/>
+          <w:shd w:val="clear" w:color="auto" w:fill="F8F8F8"/>
+        </w:rPr>
+        <w:t xml:space="preserve"> ERP 21.90 is needed</w:t>
       </w:r>
       <w:r>
         <w:rPr>
@@ -954,7 +1058,33 @@
           <w:highlight w:val="yellow"/>
           <w:shd w:val="clear" w:color="auto" w:fill="F8F8F8"/>
         </w:rPr>
-        <w:t>LUI 2.43 –  Minimum ERP 21.90 is needed</w:t>
+        <w:t xml:space="preserve">LUI 2.43 </w:t>
+      </w:r>
+      <w:proofErr w:type="gramStart"/>
+      <w:r>
+        <w:rPr>
+          <w:rFonts w:ascii="Arial" w:hAnsi="Arial" w:cs="Arial"/>
+          <w:b/>
+          <w:bCs/>
+          <w:sz w:val="23"/>
+          <w:szCs w:val="23"/>
+          <w:highlight w:val="yellow"/>
+          <w:shd w:val="clear" w:color="auto" w:fill="F8F8F8"/>
+        </w:rPr>
+        <w:t>–  Minimum</w:t>
+      </w:r>
+      <w:proofErr w:type="gramEnd"/>
+      <w:r>
+        <w:rPr>
+          <w:rFonts w:ascii="Arial" w:hAnsi="Arial" w:cs="Arial"/>
+          <w:b/>
+          <w:bCs/>
+          <w:sz w:val="23"/>
+          <w:szCs w:val="23"/>
+          <w:highlight w:val="yellow"/>
+          <w:shd w:val="clear" w:color="auto" w:fill="F8F8F8"/>
+        </w:rPr>
+        <w:t xml:space="preserve"> ERP 21.90 is needed</w:t>
       </w:r>
       <w:r>
         <w:rPr>
@@ -1090,8 +1220,9 @@
           <w:szCs w:val="24"/>
           <w:shd w:val="clear" w:color="auto" w:fill="F8F8F8"/>
         </w:rPr>
-        <w:t>Import UI Rules and UI Actions</w:t>
-      </w:r>
+        <w:t xml:space="preserve">Import UI Rules and UI </w:t>
+      </w:r>
+      <w:proofErr w:type="gramStart"/>
       <w:r>
         <w:rPr>
           <w:rFonts w:cs="Arial"/>
@@ -1099,7 +1230,7 @@
           <w:szCs w:val="24"/>
           <w:shd w:val="clear" w:color="auto" w:fill="F8F8F8"/>
         </w:rPr>
-        <w:t xml:space="preserve"> </w:t>
+        <w:t>Actions</w:t>
       </w:r>
       <w:r>
         <w:rPr>
@@ -1108,49 +1239,105 @@
           <w:szCs w:val="24"/>
           <w:shd w:val="clear" w:color="auto" w:fill="F8F8F8"/>
         </w:rPr>
-        <w:t xml:space="preserve"> - </w:t>
-      </w:r>
-    </w:p>
-    <w:p>
-      <w:pPr>
-        <w:rPr>
-          <w:rFonts w:ascii="Arial" w:hAnsi="Arial" w:cs="Arial"/>
-          <w:sz w:val="23"/>
-          <w:szCs w:val="23"/>
-          <w:shd w:val="clear" w:color="auto" w:fill="F8F8F8"/>
-        </w:rPr>
-      </w:pPr>
-      <w:r>
-        <w:rPr>
-          <w:rFonts w:ascii="Arial" w:hAnsi="Arial" w:cs="Arial"/>
-          <w:sz w:val="23"/>
-          <w:szCs w:val="23"/>
-          <w:shd w:val="clear" w:color="auto" w:fill="F8F8F8"/>
-        </w:rPr>
         <w:t xml:space="preserve"> </w:t>
       </w:r>
+      <w:r>
+        <w:rPr>
+          <w:rFonts w:cs="Arial"/>
+          <w:sz w:val="24"/>
+          <w:szCs w:val="24"/>
+          <w:shd w:val="clear" w:color="auto" w:fill="F8F8F8"/>
+        </w:rPr>
+        <w:t xml:space="preserve"> -</w:t>
+      </w:r>
+      <w:proofErr w:type="gramEnd"/>
+      <w:r>
+        <w:rPr>
+          <w:rFonts w:cs="Arial"/>
+          <w:sz w:val="24"/>
+          <w:szCs w:val="24"/>
+          <w:shd w:val="clear" w:color="auto" w:fill="F8F8F8"/>
+        </w:rPr>
+        <w:t xml:space="preserve"> </w:t>
+      </w:r>
+    </w:p>
+    <w:p>
+      <w:pPr>
+        <w:rPr>
+          <w:rFonts w:ascii="Arial" w:hAnsi="Arial" w:cs="Arial"/>
+          <w:sz w:val="23"/>
+          <w:szCs w:val="23"/>
+          <w:shd w:val="clear" w:color="auto" w:fill="F8F8F8"/>
+        </w:rPr>
+      </w:pPr>
+      <w:r>
+        <w:rPr>
+          <w:rFonts w:ascii="Arial" w:hAnsi="Arial" w:cs="Arial"/>
+          <w:sz w:val="23"/>
+          <w:szCs w:val="23"/>
+          <w:shd w:val="clear" w:color="auto" w:fill="F8F8F8"/>
+        </w:rPr>
+        <w:t xml:space="preserve"> </w:t>
+      </w:r>
     </w:p>
     <w:p>
       <w:pPr>
         <w:pStyle w:val="Heading3"/>
       </w:pPr>
       <w:bookmarkStart w:id="1" w:name="_Toc81302490"/>
-      <w:r>
-        <w:t>Dataload Custom UI Rules and Custom UI Actions</w:t>
+      <w:proofErr w:type="spellStart"/>
+      <w:r>
+        <w:t>Dataload</w:t>
+      </w:r>
+      <w:proofErr w:type="spellEnd"/>
+      <w:r>
+        <w:t xml:space="preserve"> Custom UI Rules and Custom UI Actions</w:t>
       </w:r>
       <w:bookmarkEnd w:id="1"/>
     </w:p>
     <w:p/>
     <w:p>
       <w:r>
-        <w:t xml:space="preserve">We maintain two separate CSV data load files contains all UI rules and actions that we release. We have an external Id field in both objects which will be helpful for easier dataloading into customer orgs. Using this external Id upsert mechanism we can create new records, update existing records (for example, deactivating a rule/action). </w:t>
-      </w:r>
-      <w:r>
-        <w:rPr>
-          <w:b/>
-          <w:bCs/>
-        </w:rPr>
-        <w:t>These rules and actions will be dataloaded in customer orgs for the first install and/or each package upgrade</w:t>
+        <w:t xml:space="preserve">We maintain two separate CSV data load files contains all UI rules and actions that we release. We have an external Id field in both objects which will be helpful for easier </w:t>
+      </w:r>
+      <w:proofErr w:type="spellStart"/>
+      <w:r>
+        <w:t>dataloading</w:t>
+      </w:r>
+      <w:proofErr w:type="spellEnd"/>
+      <w:r>
+        <w:t xml:space="preserve"> into customer orgs. Using this external Id </w:t>
+      </w:r>
+      <w:proofErr w:type="spellStart"/>
+      <w:r>
+        <w:t>upsert</w:t>
+      </w:r>
+      <w:proofErr w:type="spellEnd"/>
+      <w:r>
+        <w:t xml:space="preserve"> mechanism we can create new records, update existing records (for example, deactivating a rule/action). </w:t>
+      </w:r>
+      <w:r>
+        <w:rPr>
+          <w:b/>
+          <w:bCs/>
+        </w:rPr>
+        <w:t xml:space="preserve">These rules and actions will be </w:t>
+      </w:r>
+      <w:proofErr w:type="spellStart"/>
+      <w:r>
+        <w:rPr>
+          <w:b/>
+          <w:bCs/>
+        </w:rPr>
+        <w:t>dataloaded</w:t>
+      </w:r>
+      <w:proofErr w:type="spellEnd"/>
+      <w:r>
+        <w:rPr>
+          <w:b/>
+          <w:bCs/>
+        </w:rPr>
+        <w:t xml:space="preserve"> in customer orgs for the first install and/or each package upgrade</w:t>
       </w:r>
       <w:r>
         <w:t xml:space="preserve"> </w:t>
@@ -1198,10 +1385,10 @@
             <v:path o:extrusionok="f" gradientshapeok="t" o:connecttype="rect"/>
             <o:lock v:ext="edit" aspectratio="t"/>
           </v:shapetype>
-          <v:shape id="_x0000_i1025" type="#_x0000_t75" style="width:77pt;height:49.5pt" o:ole="">
+          <v:shape id="_x0000_i1025" type="#_x0000_t75" style="width:77pt;height:49.3pt" o:ole="">
             <v:imagedata r:id="rId10" o:title=""/>
           </v:shape>
-          <o:OLEObject Type="Embed" ProgID="Excel.SheetMacroEnabled.12" ShapeID="_x0000_i1025" DrawAspect="Icon" ObjectID="_1707849810" r:id="rId11"/>
+          <o:OLEObject Type="Embed" ProgID="Excel.SheetMacroEnabled.12" ShapeID="_x0000_i1025" DrawAspect="Icon" ObjectID="_1710592434" r:id="rId11"/>
         </w:object>
       </w:r>
       <w:r>
@@ -1209,10 +1396,10 @@
       </w:r>
       <w:r>
         <w:object w:dxaOrig="1538" w:dyaOrig="993" w14:anchorId="34C17108">
-          <v:shape id="_x0000_i1026" type="#_x0000_t75" style="width:77pt;height:49.5pt" o:ole="">
+          <v:shape id="_x0000_i1026" type="#_x0000_t75" style="width:77pt;height:49.3pt" o:ole="">
             <v:imagedata r:id="rId12" o:title=""/>
           </v:shape>
-          <o:OLEObject Type="Embed" ProgID="Excel.SheetMacroEnabled.12" ShapeID="_x0000_i1026" DrawAspect="Icon" ObjectID="_1707849811" r:id="rId13"/>
+          <o:OLEObject Type="Embed" ProgID="Excel.SheetMacroEnabled.12" ShapeID="_x0000_i1026" DrawAspect="Icon" ObjectID="_1710592435" r:id="rId13"/>
         </w:object>
       </w:r>
     </w:p>
@@ -1244,7 +1431,15 @@
     <w:p/>
     <w:p>
       <w:r>
-        <w:t>1.Open Salesforce Data Loader, click Upsert and login into your salesforce org.</w:t>
+        <w:t xml:space="preserve">1.Open Salesforce Data Loader, click </w:t>
+      </w:r>
+      <w:proofErr w:type="spellStart"/>
+      <w:r>
+        <w:t>Upsert</w:t>
+      </w:r>
+      <w:proofErr w:type="spellEnd"/>
+      <w:r>
+        <w:t xml:space="preserve"> and login into your salesforce org.</w:t>
       </w:r>
     </w:p>
     <w:p>
@@ -1255,7 +1450,15 @@
         <w:t xml:space="preserve"> </w:t>
       </w:r>
       <w:r>
-        <w:t>Select the custom object as “Custom_UI_Rule__c” as below to import the data into and choose the CSV file to be loaded.</w:t>
+        <w:t>Select the custom object as “</w:t>
+      </w:r>
+      <w:proofErr w:type="spellStart"/>
+      <w:r>
+        <w:t>Custom_UI_Rule__c</w:t>
+      </w:r>
+      <w:proofErr w:type="spellEnd"/>
+      <w:r>
+        <w:t>” as below to import the data into and choose the CSV file to be loaded.</w:t>
       </w:r>
     </w:p>
     <w:p>
@@ -1266,7 +1469,23 @@
         <w:t xml:space="preserve"> </w:t>
       </w:r>
       <w:r>
-        <w:t>Select “Unique_Key__c” as the external ID field as below for the upsert action to work.</w:t>
+        <w:t>Select “</w:t>
+      </w:r>
+      <w:proofErr w:type="spellStart"/>
+      <w:r>
+        <w:t>Unique_Key__c</w:t>
+      </w:r>
+      <w:proofErr w:type="spellEnd"/>
+      <w:r>
+        <w:t xml:space="preserve">” as the external ID field as below for the </w:t>
+      </w:r>
+      <w:proofErr w:type="spellStart"/>
+      <w:r>
+        <w:t>upsert</w:t>
+      </w:r>
+      <w:proofErr w:type="spellEnd"/>
+      <w:r>
+        <w:t xml:space="preserve"> action to work.</w:t>
       </w:r>
     </w:p>
     <w:p>
@@ -1300,7 +1519,15 @@
         <w:t xml:space="preserve"> </w:t>
       </w:r>
       <w:r>
-        <w:t>Click “Next” button on the below screen and proceed – Dataloader will import the UI rule records into your org.</w:t>
+        <w:t xml:space="preserve">Click “Next” button on the below screen and proceed – </w:t>
+      </w:r>
+      <w:proofErr w:type="spellStart"/>
+      <w:r>
+        <w:t>Dataloader</w:t>
+      </w:r>
+      <w:proofErr w:type="spellEnd"/>
+      <w:r>
+        <w:t xml:space="preserve"> will import the UI rule records into your org.</w:t>
       </w:r>
     </w:p>
     <w:p/>
@@ -1336,7 +1563,15 @@
         <w:t xml:space="preserve"> </w:t>
       </w:r>
       <w:r>
-        <w:t>Open Salesforce Data Loader, click Upsert and login into your salesforce org.</w:t>
+        <w:t xml:space="preserve">Open Salesforce Data Loader, click </w:t>
+      </w:r>
+      <w:proofErr w:type="spellStart"/>
+      <w:r>
+        <w:t>Upsert</w:t>
+      </w:r>
+      <w:proofErr w:type="spellEnd"/>
+      <w:r>
+        <w:t xml:space="preserve"> and login into your salesforce org.</w:t>
       </w:r>
     </w:p>
     <w:p>
@@ -1350,7 +1585,15 @@
         <w:t xml:space="preserve"> </w:t>
       </w:r>
       <w:r>
-        <w:t>Select the custom object as “Custom_UI_Action__c” as below to import the data into and choose the CSV file to be loaded.</w:t>
+        <w:t>Select the custom object as “</w:t>
+      </w:r>
+      <w:proofErr w:type="spellStart"/>
+      <w:r>
+        <w:t>Custom_UI_Action__c</w:t>
+      </w:r>
+      <w:proofErr w:type="spellEnd"/>
+      <w:r>
+        <w:t>” as below to import the data into and choose the CSV file to be loaded.</w:t>
       </w:r>
     </w:p>
     <w:p>
@@ -1366,11 +1609,24 @@
       <w:r>
         <w:t>Select “</w:t>
       </w:r>
+      <w:proofErr w:type="spellStart"/>
       <w:r>
         <w:t>rootstock_</w:t>
       </w:r>
       <w:r>
-        <w:t>Unique_Key__c” as the external ID field for the upsert action to work.</w:t>
+        <w:t>Unique_Key__c</w:t>
+      </w:r>
+      <w:proofErr w:type="spellEnd"/>
+      <w:r>
+        <w:t xml:space="preserve">” as the external ID field for the </w:t>
+      </w:r>
+      <w:proofErr w:type="spellStart"/>
+      <w:r>
+        <w:t>upsert</w:t>
+      </w:r>
+      <w:proofErr w:type="spellEnd"/>
+      <w:r>
+        <w:t xml:space="preserve"> action to work.</w:t>
       </w:r>
     </w:p>
     <w:p>
@@ -1381,13 +1637,29 @@
         <w:t xml:space="preserve"> </w:t>
       </w:r>
       <w:r>
-        <w:t xml:space="preserve">Select “rootstock_Unique_Key__c” as </w:t>
+        <w:t>Select “</w:t>
+      </w:r>
+      <w:proofErr w:type="spellStart"/>
+      <w:r>
+        <w:t>rootstock_Unique_Key__c</w:t>
+      </w:r>
+      <w:proofErr w:type="spellEnd"/>
+      <w:r>
+        <w:t xml:space="preserve">” as </w:t>
       </w:r>
       <w:r>
         <w:t>the external ID field to use for matching</w:t>
       </w:r>
       <w:r>
-        <w:t xml:space="preserve"> UI_Rule_r.</w:t>
+        <w:t xml:space="preserve"> </w:t>
+      </w:r>
+      <w:proofErr w:type="spellStart"/>
+      <w:r>
+        <w:t>UI_Rule_r</w:t>
+      </w:r>
+      <w:proofErr w:type="spellEnd"/>
+      <w:r>
+        <w:t>.</w:t>
       </w:r>
     </w:p>
     <w:p>
@@ -1429,19 +1701,50 @@
         <w:t xml:space="preserve"> </w:t>
       </w:r>
       <w:r>
-        <w:t>Though the field mappings are correctly auto mapped, still the UI Rule parent field mapping is not mapped correctly with the Unique_Key__c field. So drag</w:t>
+        <w:t xml:space="preserve">Though the field mappings are correctly auto mapped, still the UI Rule parent field mapping is not mapped correctly with the </w:t>
+      </w:r>
+      <w:proofErr w:type="spellStart"/>
+      <w:r>
+        <w:t>Unique_Key__c</w:t>
+      </w:r>
+      <w:proofErr w:type="spellEnd"/>
+      <w:r>
+        <w:t xml:space="preserve"> field. So drag</w:t>
       </w:r>
       <w:r>
         <w:t xml:space="preserve"> </w:t>
       </w:r>
       <w:r>
-        <w:t>rootstock__UI_Rule__r:rootstock__Unique_Key__c</w:t>
-      </w:r>
+        <w:t>rootstock__UI_Rule__</w:t>
+      </w:r>
+      <w:proofErr w:type="spellStart"/>
+      <w:proofErr w:type="gramStart"/>
+      <w:r>
+        <w:t>r:rootstock</w:t>
+      </w:r>
+      <w:proofErr w:type="spellEnd"/>
+      <w:proofErr w:type="gramEnd"/>
+      <w:r>
+        <w:t>__</w:t>
+      </w:r>
+      <w:proofErr w:type="spellStart"/>
+      <w:r>
+        <w:t>Unique_Key__c</w:t>
+      </w:r>
+      <w:proofErr w:type="spellEnd"/>
       <w:r>
         <w:t xml:space="preserve"> </w:t>
       </w:r>
       <w:r>
-        <w:t xml:space="preserve">field from the top section to the botton </w:t>
+        <w:t xml:space="preserve">field from the top section to the </w:t>
+      </w:r>
+      <w:proofErr w:type="spellStart"/>
+      <w:r>
+        <w:t>botton</w:t>
+      </w:r>
+      <w:proofErr w:type="spellEnd"/>
+      <w:r>
+        <w:t xml:space="preserve"> </w:t>
       </w:r>
       <w:r>
         <w:t xml:space="preserve">ROOTSTOCK__UI_RULE__R.ROOTSTOCK__UNIQUE_KEY__C </w:t>
@@ -1466,11 +1769,16 @@
       <w:r>
         <w:t xml:space="preserve">Make sure </w:t>
       </w:r>
+      <w:proofErr w:type="gramStart"/>
       <w:r>
         <w:t xml:space="preserve">the </w:t>
       </w:r>
       <w:r>
-        <w:t xml:space="preserve"> ROOTSTOCK__UI_RULE__R.ROOTSTOCK__UNIQUE_KEY__C</w:t>
+        <w:t xml:space="preserve"> ROOTSTOCK</w:t>
+      </w:r>
+      <w:proofErr w:type="gramEnd"/>
+      <w:r>
+        <w:t>__UI_RULE__R.ROOTSTOCK__UNIQUE_KEY__C</w:t>
       </w:r>
       <w:r>
         <w:t xml:space="preserve"> </w:t>
@@ -1480,8 +1788,21 @@
       </w:r>
       <w:bookmarkStart w:id="2" w:name="_Hlk83748109"/>
       <w:r>
-        <w:t>rootstock__UI_Rule__r:rootstock__Unique_Key__c</w:t>
-      </w:r>
+        <w:t>rootstock__UI_Rule__</w:t>
+      </w:r>
+      <w:proofErr w:type="spellStart"/>
+      <w:r>
+        <w:t>r:rootstock</w:t>
+      </w:r>
+      <w:proofErr w:type="spellEnd"/>
+      <w:r>
+        <w:t>__</w:t>
+      </w:r>
+      <w:proofErr w:type="spellStart"/>
+      <w:r>
+        <w:t>Unique_Key__c</w:t>
+      </w:r>
+      <w:proofErr w:type="spellEnd"/>
       <w:r>
         <w:t>.</w:t>
       </w:r>
@@ -1498,7 +1819,15 @@
         <w:t xml:space="preserve"> </w:t>
       </w:r>
       <w:r>
-        <w:t xml:space="preserve">Click “Next” button on the below screen and proceed – Dataloader will import the UI </w:t>
+        <w:t xml:space="preserve">Click “Next” button on the below screen and proceed – </w:t>
+      </w:r>
+      <w:proofErr w:type="spellStart"/>
+      <w:r>
+        <w:t>Dataloader</w:t>
+      </w:r>
+      <w:proofErr w:type="spellEnd"/>
+      <w:r>
+        <w:t xml:space="preserve"> will import the UI </w:t>
       </w:r>
       <w:r>
         <w:t>Action</w:t>
@@ -1516,7 +1845,15 @@
         <w:t>IMPORTANT</w:t>
       </w:r>
       <w:r>
-        <w:t>: Do not open &amp; save the exported CSV file(s) in Microsoft Excel software as it will corrupt the csv data format(quote, line ending characters, etc) which will cause issues while importing the csv back into org.</w:t>
+        <w:t xml:space="preserve">: Do not open &amp; save the exported CSV file(s) in Microsoft Excel software as it will corrupt the csv data </w:t>
+      </w:r>
+      <w:proofErr w:type="gramStart"/>
+      <w:r>
+        <w:t>format(</w:t>
+      </w:r>
+      <w:proofErr w:type="gramEnd"/>
+      <w:r>
+        <w:t>quote, line ending characters, etc) which will cause issues while importing the csv back into org.</w:t>
       </w:r>
     </w:p>
     <w:p>
@@ -1614,46 +1951,92 @@
           <w:highlight w:val="yellow"/>
           <w:shd w:val="clear" w:color="auto" w:fill="F8F8F8"/>
         </w:rPr>
-        <w:t xml:space="preserve"> –  Minimum ERP 21.90 is needed</w:t>
-      </w:r>
-      <w:r>
-        <w:rPr>
-          <w:rFonts w:ascii="Arial" w:hAnsi="Arial" w:cs="Arial"/>
-          <w:b/>
-          <w:bCs/>
-          <w:sz w:val="23"/>
-          <w:szCs w:val="23"/>
-          <w:shd w:val="clear" w:color="auto" w:fill="F8F8F8"/>
-        </w:rPr>
         <w:t xml:space="preserve"> </w:t>
       </w:r>
-    </w:p>
-    <w:p>
-      <w:pPr>
-        <w:rPr>
-          <w:rFonts w:ascii="Arial" w:hAnsi="Arial" w:cs="Arial"/>
-          <w:sz w:val="23"/>
-          <w:szCs w:val="23"/>
-          <w:shd w:val="clear" w:color="auto" w:fill="F8F8F8"/>
-        </w:rPr>
-      </w:pPr>
-      <w:r>
-        <w:rPr>
-          <w:rFonts w:ascii="Arial" w:hAnsi="Arial" w:cs="Arial"/>
-          <w:sz w:val="23"/>
-          <w:szCs w:val="23"/>
-          <w:shd w:val="clear" w:color="auto" w:fill="F8F8F8"/>
-        </w:rPr>
-        <w:t>Custom UI Action</w:t>
-      </w:r>
-      <w:r>
-        <w:rPr>
-          <w:rFonts w:ascii="Arial" w:hAnsi="Arial" w:cs="Arial"/>
-          <w:sz w:val="23"/>
-          <w:szCs w:val="23"/>
-          <w:shd w:val="clear" w:color="auto" w:fill="F8F8F8"/>
-        </w:rPr>
-        <w:t>.object – new picklist value</w:t>
+      <w:proofErr w:type="gramStart"/>
+      <w:r>
+        <w:rPr>
+          <w:rFonts w:ascii="Arial" w:hAnsi="Arial" w:cs="Arial"/>
+          <w:b/>
+          <w:bCs/>
+          <w:sz w:val="23"/>
+          <w:szCs w:val="23"/>
+          <w:highlight w:val="yellow"/>
+          <w:shd w:val="clear" w:color="auto" w:fill="F8F8F8"/>
+        </w:rPr>
+        <w:t>–  Minimum</w:t>
+      </w:r>
+      <w:proofErr w:type="gramEnd"/>
+      <w:r>
+        <w:rPr>
+          <w:rFonts w:ascii="Arial" w:hAnsi="Arial" w:cs="Arial"/>
+          <w:b/>
+          <w:bCs/>
+          <w:sz w:val="23"/>
+          <w:szCs w:val="23"/>
+          <w:highlight w:val="yellow"/>
+          <w:shd w:val="clear" w:color="auto" w:fill="F8F8F8"/>
+        </w:rPr>
+        <w:t xml:space="preserve"> ERP 21.90 is needed</w:t>
+      </w:r>
+      <w:r>
+        <w:rPr>
+          <w:rFonts w:ascii="Arial" w:hAnsi="Arial" w:cs="Arial"/>
+          <w:b/>
+          <w:bCs/>
+          <w:sz w:val="23"/>
+          <w:szCs w:val="23"/>
+          <w:shd w:val="clear" w:color="auto" w:fill="F8F8F8"/>
+        </w:rPr>
+        <w:t xml:space="preserve"> </w:t>
+      </w:r>
+    </w:p>
+    <w:p>
+      <w:pPr>
+        <w:rPr>
+          <w:rFonts w:ascii="Arial" w:hAnsi="Arial" w:cs="Arial"/>
+          <w:sz w:val="23"/>
+          <w:szCs w:val="23"/>
+          <w:shd w:val="clear" w:color="auto" w:fill="F8F8F8"/>
+        </w:rPr>
+      </w:pPr>
+      <w:r>
+        <w:rPr>
+          <w:rFonts w:ascii="Arial" w:hAnsi="Arial" w:cs="Arial"/>
+          <w:sz w:val="23"/>
+          <w:szCs w:val="23"/>
+          <w:shd w:val="clear" w:color="auto" w:fill="F8F8F8"/>
+        </w:rPr>
+        <w:t xml:space="preserve">Custom UI </w:t>
+      </w:r>
+      <w:proofErr w:type="spellStart"/>
+      <w:r>
+        <w:rPr>
+          <w:rFonts w:ascii="Arial" w:hAnsi="Arial" w:cs="Arial"/>
+          <w:sz w:val="23"/>
+          <w:szCs w:val="23"/>
+          <w:shd w:val="clear" w:color="auto" w:fill="F8F8F8"/>
+        </w:rPr>
+        <w:t>Action</w:t>
+      </w:r>
+      <w:r>
+        <w:rPr>
+          <w:rFonts w:ascii="Arial" w:hAnsi="Arial" w:cs="Arial"/>
+          <w:sz w:val="23"/>
+          <w:szCs w:val="23"/>
+          <w:shd w:val="clear" w:color="auto" w:fill="F8F8F8"/>
+        </w:rPr>
+        <w:t>.object</w:t>
+      </w:r>
+      <w:proofErr w:type="spellEnd"/>
+      <w:r>
+        <w:rPr>
+          <w:rFonts w:ascii="Arial" w:hAnsi="Arial" w:cs="Arial"/>
+          <w:sz w:val="23"/>
+          <w:szCs w:val="23"/>
+          <w:shd w:val="clear" w:color="auto" w:fill="F8F8F8"/>
+        </w:rPr>
+        <w:t xml:space="preserve"> – new picklist value</w:t>
       </w:r>
       <w:r>
         <w:rPr>
@@ -1672,8 +2055,20 @@
           <w:highlight w:val="yellow"/>
           <w:shd w:val="clear" w:color="auto" w:fill="F8F8F8"/>
         </w:rPr>
-        <w:t>Do this step before importing CSV files into Dataloader</w:t>
-      </w:r>
+        <w:t xml:space="preserve">Do this step before importing CSV files into </w:t>
+      </w:r>
+      <w:proofErr w:type="spellStart"/>
+      <w:r>
+        <w:rPr>
+          <w:rFonts w:ascii="Arial" w:hAnsi="Arial" w:cs="Arial"/>
+          <w:sz w:val="23"/>
+          <w:szCs w:val="23"/>
+          <w:highlight w:val="yellow"/>
+          <w:shd w:val="clear" w:color="auto" w:fill="F8F8F8"/>
+        </w:rPr>
+        <w:t>Dataloader</w:t>
+      </w:r>
+      <w:proofErr w:type="spellEnd"/>
       <w:r>
         <w:rPr>
           <w:rFonts w:ascii="Arial" w:hAnsi="Arial" w:cs="Arial"/>
@@ -1707,15 +2102,28 @@
         </w:rPr>
         <w:t>‘</w:t>
       </w:r>
-      <w:r>
-        <w:rPr>
-          <w:rFonts w:ascii="Arial" w:hAnsi="Arial" w:cs="Arial"/>
-          <w:sz w:val="23"/>
-          <w:szCs w:val="23"/>
-          <w:shd w:val="clear" w:color="auto" w:fill="F8F8F8"/>
-        </w:rPr>
-        <w:t>rootstock__Action__c</w:t>
-      </w:r>
+      <w:proofErr w:type="spellStart"/>
+      <w:proofErr w:type="gramStart"/>
+      <w:r>
+        <w:rPr>
+          <w:rFonts w:ascii="Arial" w:hAnsi="Arial" w:cs="Arial"/>
+          <w:sz w:val="23"/>
+          <w:szCs w:val="23"/>
+          <w:shd w:val="clear" w:color="auto" w:fill="F8F8F8"/>
+        </w:rPr>
+        <w:t>rootstock</w:t>
+      </w:r>
+      <w:proofErr w:type="gramEnd"/>
+      <w:r>
+        <w:rPr>
+          <w:rFonts w:ascii="Arial" w:hAnsi="Arial" w:cs="Arial"/>
+          <w:sz w:val="23"/>
+          <w:szCs w:val="23"/>
+          <w:shd w:val="clear" w:color="auto" w:fill="F8F8F8"/>
+        </w:rPr>
+        <w:t>__Action__c</w:t>
+      </w:r>
+      <w:proofErr w:type="spellEnd"/>
     </w:p>
     <w:p>
       <w:pPr>
@@ -1827,7 +2235,33 @@
           <w:highlight w:val="yellow"/>
           <w:shd w:val="clear" w:color="auto" w:fill="F8F8F8"/>
         </w:rPr>
-        <w:t xml:space="preserve"> –  Minimum ERP </w:t>
+        <w:t xml:space="preserve"> </w:t>
+      </w:r>
+      <w:proofErr w:type="gramStart"/>
+      <w:r>
+        <w:rPr>
+          <w:rFonts w:ascii="Arial" w:hAnsi="Arial" w:cs="Arial"/>
+          <w:b/>
+          <w:bCs/>
+          <w:sz w:val="23"/>
+          <w:szCs w:val="23"/>
+          <w:highlight w:val="yellow"/>
+          <w:shd w:val="clear" w:color="auto" w:fill="F8F8F8"/>
+        </w:rPr>
+        <w:t>–  Minimum</w:t>
+      </w:r>
+      <w:proofErr w:type="gramEnd"/>
+      <w:r>
+        <w:rPr>
+          <w:rFonts w:ascii="Arial" w:hAnsi="Arial" w:cs="Arial"/>
+          <w:b/>
+          <w:bCs/>
+          <w:sz w:val="23"/>
+          <w:szCs w:val="23"/>
+          <w:highlight w:val="yellow"/>
+          <w:shd w:val="clear" w:color="auto" w:fill="F8F8F8"/>
+        </w:rPr>
+        <w:t xml:space="preserve"> ERP </w:t>
       </w:r>
       <w:r>
         <w:rPr>
@@ -1960,7 +2394,27 @@
           <w:szCs w:val="23"/>
           <w:shd w:val="clear" w:color="auto" w:fill="F8F8F8"/>
         </w:rPr>
-        <w:t xml:space="preserve">Run Helpsetup Script </w:t>
+        <w:t xml:space="preserve">Run </w:t>
+      </w:r>
+      <w:proofErr w:type="spellStart"/>
+      <w:r>
+        <w:rPr>
+          <w:rFonts w:ascii="Arial" w:hAnsi="Arial" w:cs="Arial"/>
+          <w:sz w:val="23"/>
+          <w:szCs w:val="23"/>
+          <w:shd w:val="clear" w:color="auto" w:fill="F8F8F8"/>
+        </w:rPr>
+        <w:t>Helpsetup</w:t>
+      </w:r>
+      <w:proofErr w:type="spellEnd"/>
+      <w:r>
+        <w:rPr>
+          <w:rFonts w:ascii="Arial" w:hAnsi="Arial" w:cs="Arial"/>
+          <w:sz w:val="23"/>
+          <w:szCs w:val="23"/>
+          <w:shd w:val="clear" w:color="auto" w:fill="F8F8F8"/>
+        </w:rPr>
+        <w:t xml:space="preserve"> Script </w:t>
       </w:r>
     </w:p>
     <w:p>
@@ -2070,7 +2524,33 @@
           <w:highlight w:val="yellow"/>
           <w:shd w:val="clear" w:color="auto" w:fill="F8F8F8"/>
         </w:rPr>
-        <w:t xml:space="preserve"> –  Minimum ERP </w:t>
+        <w:t xml:space="preserve"> </w:t>
+      </w:r>
+      <w:proofErr w:type="gramStart"/>
+      <w:r>
+        <w:rPr>
+          <w:rFonts w:ascii="Arial" w:hAnsi="Arial" w:cs="Arial"/>
+          <w:b/>
+          <w:bCs/>
+          <w:sz w:val="23"/>
+          <w:szCs w:val="23"/>
+          <w:highlight w:val="yellow"/>
+          <w:shd w:val="clear" w:color="auto" w:fill="F8F8F8"/>
+        </w:rPr>
+        <w:t>–  Minimum</w:t>
+      </w:r>
+      <w:proofErr w:type="gramEnd"/>
+      <w:r>
+        <w:rPr>
+          <w:rFonts w:ascii="Arial" w:hAnsi="Arial" w:cs="Arial"/>
+          <w:b/>
+          <w:bCs/>
+          <w:sz w:val="23"/>
+          <w:szCs w:val="23"/>
+          <w:highlight w:val="yellow"/>
+          <w:shd w:val="clear" w:color="auto" w:fill="F8F8F8"/>
+        </w:rPr>
+        <w:t xml:space="preserve"> ERP </w:t>
       </w:r>
       <w:r>
         <w:rPr>
@@ -2308,7 +2788,33 @@
           <w:highlight w:val="yellow"/>
           <w:shd w:val="clear" w:color="auto" w:fill="F8F8F8"/>
         </w:rPr>
-        <w:t xml:space="preserve"> –  Minimum ERP </w:t>
+        <w:t xml:space="preserve"> </w:t>
+      </w:r>
+      <w:proofErr w:type="gramStart"/>
+      <w:r>
+        <w:rPr>
+          <w:rFonts w:ascii="Arial" w:hAnsi="Arial" w:cs="Arial"/>
+          <w:b/>
+          <w:bCs/>
+          <w:sz w:val="23"/>
+          <w:szCs w:val="23"/>
+          <w:highlight w:val="yellow"/>
+          <w:shd w:val="clear" w:color="auto" w:fill="F8F8F8"/>
+        </w:rPr>
+        <w:t>–  Minimum</w:t>
+      </w:r>
+      <w:proofErr w:type="gramEnd"/>
+      <w:r>
+        <w:rPr>
+          <w:rFonts w:ascii="Arial" w:hAnsi="Arial" w:cs="Arial"/>
+          <w:b/>
+          <w:bCs/>
+          <w:sz w:val="23"/>
+          <w:szCs w:val="23"/>
+          <w:highlight w:val="yellow"/>
+          <w:shd w:val="clear" w:color="auto" w:fill="F8F8F8"/>
+        </w:rPr>
+        <w:t xml:space="preserve"> ERP </w:t>
       </w:r>
       <w:r>
         <w:rPr>
@@ -2445,6 +2951,7 @@
           <w:shd w:val="clear" w:color="auto" w:fill="FFFFFF"/>
         </w:rPr>
       </w:pPr>
+      <w:proofErr w:type="spellStart"/>
       <w:r>
         <w:rPr>
           <w:rFonts w:ascii="Arial" w:hAnsi="Arial" w:cs="Arial"/>
@@ -2453,14 +2960,25 @@
           <w:szCs w:val="20"/>
           <w:shd w:val="clear" w:color="auto" w:fill="FFFFFF"/>
         </w:rPr>
-        <w:t>rootstock__Custom_UI_Action__c - new picklist value</w:t>
-      </w:r>
+        <w:t>rootstock__Custom_UI_Action__c</w:t>
+      </w:r>
+      <w:proofErr w:type="spellEnd"/>
       <w:r>
         <w:rPr>
           <w:rFonts w:ascii="Arial" w:hAnsi="Arial" w:cs="Arial"/>
           <w:color w:val="1D1C1D"/>
           <w:sz w:val="20"/>
           <w:szCs w:val="20"/>
+          <w:shd w:val="clear" w:color="auto" w:fill="FFFFFF"/>
+        </w:rPr>
+        <w:t xml:space="preserve"> - new picklist value</w:t>
+      </w:r>
+      <w:r>
+        <w:rPr>
+          <w:rFonts w:ascii="Arial" w:hAnsi="Arial" w:cs="Arial"/>
+          <w:color w:val="1D1C1D"/>
+          <w:sz w:val="20"/>
+          <w:szCs w:val="20"/>
         </w:rPr>
         <w:br/>
       </w:r>
@@ -2472,8 +2990,20 @@
           <w:szCs w:val="20"/>
           <w:shd w:val="clear" w:color="auto" w:fill="FFFFFF"/>
         </w:rPr>
-        <w:t> rootstock__Action__c</w:t>
-      </w:r>
+        <w:t> </w:t>
+      </w:r>
+      <w:proofErr w:type="spellStart"/>
+      <w:r>
+        <w:rPr>
+          <w:rFonts w:ascii="Arial" w:hAnsi="Arial" w:cs="Arial"/>
+          <w:color w:val="1D1C1D"/>
+          <w:sz w:val="20"/>
+          <w:szCs w:val="20"/>
+          <w:shd w:val="clear" w:color="auto" w:fill="FFFFFF"/>
+        </w:rPr>
+        <w:t>rootstock__Action__c</w:t>
+      </w:r>
+      <w:proofErr w:type="spellEnd"/>
       <w:r>
         <w:rPr>
           <w:rFonts w:ascii="Arial" w:hAnsi="Arial" w:cs="Arial"/>
@@ -2582,7 +3112,33 @@
           <w:highlight w:val="yellow"/>
           <w:shd w:val="clear" w:color="auto" w:fill="F8F8F8"/>
         </w:rPr>
-        <w:t xml:space="preserve"> –  Minimum ERP </w:t>
+        <w:t xml:space="preserve"> </w:t>
+      </w:r>
+      <w:proofErr w:type="gramStart"/>
+      <w:r>
+        <w:rPr>
+          <w:rFonts w:ascii="Arial" w:hAnsi="Arial" w:cs="Arial"/>
+          <w:b/>
+          <w:bCs/>
+          <w:sz w:val="23"/>
+          <w:szCs w:val="23"/>
+          <w:highlight w:val="yellow"/>
+          <w:shd w:val="clear" w:color="auto" w:fill="F8F8F8"/>
+        </w:rPr>
+        <w:t>–  Minimum</w:t>
+      </w:r>
+      <w:proofErr w:type="gramEnd"/>
+      <w:r>
+        <w:rPr>
+          <w:rFonts w:ascii="Arial" w:hAnsi="Arial" w:cs="Arial"/>
+          <w:b/>
+          <w:bCs/>
+          <w:sz w:val="23"/>
+          <w:szCs w:val="23"/>
+          <w:highlight w:val="yellow"/>
+          <w:shd w:val="clear" w:color="auto" w:fill="F8F8F8"/>
+        </w:rPr>
+        <w:t xml:space="preserve"> ERP </w:t>
       </w:r>
       <w:r>
         <w:rPr>
@@ -2821,31 +3377,7 @@
           <w:highlight w:val="yellow"/>
           <w:shd w:val="clear" w:color="auto" w:fill="F8F8F8"/>
         </w:rPr>
-        <w:t>6</w:t>
-      </w:r>
-      <w:r>
-        <w:rPr>
-          <w:rFonts w:ascii="Arial" w:hAnsi="Arial" w:cs="Arial"/>
-          <w:b/>
-          <w:bCs/>
-          <w:sz w:val="23"/>
-          <w:szCs w:val="23"/>
-          <w:highlight w:val="yellow"/>
-          <w:shd w:val="clear" w:color="auto" w:fill="F8F8F8"/>
-        </w:rPr>
-        <w:t>2</w:t>
-      </w:r>
-      <w:r>
-        <w:rPr>
-          <w:rFonts w:ascii="Arial" w:hAnsi="Arial" w:cs="Arial"/>
-          <w:b/>
-          <w:bCs/>
-          <w:sz w:val="23"/>
-          <w:szCs w:val="23"/>
-          <w:highlight w:val="yellow"/>
-          <w:shd w:val="clear" w:color="auto" w:fill="F8F8F8"/>
-        </w:rPr>
-        <w:t xml:space="preserve"> - </w:t>
+        <w:t xml:space="preserve">62 - </w:t>
       </w:r>
       <w:r>
         <w:rPr>
@@ -2911,16 +3443,7 @@
           <w:szCs w:val="20"/>
           <w:shd w:val="clear" w:color="auto" w:fill="F8F8F8"/>
         </w:rPr>
-        <w:t>https://login.salesforce.com/packaging/installPackage.apexp?p0=04t4y000000gdZZAAY</w:t>
-      </w:r>
-      <w:r>
-        <w:rPr>
-          <w:rFonts w:ascii="Arial" w:hAnsi="Arial" w:cs="Arial"/>
-          <w:sz w:val="20"/>
-          <w:szCs w:val="20"/>
-          <w:shd w:val="clear" w:color="auto" w:fill="F8F8F8"/>
-        </w:rPr>
-        <w:t xml:space="preserve"> </w:t>
+        <w:t xml:space="preserve">https://login.salesforce.com/packaging/installPackage.apexp?p0=04t4y000000gdZZAAY </w:t>
       </w:r>
     </w:p>
     <w:p>
@@ -3038,6 +3561,7 @@
         </w:rPr>
         <w:t>‘</w:t>
       </w:r>
+      <w:proofErr w:type="spellStart"/>
       <w:r>
         <w:rPr>
           <w:rFonts w:ascii="Arial" w:hAnsi="Arial" w:cs="Arial"/>
@@ -3048,6 +3572,7 @@
         </w:rPr>
         <w:t>rootstock__Custom_UI_Action__c</w:t>
       </w:r>
+      <w:proofErr w:type="spellEnd"/>
       <w:r>
         <w:rPr>
           <w:rFonts w:ascii="Arial" w:hAnsi="Arial" w:cs="Arial"/>
@@ -3081,6 +3606,8 @@
         </w:rPr>
         <w:t>‘</w:t>
       </w:r>
+      <w:proofErr w:type="spellStart"/>
+      <w:proofErr w:type="gramStart"/>
       <w:r>
         <w:rPr>
           <w:rFonts w:ascii="Segoe UI" w:hAnsi="Segoe UI" w:cs="Segoe UI"/>
@@ -3089,8 +3616,20 @@
           <w:sz w:val="21"/>
           <w:szCs w:val="21"/>
         </w:rPr>
-        <w:t>rootstock__Event_Type__c</w:t>
-      </w:r>
+        <w:t>rootstock</w:t>
+      </w:r>
+      <w:proofErr w:type="gramEnd"/>
+      <w:r>
+        <w:rPr>
+          <w:rFonts w:ascii="Segoe UI" w:hAnsi="Segoe UI" w:cs="Segoe UI"/>
+          <w:color w:val="172B4D"/>
+          <w:spacing w:val="-1"/>
+          <w:sz w:val="21"/>
+          <w:szCs w:val="21"/>
+        </w:rPr>
+        <w:t>__Event_Type__c</w:t>
+      </w:r>
+      <w:proofErr w:type="spellEnd"/>
     </w:p>
     <w:p>
       <w:pPr>
@@ -3243,19 +3782,7 @@
           <w:highlight w:val="yellow"/>
           <w:shd w:val="clear" w:color="auto" w:fill="F8F8F8"/>
         </w:rPr>
-        <w:t>6</w:t>
-      </w:r>
-      <w:r>
-        <w:rPr>
-          <w:rFonts w:ascii="Arial" w:hAnsi="Arial" w:cs="Arial"/>
-          <w:b/>
-          <w:bCs/>
-          <w:sz w:val="23"/>
-          <w:szCs w:val="23"/>
-          <w:highlight w:val="yellow"/>
-          <w:shd w:val="clear" w:color="auto" w:fill="F8F8F8"/>
-        </w:rPr>
-        <w:t>5</w:t>
+        <w:t>65</w:t>
       </w:r>
       <w:r>
         <w:rPr>
@@ -3291,7 +3818,31 @@
           <w:highlight w:val="yellow"/>
           <w:shd w:val="clear" w:color="auto" w:fill="F8F8F8"/>
         </w:rPr>
-        <w:t xml:space="preserve">22.54 </w:t>
+        <w:t>22.</w:t>
+      </w:r>
+      <w:r>
+        <w:rPr>
+          <w:rFonts w:ascii="Arial" w:hAnsi="Arial" w:cs="Arial"/>
+          <w:b/>
+          <w:bCs/>
+          <w:sz w:val="23"/>
+          <w:szCs w:val="23"/>
+          <w:highlight w:val="yellow"/>
+          <w:shd w:val="clear" w:color="auto" w:fill="F8F8F8"/>
+        </w:rPr>
+        <w:t>54</w:t>
+      </w:r>
+      <w:r>
+        <w:rPr>
+          <w:rFonts w:ascii="Arial" w:hAnsi="Arial" w:cs="Arial"/>
+          <w:b/>
+          <w:bCs/>
+          <w:sz w:val="23"/>
+          <w:szCs w:val="23"/>
+          <w:highlight w:val="yellow"/>
+          <w:shd w:val="clear" w:color="auto" w:fill="F8F8F8"/>
+        </w:rPr>
+        <w:t xml:space="preserve"> </w:t>
       </w:r>
       <w:r>
         <w:rPr>
@@ -3335,24 +3886,70 @@
         </w:rPr>
         <w:t>https://login.salesforce.com/packaging/installPackage.apexp?p0=</w:t>
       </w:r>
-    </w:p>
-    <w:p>
-      <w:pPr>
-        <w:rPr>
-          <w:rFonts w:ascii="Arial" w:hAnsi="Arial" w:cs="Arial"/>
-          <w:sz w:val="20"/>
-          <w:szCs w:val="20"/>
-          <w:shd w:val="clear" w:color="auto" w:fill="F8F8F8"/>
-        </w:rPr>
-      </w:pPr>
-      <w:r>
-        <w:rPr>
-          <w:rFonts w:ascii="Arial" w:hAnsi="Arial" w:cs="Arial"/>
-          <w:sz w:val="20"/>
-          <w:szCs w:val="20"/>
-          <w:shd w:val="clear" w:color="auto" w:fill="F8F8F8"/>
-        </w:rPr>
-        <w:t xml:space="preserve">Toolkit– </w:t>
+      <w:r>
+        <w:rPr>
+          <w:rFonts w:ascii="Arial" w:hAnsi="Arial" w:cs="Arial"/>
+          <w:sz w:val="20"/>
+          <w:szCs w:val="20"/>
+          <w:shd w:val="clear" w:color="auto" w:fill="F8F8F8"/>
+        </w:rPr>
+        <w:t>04t4y000000gdacAAA</w:t>
+      </w:r>
+    </w:p>
+    <w:p>
+      <w:pPr>
+        <w:rPr>
+          <w:rFonts w:ascii="Arial" w:hAnsi="Arial" w:cs="Arial"/>
+          <w:sz w:val="20"/>
+          <w:szCs w:val="20"/>
+          <w:shd w:val="clear" w:color="auto" w:fill="F8F8F8"/>
+        </w:rPr>
+      </w:pPr>
+      <w:r>
+        <w:rPr>
+          <w:rFonts w:ascii="Arial" w:hAnsi="Arial" w:cs="Arial"/>
+          <w:sz w:val="20"/>
+          <w:szCs w:val="20"/>
+          <w:shd w:val="clear" w:color="auto" w:fill="F8F8F8"/>
+        </w:rPr>
+        <w:t>Toolkit</w:t>
+      </w:r>
+      <w:r>
+        <w:rPr>
+          <w:rFonts w:ascii="Arial" w:hAnsi="Arial" w:cs="Arial"/>
+          <w:sz w:val="20"/>
+          <w:szCs w:val="20"/>
+          <w:shd w:val="clear" w:color="auto" w:fill="F8F8F8"/>
+        </w:rPr>
+        <w:t xml:space="preserve"> 1.62</w:t>
+      </w:r>
+      <w:r>
+        <w:rPr>
+          <w:rFonts w:ascii="Arial" w:hAnsi="Arial" w:cs="Arial"/>
+          <w:sz w:val="20"/>
+          <w:szCs w:val="20"/>
+          <w:shd w:val="clear" w:color="auto" w:fill="F8F8F8"/>
+        </w:rPr>
+        <w:t xml:space="preserve">– </w:t>
+      </w:r>
+    </w:p>
+    <w:p>
+      <w:pPr>
+        <w:rPr>
+          <w:rFonts w:ascii="Arial" w:hAnsi="Arial" w:cs="Arial"/>
+          <w:sz w:val="20"/>
+          <w:szCs w:val="20"/>
+          <w:shd w:val="clear" w:color="auto" w:fill="F8F8F8"/>
+        </w:rPr>
+      </w:pPr>
+      <w:r>
+        <w:rPr>
+          <w:rFonts w:ascii="Arial" w:hAnsi="Arial" w:cs="Arial"/>
+          <w:sz w:val="20"/>
+          <w:szCs w:val="20"/>
+          <w:shd w:val="clear" w:color="auto" w:fill="F8F8F8"/>
+        </w:rPr>
+        <w:t>https://login.salesforce.com/packaging/installPackage.apexp?p0=04t4y000000gdaXAAQ</w:t>
       </w:r>
     </w:p>
     <w:p>
@@ -3408,6 +4005,8 @@
         </w:rPr>
         <w:t>‘</w:t>
       </w:r>
+      <w:proofErr w:type="spellStart"/>
+      <w:proofErr w:type="gramStart"/>
       <w:r>
         <w:rPr>
           <w:rFonts w:ascii="Arial" w:hAnsi="Arial" w:cs="Arial"/>
@@ -3419,6 +4018,8 @@
         </w:rPr>
         <w:t>sydatad</w:t>
       </w:r>
+      <w:proofErr w:type="spellEnd"/>
+      <w:proofErr w:type="gramEnd"/>
       <w:r>
         <w:rPr>
           <w:rFonts w:ascii="Arial" w:hAnsi="Arial" w:cs="Arial"/>
@@ -3427,8 +4028,9 @@
           <w:szCs w:val="20"/>
           <w:shd w:val="clear" w:color="auto" w:fill="FFFFFF"/>
         </w:rPr>
-        <w:t xml:space="preserve">__c </w:t>
-      </w:r>
+        <w:t xml:space="preserve">__c – Add below field in </w:t>
+      </w:r>
+      <w:proofErr w:type="spellStart"/>
       <w:r>
         <w:rPr>
           <w:rFonts w:ascii="Arial" w:hAnsi="Arial" w:cs="Arial"/>
@@ -3437,38 +4039,9 @@
           <w:szCs w:val="20"/>
           <w:shd w:val="clear" w:color="auto" w:fill="FFFFFF"/>
         </w:rPr>
-        <w:t xml:space="preserve">– </w:t>
-      </w:r>
-      <w:r>
-        <w:rPr>
-          <w:rFonts w:ascii="Arial" w:hAnsi="Arial" w:cs="Arial"/>
-          <w:color w:val="1D1C1D"/>
-          <w:sz w:val="20"/>
-          <w:szCs w:val="20"/>
-          <w:shd w:val="clear" w:color="auto" w:fill="FFFFFF"/>
-        </w:rPr>
-        <w:t>Add below field in</w:t>
-      </w:r>
-      <w:r>
-        <w:rPr>
-          <w:rFonts w:ascii="Arial" w:hAnsi="Arial" w:cs="Arial"/>
-          <w:color w:val="1D1C1D"/>
-          <w:sz w:val="20"/>
-          <w:szCs w:val="20"/>
-          <w:shd w:val="clear" w:color="auto" w:fill="FFFFFF"/>
-        </w:rPr>
-        <w:t xml:space="preserve"> </w:t>
-      </w:r>
-      <w:r>
-        <w:rPr>
-          <w:rFonts w:ascii="Arial" w:hAnsi="Arial" w:cs="Arial"/>
-          <w:color w:val="1D1C1D"/>
-          <w:sz w:val="20"/>
-          <w:szCs w:val="20"/>
-          <w:shd w:val="clear" w:color="auto" w:fill="FFFFFF"/>
-        </w:rPr>
         <w:t>fieldset</w:t>
       </w:r>
+      <w:proofErr w:type="spellEnd"/>
     </w:p>
     <w:p>
       <w:pPr>
@@ -3498,8 +4071,9 @@
           <w:szCs w:val="20"/>
           <w:lang w:eastAsia="en-IN"/>
         </w:rPr>
-        <w:t>rootstock__LUI_POAP_Flow</w:t>
-      </w:r>
+        <w:t>rootstock__</w:t>
+      </w:r>
+      <w:proofErr w:type="spellStart"/>
       <w:r>
         <w:rPr>
           <w:rFonts w:ascii="Arial" w:eastAsia="Times New Roman" w:hAnsi="Arial" w:cs="Arial"/>
@@ -3508,8 +4082,53 @@
           <w:szCs w:val="20"/>
           <w:lang w:eastAsia="en-IN"/>
         </w:rPr>
-        <w:t xml:space="preserve"> -  Edit this fieldset</w:t>
-      </w:r>
+        <w:t>LUI_POAP_Flow</w:t>
+      </w:r>
+      <w:proofErr w:type="spellEnd"/>
+      <w:r>
+        <w:rPr>
+          <w:rFonts w:ascii="Arial" w:eastAsia="Times New Roman" w:hAnsi="Arial" w:cs="Arial"/>
+          <w:color w:val="000000"/>
+          <w:sz w:val="20"/>
+          <w:szCs w:val="20"/>
+          <w:lang w:eastAsia="en-IN"/>
+        </w:rPr>
+        <w:t xml:space="preserve"> </w:t>
+      </w:r>
+      <w:proofErr w:type="gramStart"/>
+      <w:r>
+        <w:rPr>
+          <w:rFonts w:ascii="Arial" w:eastAsia="Times New Roman" w:hAnsi="Arial" w:cs="Arial"/>
+          <w:color w:val="000000"/>
+          <w:sz w:val="20"/>
+          <w:szCs w:val="20"/>
+          <w:lang w:eastAsia="en-IN"/>
+        </w:rPr>
+        <w:t>-  Edit</w:t>
+      </w:r>
+      <w:proofErr w:type="gramEnd"/>
+      <w:r>
+        <w:rPr>
+          <w:rFonts w:ascii="Arial" w:eastAsia="Times New Roman" w:hAnsi="Arial" w:cs="Arial"/>
+          <w:color w:val="000000"/>
+          <w:sz w:val="20"/>
+          <w:szCs w:val="20"/>
+          <w:lang w:eastAsia="en-IN"/>
+        </w:rPr>
+        <w:t xml:space="preserve"> this </w:t>
+      </w:r>
+      <w:proofErr w:type="spellStart"/>
+      <w:r>
+        <w:rPr>
+          <w:rFonts w:ascii="Arial" w:eastAsia="Times New Roman" w:hAnsi="Arial" w:cs="Arial"/>
+          <w:color w:val="000000"/>
+          <w:sz w:val="20"/>
+          <w:szCs w:val="20"/>
+          <w:lang w:eastAsia="en-IN"/>
+        </w:rPr>
+        <w:t>fieldset</w:t>
+      </w:r>
+      <w:proofErr w:type="spellEnd"/>
     </w:p>
     <w:p>
       <w:pPr>
@@ -3539,8 +4158,9 @@
           <w:szCs w:val="20"/>
           <w:shd w:val="clear" w:color="auto" w:fill="F1F5F7"/>
         </w:rPr>
-        <w:t>Error Message</w:t>
-      </w:r>
+        <w:t xml:space="preserve">Error Message   - Add in the </w:t>
+      </w:r>
+      <w:proofErr w:type="spellStart"/>
       <w:r>
         <w:rPr>
           <w:rFonts w:ascii="Arial" w:hAnsi="Arial" w:cs="Arial"/>
@@ -3548,8 +4168,9 @@
           <w:szCs w:val="20"/>
           <w:shd w:val="clear" w:color="auto" w:fill="F1F5F7"/>
         </w:rPr>
-        <w:t xml:space="preserve">   - Add in the fieldset</w:t>
-      </w:r>
+        <w:t>fieldset</w:t>
+      </w:r>
+      <w:proofErr w:type="spellEnd"/>
     </w:p>
     <w:p>
       <w:pPr>
@@ -3584,6 +4205,535 @@
           <w:shd w:val="clear" w:color="auto" w:fill="F8F8F8"/>
         </w:rPr>
       </w:pPr>
+    </w:p>
+    <w:p>
+      <w:pPr>
+        <w:rPr>
+          <w:rFonts w:ascii="Arial" w:hAnsi="Arial" w:cs="Arial"/>
+          <w:b/>
+          <w:bCs/>
+          <w:sz w:val="23"/>
+          <w:szCs w:val="23"/>
+          <w:shd w:val="clear" w:color="auto" w:fill="F8F8F8"/>
+        </w:rPr>
+      </w:pPr>
+      <w:r>
+        <w:rPr>
+          <w:rFonts w:ascii="Arial" w:hAnsi="Arial" w:cs="Arial"/>
+          <w:b/>
+          <w:bCs/>
+          <w:sz w:val="23"/>
+          <w:szCs w:val="23"/>
+          <w:highlight w:val="yellow"/>
+          <w:shd w:val="clear" w:color="auto" w:fill="F8F8F8"/>
+        </w:rPr>
+        <w:t>LUI 2.</w:t>
+      </w:r>
+      <w:r>
+        <w:rPr>
+          <w:rFonts w:ascii="Arial" w:hAnsi="Arial" w:cs="Arial"/>
+          <w:b/>
+          <w:bCs/>
+          <w:sz w:val="23"/>
+          <w:szCs w:val="23"/>
+          <w:highlight w:val="yellow"/>
+          <w:shd w:val="clear" w:color="auto" w:fill="F8F8F8"/>
+        </w:rPr>
+        <w:t>6</w:t>
+      </w:r>
+      <w:r>
+        <w:rPr>
+          <w:rFonts w:ascii="Arial" w:hAnsi="Arial" w:cs="Arial"/>
+          <w:b/>
+          <w:bCs/>
+          <w:sz w:val="23"/>
+          <w:szCs w:val="23"/>
+          <w:highlight w:val="yellow"/>
+          <w:shd w:val="clear" w:color="auto" w:fill="F8F8F8"/>
+        </w:rPr>
+        <w:t>6</w:t>
+      </w:r>
+      <w:r>
+        <w:rPr>
+          <w:rFonts w:ascii="Arial" w:hAnsi="Arial" w:cs="Arial"/>
+          <w:b/>
+          <w:bCs/>
+          <w:sz w:val="23"/>
+          <w:szCs w:val="23"/>
+          <w:highlight w:val="yellow"/>
+          <w:shd w:val="clear" w:color="auto" w:fill="F8F8F8"/>
+        </w:rPr>
+        <w:t xml:space="preserve"> - </w:t>
+      </w:r>
+      <w:r>
+        <w:rPr>
+          <w:rFonts w:ascii="Arial" w:hAnsi="Arial" w:cs="Arial"/>
+          <w:b/>
+          <w:bCs/>
+          <w:sz w:val="23"/>
+          <w:szCs w:val="23"/>
+          <w:highlight w:val="yellow"/>
+          <w:shd w:val="clear" w:color="auto" w:fill="F8F8F8"/>
+        </w:rPr>
+        <w:t xml:space="preserve">Minimum ERP </w:t>
+      </w:r>
+      <w:r>
+        <w:rPr>
+          <w:rFonts w:ascii="Arial" w:hAnsi="Arial" w:cs="Arial"/>
+          <w:b/>
+          <w:bCs/>
+          <w:sz w:val="23"/>
+          <w:szCs w:val="23"/>
+          <w:highlight w:val="yellow"/>
+          <w:shd w:val="clear" w:color="auto" w:fill="F8F8F8"/>
+        </w:rPr>
+        <w:t>22.</w:t>
+      </w:r>
+      <w:r>
+        <w:rPr>
+          <w:rFonts w:ascii="Arial" w:hAnsi="Arial" w:cs="Arial"/>
+          <w:b/>
+          <w:bCs/>
+          <w:sz w:val="23"/>
+          <w:szCs w:val="23"/>
+          <w:highlight w:val="yellow"/>
+          <w:shd w:val="clear" w:color="auto" w:fill="F8F8F8"/>
+        </w:rPr>
+        <w:t xml:space="preserve">66 </w:t>
+      </w:r>
+      <w:r>
+        <w:rPr>
+          <w:rFonts w:ascii="Arial" w:hAnsi="Arial" w:cs="Arial"/>
+          <w:b/>
+          <w:bCs/>
+          <w:sz w:val="23"/>
+          <w:szCs w:val="23"/>
+          <w:highlight w:val="yellow"/>
+          <w:shd w:val="clear" w:color="auto" w:fill="F8F8F8"/>
+        </w:rPr>
+        <w:t>is needed</w:t>
+      </w:r>
+      <w:r>
+        <w:rPr>
+          <w:rFonts w:ascii="Arial" w:hAnsi="Arial" w:cs="Arial"/>
+          <w:b/>
+          <w:bCs/>
+          <w:sz w:val="23"/>
+          <w:szCs w:val="23"/>
+          <w:shd w:val="clear" w:color="auto" w:fill="F8F8F8"/>
+        </w:rPr>
+        <w:t xml:space="preserve"> </w:t>
+      </w:r>
+    </w:p>
+    <w:p>
+      <w:pPr>
+        <w:rPr>
+          <w:rFonts w:ascii="Arial" w:hAnsi="Arial" w:cs="Arial"/>
+          <w:sz w:val="20"/>
+          <w:szCs w:val="20"/>
+          <w:shd w:val="clear" w:color="auto" w:fill="F8F8F8"/>
+        </w:rPr>
+      </w:pPr>
+      <w:r>
+        <w:rPr>
+          <w:rFonts w:ascii="Arial" w:hAnsi="Arial" w:cs="Arial"/>
+          <w:sz w:val="20"/>
+          <w:szCs w:val="20"/>
+          <w:shd w:val="clear" w:color="auto" w:fill="F8F8F8"/>
+        </w:rPr>
+        <w:t>https://login.salesforce.com/packaging/installPackage.apexp?p0=</w:t>
+      </w:r>
+      <w:r>
+        <w:t xml:space="preserve"> </w:t>
+      </w:r>
+      <w:r>
+        <w:rPr>
+          <w:rFonts w:ascii="Arial" w:hAnsi="Arial" w:cs="Arial"/>
+          <w:sz w:val="20"/>
+          <w:szCs w:val="20"/>
+          <w:shd w:val="clear" w:color="auto" w:fill="F8F8F8"/>
+        </w:rPr>
+        <w:t>04t4y000000xPMkAAM</w:t>
+      </w:r>
+    </w:p>
+    <w:p>
+      <w:pPr>
+        <w:rPr>
+          <w:rFonts w:ascii="Arial" w:hAnsi="Arial" w:cs="Arial"/>
+          <w:sz w:val="20"/>
+          <w:szCs w:val="20"/>
+          <w:shd w:val="clear" w:color="auto" w:fill="F8F8F8"/>
+        </w:rPr>
+      </w:pPr>
+      <w:r>
+        <w:rPr>
+          <w:rFonts w:ascii="Arial" w:hAnsi="Arial" w:cs="Arial"/>
+          <w:sz w:val="20"/>
+          <w:szCs w:val="20"/>
+          <w:shd w:val="clear" w:color="auto" w:fill="F8F8F8"/>
+        </w:rPr>
+        <w:t>Toolkit</w:t>
+      </w:r>
+      <w:r>
+        <w:rPr>
+          <w:rFonts w:ascii="Arial" w:hAnsi="Arial" w:cs="Arial"/>
+          <w:sz w:val="20"/>
+          <w:szCs w:val="20"/>
+          <w:shd w:val="clear" w:color="auto" w:fill="F8F8F8"/>
+        </w:rPr>
+        <w:t xml:space="preserve"> 1.6</w:t>
+      </w:r>
+      <w:r>
+        <w:rPr>
+          <w:rFonts w:ascii="Arial" w:hAnsi="Arial" w:cs="Arial"/>
+          <w:sz w:val="20"/>
+          <w:szCs w:val="20"/>
+          <w:shd w:val="clear" w:color="auto" w:fill="F8F8F8"/>
+        </w:rPr>
+        <w:t>3</w:t>
+      </w:r>
+      <w:r>
+        <w:rPr>
+          <w:rFonts w:ascii="Arial" w:hAnsi="Arial" w:cs="Arial"/>
+          <w:sz w:val="20"/>
+          <w:szCs w:val="20"/>
+          <w:shd w:val="clear" w:color="auto" w:fill="F8F8F8"/>
+        </w:rPr>
+        <w:t xml:space="preserve">– </w:t>
+      </w:r>
+    </w:p>
+    <w:p>
+      <w:pPr>
+        <w:rPr>
+          <w:rFonts w:ascii="Arial" w:hAnsi="Arial" w:cs="Arial"/>
+          <w:sz w:val="20"/>
+          <w:szCs w:val="20"/>
+          <w:shd w:val="clear" w:color="auto" w:fill="F8F8F8"/>
+        </w:rPr>
+      </w:pPr>
+      <w:r>
+        <w:rPr>
+          <w:rFonts w:ascii="Arial" w:hAnsi="Arial" w:cs="Arial"/>
+          <w:sz w:val="20"/>
+          <w:szCs w:val="20"/>
+          <w:shd w:val="clear" w:color="auto" w:fill="F8F8F8"/>
+        </w:rPr>
+        <w:t>https://login.salesforce.com/packaging/installPackage.apexp?p0=</w:t>
+      </w:r>
+      <w:r>
+        <w:rPr>
+          <w:rFonts w:ascii="Arial" w:hAnsi="Arial" w:cs="Arial"/>
+          <w:sz w:val="20"/>
+          <w:szCs w:val="20"/>
+          <w:shd w:val="clear" w:color="auto" w:fill="F8F8F8"/>
+        </w:rPr>
+        <w:t>04t4y000000xPMaAAM</w:t>
+      </w:r>
+    </w:p>
+    <w:p>
+      <w:pPr>
+        <w:shd w:val="clear" w:color="auto" w:fill="FFFFFF"/>
+        <w:spacing w:after="105" w:line="360" w:lineRule="atLeast"/>
+        <w:rPr>
+          <w:rFonts w:ascii="Arial" w:eastAsia="Times New Roman" w:hAnsi="Arial" w:cs="Arial"/>
+          <w:color w:val="323130"/>
+          <w:sz w:val="20"/>
+          <w:szCs w:val="20"/>
+          <w:lang w:eastAsia="en-IN"/>
+        </w:rPr>
+      </w:pPr>
+      <w:proofErr w:type="gramStart"/>
+      <w:r>
+        <w:rPr>
+          <w:rFonts w:ascii="Arial" w:eastAsia="Times New Roman" w:hAnsi="Arial" w:cs="Arial"/>
+          <w:color w:val="323130"/>
+          <w:sz w:val="20"/>
+          <w:szCs w:val="20"/>
+          <w:lang w:eastAsia="en-IN"/>
+        </w:rPr>
+        <w:lastRenderedPageBreak/>
+        <w:t>a</w:t>
+      </w:r>
+      <w:r>
+        <w:rPr>
+          <w:rFonts w:ascii="Arial" w:eastAsia="Times New Roman" w:hAnsi="Arial" w:cs="Arial"/>
+          <w:color w:val="323130"/>
+          <w:sz w:val="20"/>
+          <w:szCs w:val="20"/>
+          <w:lang w:eastAsia="en-IN"/>
+        </w:rPr>
+        <w:t>)</w:t>
+      </w:r>
+      <w:r>
+        <w:rPr>
+          <w:rFonts w:ascii="Arial" w:eastAsia="Times New Roman" w:hAnsi="Arial" w:cs="Arial"/>
+          <w:color w:val="323130"/>
+          <w:sz w:val="20"/>
+          <w:szCs w:val="20"/>
+          <w:lang w:eastAsia="en-IN"/>
+        </w:rPr>
+        <w:t>Routing</w:t>
+      </w:r>
+      <w:proofErr w:type="gramEnd"/>
+      <w:r>
+        <w:rPr>
+          <w:rFonts w:ascii="Arial" w:eastAsia="Times New Roman" w:hAnsi="Arial" w:cs="Arial"/>
+          <w:color w:val="323130"/>
+          <w:sz w:val="20"/>
+          <w:szCs w:val="20"/>
+          <w:lang w:eastAsia="en-IN"/>
+        </w:rPr>
+        <w:t xml:space="preserve"> Operation object -&gt; </w:t>
+      </w:r>
+      <w:proofErr w:type="spellStart"/>
+      <w:r>
+        <w:rPr>
+          <w:rFonts w:ascii="Arial" w:eastAsia="Times New Roman" w:hAnsi="Arial" w:cs="Arial"/>
+          <w:color w:val="323130"/>
+          <w:sz w:val="20"/>
+          <w:szCs w:val="20"/>
+          <w:lang w:eastAsia="en-IN"/>
+        </w:rPr>
+        <w:t>Fieldset</w:t>
+      </w:r>
+      <w:proofErr w:type="spellEnd"/>
+      <w:r>
+        <w:rPr>
+          <w:rFonts w:ascii="Arial" w:eastAsia="Times New Roman" w:hAnsi="Arial" w:cs="Arial"/>
+          <w:color w:val="323130"/>
+          <w:sz w:val="20"/>
+          <w:szCs w:val="20"/>
+          <w:lang w:eastAsia="en-IN"/>
+        </w:rPr>
+        <w:t>.</w:t>
+      </w:r>
+    </w:p>
+    <w:p>
+      <w:pPr>
+        <w:shd w:val="clear" w:color="auto" w:fill="FFFFFF"/>
+        <w:spacing w:after="105" w:line="360" w:lineRule="atLeast"/>
+        <w:rPr>
+          <w:rFonts w:ascii="Arial" w:eastAsia="Times New Roman" w:hAnsi="Arial" w:cs="Arial"/>
+          <w:color w:val="323130"/>
+          <w:sz w:val="20"/>
+          <w:szCs w:val="20"/>
+          <w:lang w:eastAsia="en-IN"/>
+        </w:rPr>
+      </w:pPr>
+      <w:proofErr w:type="gramStart"/>
+      <w:r>
+        <w:rPr>
+          <w:rFonts w:ascii="Arial" w:eastAsia="Times New Roman" w:hAnsi="Arial" w:cs="Arial"/>
+          <w:color w:val="323130"/>
+          <w:sz w:val="20"/>
+          <w:szCs w:val="20"/>
+          <w:lang w:eastAsia="en-IN"/>
+        </w:rPr>
+        <w:t>b</w:t>
+      </w:r>
+      <w:r>
+        <w:rPr>
+          <w:rFonts w:ascii="Arial" w:eastAsia="Times New Roman" w:hAnsi="Arial" w:cs="Arial"/>
+          <w:color w:val="323130"/>
+          <w:sz w:val="20"/>
+          <w:szCs w:val="20"/>
+          <w:lang w:eastAsia="en-IN"/>
+        </w:rPr>
+        <w:t>)Open</w:t>
+      </w:r>
+      <w:proofErr w:type="gramEnd"/>
+      <w:r>
+        <w:rPr>
+          <w:rFonts w:ascii="Arial" w:eastAsia="Times New Roman" w:hAnsi="Arial" w:cs="Arial"/>
+          <w:color w:val="323130"/>
+          <w:sz w:val="20"/>
+          <w:szCs w:val="20"/>
+          <w:lang w:eastAsia="en-IN"/>
+        </w:rPr>
+        <w:t xml:space="preserve"> 'Routing Operation Related List' Field set</w:t>
+      </w:r>
+    </w:p>
+    <w:p>
+      <w:pPr>
+        <w:shd w:val="clear" w:color="auto" w:fill="FFFFFF"/>
+        <w:spacing w:after="105" w:line="360" w:lineRule="atLeast"/>
+        <w:rPr>
+          <w:rFonts w:ascii="Arial" w:eastAsia="Times New Roman" w:hAnsi="Arial" w:cs="Arial"/>
+          <w:color w:val="323130"/>
+          <w:sz w:val="20"/>
+          <w:szCs w:val="20"/>
+          <w:lang w:eastAsia="en-IN"/>
+        </w:rPr>
+      </w:pPr>
+      <w:r>
+        <w:rPr>
+          <w:rFonts w:ascii="Arial" w:eastAsia="Times New Roman" w:hAnsi="Arial" w:cs="Arial"/>
+          <w:color w:val="323130"/>
+          <w:sz w:val="20"/>
+          <w:szCs w:val="20"/>
+          <w:lang w:eastAsia="en-IN"/>
+        </w:rPr>
+        <w:t>c</w:t>
+      </w:r>
+      <w:r>
+        <w:rPr>
+          <w:rFonts w:ascii="Arial" w:eastAsia="Times New Roman" w:hAnsi="Arial" w:cs="Arial"/>
+          <w:color w:val="323130"/>
+          <w:sz w:val="20"/>
+          <w:szCs w:val="20"/>
+          <w:lang w:eastAsia="en-IN"/>
+        </w:rPr>
+        <w:t xml:space="preserve">)Drag the Following fields into the </w:t>
+      </w:r>
+      <w:proofErr w:type="spellStart"/>
+      <w:r>
+        <w:rPr>
+          <w:rFonts w:ascii="Arial" w:eastAsia="Times New Roman" w:hAnsi="Arial" w:cs="Arial"/>
+          <w:color w:val="323130"/>
+          <w:sz w:val="20"/>
+          <w:szCs w:val="20"/>
+          <w:lang w:eastAsia="en-IN"/>
+        </w:rPr>
+        <w:t>fieldset</w:t>
+      </w:r>
+      <w:proofErr w:type="spellEnd"/>
+      <w:r>
+        <w:rPr>
+          <w:rFonts w:ascii="Arial" w:eastAsia="Times New Roman" w:hAnsi="Arial" w:cs="Arial"/>
+          <w:color w:val="323130"/>
+          <w:sz w:val="20"/>
+          <w:szCs w:val="20"/>
+          <w:lang w:eastAsia="en-IN"/>
+        </w:rPr>
+        <w:t xml:space="preserve"> and click save.</w:t>
+      </w:r>
+    </w:p>
+    <w:p>
+      <w:pPr>
+        <w:shd w:val="clear" w:color="auto" w:fill="FFFFFF"/>
+        <w:spacing w:after="105" w:line="360" w:lineRule="atLeast"/>
+        <w:rPr>
+          <w:rFonts w:ascii="Arial" w:eastAsia="Times New Roman" w:hAnsi="Arial" w:cs="Arial"/>
+          <w:color w:val="323130"/>
+          <w:sz w:val="20"/>
+          <w:szCs w:val="20"/>
+          <w:lang w:eastAsia="en-IN"/>
+        </w:rPr>
+      </w:pPr>
+      <w:r>
+        <w:rPr>
+          <w:rFonts w:ascii="Arial" w:eastAsia="Times New Roman" w:hAnsi="Arial" w:cs="Arial"/>
+          <w:color w:val="323130"/>
+          <w:sz w:val="20"/>
+          <w:szCs w:val="20"/>
+          <w:lang w:eastAsia="en-IN"/>
+        </w:rPr>
+        <w:t>Site</w:t>
+      </w:r>
+      <w:r>
+        <w:rPr>
+          <w:rFonts w:ascii="Arial" w:eastAsia="Times New Roman" w:hAnsi="Arial" w:cs="Arial"/>
+          <w:color w:val="323130"/>
+          <w:sz w:val="20"/>
+          <w:szCs w:val="20"/>
+          <w:lang w:eastAsia="en-IN"/>
+        </w:rPr>
+        <w:br/>
+        <w:t>Setup Time Type</w:t>
+      </w:r>
+      <w:r>
+        <w:rPr>
+          <w:rFonts w:ascii="Arial" w:eastAsia="Times New Roman" w:hAnsi="Arial" w:cs="Arial"/>
+          <w:color w:val="323130"/>
+          <w:sz w:val="20"/>
+          <w:szCs w:val="20"/>
+          <w:lang w:eastAsia="en-IN"/>
+        </w:rPr>
+        <w:br/>
+        <w:t>Run Time Type</w:t>
+      </w:r>
+      <w:r>
+        <w:rPr>
+          <w:rFonts w:ascii="Arial" w:eastAsia="Times New Roman" w:hAnsi="Arial" w:cs="Arial"/>
+          <w:color w:val="323130"/>
+          <w:sz w:val="20"/>
+          <w:szCs w:val="20"/>
+          <w:lang w:eastAsia="en-IN"/>
+        </w:rPr>
+        <w:br/>
+      </w:r>
+      <w:proofErr w:type="spellStart"/>
+      <w:r>
+        <w:rPr>
+          <w:rFonts w:ascii="Arial" w:eastAsia="Times New Roman" w:hAnsi="Arial" w:cs="Arial"/>
+          <w:color w:val="323130"/>
+          <w:sz w:val="20"/>
+          <w:szCs w:val="20"/>
+          <w:lang w:eastAsia="en-IN"/>
+        </w:rPr>
+        <w:t>Traveler</w:t>
+      </w:r>
+      <w:proofErr w:type="spellEnd"/>
+      <w:r>
+        <w:rPr>
+          <w:rFonts w:ascii="Arial" w:eastAsia="Times New Roman" w:hAnsi="Arial" w:cs="Arial"/>
+          <w:color w:val="323130"/>
+          <w:sz w:val="20"/>
+          <w:szCs w:val="20"/>
+          <w:lang w:eastAsia="en-IN"/>
+        </w:rPr>
+        <w:t xml:space="preserve"> notes</w:t>
+      </w:r>
+      <w:r>
+        <w:rPr>
+          <w:rFonts w:ascii="Arial" w:eastAsia="Times New Roman" w:hAnsi="Arial" w:cs="Arial"/>
+          <w:color w:val="323130"/>
+          <w:sz w:val="20"/>
+          <w:szCs w:val="20"/>
+          <w:lang w:eastAsia="en-IN"/>
+        </w:rPr>
+        <w:br/>
+        <w:t>Allow Accept</w:t>
+      </w:r>
+    </w:p>
+    <w:p>
+      <w:pPr>
+        <w:rPr>
+          <w:rFonts w:ascii="Segoe UI" w:hAnsi="Segoe UI" w:cs="Segoe UI"/>
+          <w:color w:val="172B4D"/>
+          <w:spacing w:val="-1"/>
+          <w:sz w:val="21"/>
+          <w:szCs w:val="21"/>
+        </w:rPr>
+      </w:pPr>
+    </w:p>
+    <w:p>
+      <w:pPr>
+        <w:rPr>
+          <w:sz w:val="20"/>
+          <w:szCs w:val="20"/>
+        </w:rPr>
+      </w:pPr>
+      <w:r>
+        <w:rPr>
+          <w:rFonts w:ascii="Arial" w:hAnsi="Arial" w:cs="Arial"/>
+          <w:color w:val="1D1C1D"/>
+          <w:sz w:val="20"/>
+          <w:szCs w:val="20"/>
+          <w:shd w:val="clear" w:color="auto" w:fill="FFFFFF"/>
+        </w:rPr>
+        <w:t xml:space="preserve">2. </w:t>
+      </w:r>
+      <w:r>
+        <w:rPr>
+          <w:rFonts w:ascii="Arial" w:hAnsi="Arial" w:cs="Arial"/>
+          <w:color w:val="1D1C1D"/>
+          <w:sz w:val="20"/>
+          <w:szCs w:val="20"/>
+          <w:shd w:val="clear" w:color="auto" w:fill="FFFFFF"/>
+        </w:rPr>
+        <w:t>Run custom UI Rules and UI Actions .csv file of specific version</w:t>
+      </w:r>
     </w:p>
     <w:p>
       <w:pPr>
@@ -3609,6 +4759,95 @@
 <file path=word/numbering.xml><?xml version="1.0" encoding="utf-8"?>
 <w:numbering xmlns:wpc="http://schemas.microsoft.com/office/word/2010/wordprocessingCanvas" xmlns:cx="http://schemas.microsoft.com/office/drawing/2014/chartex" xmlns:cx1="http://schemas.microsoft.com/office/drawing/2015/9/8/chartex" xmlns:cx2="http://schemas.microsoft.com/office/drawing/2015/10/21/chartex" xmlns:cx3="http://schemas.microsoft.com/office/drawing/2016/5/9/chartex" xmlns:cx4="http://schemas.microsoft.com/office/drawing/2016/5/10/chartex" xmlns:cx5="http://schemas.microsoft.com/office/drawing/2016/5/11/chartex" xmlns:cx6="http://schemas.microsoft.com/office/drawing/2016/5/12/chartex" xmlns:cx7="http://schemas.microsoft.com/office/drawing/2016/5/13/chartex" xmlns:cx8="http://schemas.microsoft.com/office/drawing/2016/5/14/chartex" xmlns:mc="http://schemas.openxmlformats.org/markup-compatibility/2006" xmlns:aink="http://schemas.microsoft.com/office/drawing/2016/ink" xmlns:am3d="http://schemas.microsoft.com/office/drawing/2017/model3d" xmlns:o="urn:schemas-microsoft-com:office:office" xmlns:r="http://schemas.openxmlformats.org/officeDocument/2006/relationships" xmlns:m="http://schemas.openxmlformats.org/officeDocument/2006/math" xmlns:v="urn:schemas-microsoft-com:vml" xmlns:wp14="http://schemas.microsoft.com/office/word/2010/wordprocessingDrawing" xmlns:wp="http://schemas.openxmlformats.org/drawingml/2006/wordprocessingDrawing" xmlns:w10="urn:schemas-microsoft-com:office:word" xmlns:w="http://schemas.openxmlformats.org/wordprocessingml/2006/main" xmlns:w14="http://schemas.microsoft.com/office/word/2010/wordml" xmlns:w15="http://schemas.microsoft.com/office/word/2012/wordml" xmlns:w16cex="http://schemas.microsoft.com/office/word/2018/wordml/cex" xmlns:w16cid="http://schemas.microsoft.com/office/word/2016/wordml/cid" xmlns:w16="http://schemas.microsoft.com/office/word/2018/wordml" xmlns:w16sdtdh="http://schemas.microsoft.com/office/word/2020/wordml/sdtdatahash" xmlns:w16se="http://schemas.microsoft.com/office/word/2015/wordml/symex" xmlns:wpg="http://schemas.microsoft.com/office/word/2010/wordprocessingGroup" xmlns:wpi="http://schemas.microsoft.com/office/word/2010/wordprocessingInk" xmlns:wne="http://schemas.microsoft.com/office/word/2006/wordml" xmlns:wps="http://schemas.microsoft.com/office/word/2010/wordprocessingShape" mc:Ignorable="w14 w15 w16se w16cid w16 w16cex w16sdtdh wp14">
   <w:abstractNum w:abstractNumId="0" w15:restartNumberingAfterBreak="0">
+    <w:nsid w:val="0E2F46E5"/>
+    <w:multiLevelType w:val="hybridMultilevel"/>
+    <w:tmpl w:val="8348ECDE"/>
+    <w:lvl w:ilvl="0" w:tplc="FFFFFFFF">
+      <w:start w:val="1"/>
+      <w:numFmt w:val="decimal"/>
+      <w:lvlText w:val="%1."/>
+      <w:lvlJc w:val="left"/>
+      <w:pPr>
+        <w:ind w:left="720" w:hanging="360"/>
+      </w:pPr>
+      <w:rPr>
+        <w:rFonts w:hint="default"/>
+      </w:rPr>
+    </w:lvl>
+    <w:lvl w:ilvl="1" w:tplc="FFFFFFFF" w:tentative="1">
+      <w:start w:val="1"/>
+      <w:numFmt w:val="lowerLetter"/>
+      <w:lvlText w:val="%2."/>
+      <w:lvlJc w:val="left"/>
+      <w:pPr>
+        <w:ind w:left="1440" w:hanging="360"/>
+      </w:pPr>
+    </w:lvl>
+    <w:lvl w:ilvl="2" w:tplc="FFFFFFFF" w:tentative="1">
+      <w:start w:val="1"/>
+      <w:numFmt w:val="lowerRoman"/>
+      <w:lvlText w:val="%3."/>
+      <w:lvlJc w:val="right"/>
+      <w:pPr>
+        <w:ind w:left="2160" w:hanging="180"/>
+      </w:pPr>
+    </w:lvl>
+    <w:lvl w:ilvl="3" w:tplc="FFFFFFFF" w:tentative="1">
+      <w:start w:val="1"/>
+      <w:numFmt w:val="decimal"/>
+      <w:lvlText w:val="%4."/>
+      <w:lvlJc w:val="left"/>
+      <w:pPr>
+        <w:ind w:left="2880" w:hanging="360"/>
+      </w:pPr>
+    </w:lvl>
+    <w:lvl w:ilvl="4" w:tplc="FFFFFFFF" w:tentative="1">
+      <w:start w:val="1"/>
+      <w:numFmt w:val="lowerLetter"/>
+      <w:lvlText w:val="%5."/>
+      <w:lvlJc w:val="left"/>
+      <w:pPr>
+        <w:ind w:left="3600" w:hanging="360"/>
+      </w:pPr>
+    </w:lvl>
+    <w:lvl w:ilvl="5" w:tplc="FFFFFFFF" w:tentative="1">
+      <w:start w:val="1"/>
+      <w:numFmt w:val="lowerRoman"/>
+      <w:lvlText w:val="%6."/>
+      <w:lvlJc w:val="right"/>
+      <w:pPr>
+        <w:ind w:left="4320" w:hanging="180"/>
+      </w:pPr>
+    </w:lvl>
+    <w:lvl w:ilvl="6" w:tplc="FFFFFFFF" w:tentative="1">
+      <w:start w:val="1"/>
+      <w:numFmt w:val="decimal"/>
+      <w:lvlText w:val="%7."/>
+      <w:lvlJc w:val="left"/>
+      <w:pPr>
+        <w:ind w:left="5040" w:hanging="360"/>
+      </w:pPr>
+    </w:lvl>
+    <w:lvl w:ilvl="7" w:tplc="FFFFFFFF" w:tentative="1">
+      <w:start w:val="1"/>
+      <w:numFmt w:val="lowerLetter"/>
+      <w:lvlText w:val="%8."/>
+      <w:lvlJc w:val="left"/>
+      <w:pPr>
+        <w:ind w:left="5760" w:hanging="360"/>
+      </w:pPr>
+    </w:lvl>
+    <w:lvl w:ilvl="8" w:tplc="FFFFFFFF" w:tentative="1">
+      <w:start w:val="1"/>
+      <w:numFmt w:val="lowerRoman"/>
+      <w:lvlText w:val="%9."/>
+      <w:lvlJc w:val="right"/>
+      <w:pPr>
+        <w:ind w:left="6480" w:hanging="180"/>
+      </w:pPr>
+    </w:lvl>
+  </w:abstractNum>
+  <w:abstractNum w:abstractNumId="1" w15:restartNumberingAfterBreak="0">
     <w:nsid w:val="0EF9270D"/>
     <w:multiLevelType w:val="hybridMultilevel"/>
     <w:tmpl w:val="8348ECDE"/>
@@ -3697,7 +4936,7 @@
       </w:pPr>
     </w:lvl>
   </w:abstractNum>
-  <w:abstractNum w:abstractNumId="1" w15:restartNumberingAfterBreak="0">
+  <w:abstractNum w:abstractNumId="2" w15:restartNumberingAfterBreak="0">
     <w:nsid w:val="1C285EE2"/>
     <w:multiLevelType w:val="hybridMultilevel"/>
     <w:tmpl w:val="355442E6"/>
@@ -3786,7 +5025,7 @@
       </w:pPr>
     </w:lvl>
   </w:abstractNum>
-  <w:abstractNum w:abstractNumId="2" w15:restartNumberingAfterBreak="0">
+  <w:abstractNum w:abstractNumId="3" w15:restartNumberingAfterBreak="0">
     <w:nsid w:val="22BD6B8E"/>
     <w:multiLevelType w:val="hybridMultilevel"/>
     <w:tmpl w:val="8348ECDE"/>
@@ -3875,7 +5114,7 @@
       </w:pPr>
     </w:lvl>
   </w:abstractNum>
-  <w:abstractNum w:abstractNumId="3" w15:restartNumberingAfterBreak="0">
+  <w:abstractNum w:abstractNumId="4" w15:restartNumberingAfterBreak="0">
     <w:nsid w:val="31CD4A28"/>
     <w:multiLevelType w:val="multilevel"/>
     <w:tmpl w:val="568E2018"/>
@@ -3988,7 +5227,7 @@
       </w:pPr>
     </w:lvl>
   </w:abstractNum>
-  <w:abstractNum w:abstractNumId="4" w15:restartNumberingAfterBreak="0">
+  <w:abstractNum w:abstractNumId="5" w15:restartNumberingAfterBreak="0">
     <w:nsid w:val="3391772E"/>
     <w:multiLevelType w:val="hybridMultilevel"/>
     <w:tmpl w:val="D8C2305A"/>
@@ -4079,7 +5318,7 @@
       </w:pPr>
     </w:lvl>
   </w:abstractNum>
-  <w:abstractNum w:abstractNumId="5" w15:restartNumberingAfterBreak="0">
+  <w:abstractNum w:abstractNumId="6" w15:restartNumberingAfterBreak="0">
     <w:nsid w:val="3A4B01B9"/>
     <w:multiLevelType w:val="hybridMultilevel"/>
     <w:tmpl w:val="355442E6"/>
@@ -4168,7 +5407,7 @@
       </w:pPr>
     </w:lvl>
   </w:abstractNum>
-  <w:abstractNum w:abstractNumId="6" w15:restartNumberingAfterBreak="0">
+  <w:abstractNum w:abstractNumId="7" w15:restartNumberingAfterBreak="0">
     <w:nsid w:val="4C2A2256"/>
     <w:multiLevelType w:val="hybridMultilevel"/>
     <w:tmpl w:val="24F2DE5A"/>
@@ -4257,7 +5496,7 @@
       </w:pPr>
     </w:lvl>
   </w:abstractNum>
-  <w:abstractNum w:abstractNumId="7" w15:restartNumberingAfterBreak="0">
+  <w:abstractNum w:abstractNumId="8" w15:restartNumberingAfterBreak="0">
     <w:nsid w:val="532904F3"/>
     <w:multiLevelType w:val="hybridMultilevel"/>
     <w:tmpl w:val="0C72BB4C"/>
@@ -4348,7 +5587,7 @@
       </w:pPr>
     </w:lvl>
   </w:abstractNum>
-  <w:abstractNum w:abstractNumId="8" w15:restartNumberingAfterBreak="0">
+  <w:abstractNum w:abstractNumId="9" w15:restartNumberingAfterBreak="0">
     <w:nsid w:val="65820378"/>
     <w:multiLevelType w:val="multilevel"/>
     <w:tmpl w:val="EEE43732"/>
@@ -4469,7 +5708,7 @@
       </w:rPr>
     </w:lvl>
   </w:abstractNum>
-  <w:abstractNum w:abstractNumId="9" w15:restartNumberingAfterBreak="0">
+  <w:abstractNum w:abstractNumId="10" w15:restartNumberingAfterBreak="0">
     <w:nsid w:val="6C350AA8"/>
     <w:multiLevelType w:val="hybridMultilevel"/>
     <w:tmpl w:val="A63E2F52"/>
@@ -4559,7 +5798,7 @@
       </w:pPr>
     </w:lvl>
   </w:abstractNum>
-  <w:abstractNum w:abstractNumId="10" w15:restartNumberingAfterBreak="0">
+  <w:abstractNum w:abstractNumId="11" w15:restartNumberingAfterBreak="0">
     <w:nsid w:val="7EE01F10"/>
     <w:multiLevelType w:val="multilevel"/>
     <w:tmpl w:val="C0DC44AA"/>
@@ -4673,37 +5912,40 @@
     </w:lvl>
   </w:abstractNum>
   <w:num w:numId="1">
+    <w:abstractNumId w:val="4"/>
+  </w:num>
+  <w:num w:numId="2">
+    <w:abstractNumId w:val="11"/>
+  </w:num>
+  <w:num w:numId="3">
+    <w:abstractNumId w:val="9"/>
+  </w:num>
+  <w:num w:numId="4">
+    <w:abstractNumId w:val="2"/>
+  </w:num>
+  <w:num w:numId="5">
+    <w:abstractNumId w:val="6"/>
+  </w:num>
+  <w:num w:numId="6">
     <w:abstractNumId w:val="3"/>
   </w:num>
-  <w:num w:numId="2">
+  <w:num w:numId="7">
+    <w:abstractNumId w:val="1"/>
+  </w:num>
+  <w:num w:numId="8">
+    <w:abstractNumId w:val="7"/>
+  </w:num>
+  <w:num w:numId="9">
+    <w:abstractNumId w:val="5"/>
+  </w:num>
+  <w:num w:numId="10">
     <w:abstractNumId w:val="10"/>
   </w:num>
-  <w:num w:numId="3">
+  <w:num w:numId="11">
     <w:abstractNumId w:val="8"/>
   </w:num>
-  <w:num w:numId="4">
-    <w:abstractNumId w:val="1"/>
-  </w:num>
-  <w:num w:numId="5">
-    <w:abstractNumId w:val="5"/>
-  </w:num>
-  <w:num w:numId="6">
-    <w:abstractNumId w:val="2"/>
-  </w:num>
-  <w:num w:numId="7">
+  <w:num w:numId="12">
     <w:abstractNumId w:val="0"/>
-  </w:num>
-  <w:num w:numId="8">
-    <w:abstractNumId w:val="6"/>
-  </w:num>
-  <w:num w:numId="9">
-    <w:abstractNumId w:val="4"/>
-  </w:num>
-  <w:num w:numId="10">
-    <w:abstractNumId w:val="9"/>
-  </w:num>
-  <w:num w:numId="11">
-    <w:abstractNumId w:val="7"/>
   </w:num>
 </w:numbering>
 </file>
@@ -5106,7 +6348,7 @@
   <w:style w:type="paragraph" w:default="1" w:styleId="Normal">
     <w:name w:val="Normal"/>
     <w:qFormat/>
-    <w:rsid w:val="00A871B9"/>
+    <w:rsid w:val="003C52E5"/>
   </w:style>
   <w:style w:type="paragraph" w:styleId="Heading3">
     <w:name w:val="heading 3"/>

</xml_diff>